<commit_message>
textbook dan perbaikan presentasi
</commit_message>
<xml_diff>
--- a/Textbook Raw(word)/Pertemuan 1 Pengenalan Algoritma.docx
+++ b/Textbook Raw(word)/Pertemuan 1 Pengenalan Algoritma.docx
@@ -7,39 +7,83 @@
         <w:rPr>
           <w:rFonts w:ascii="Times New Roman" w:hAnsi="Times New Roman" w:cs="Times New Roman"/>
           <w:b/>
-          <w:sz w:val="44"/>
-        </w:rPr>
-      </w:pPr>
-      <w:r>
+          <w:sz w:val="38"/>
+        </w:rPr>
+      </w:pPr>
+      <w:r>
+        <w:rPr>
+          <w:rFonts w:ascii="Times New Roman" w:hAnsi="Times New Roman" w:cs="Times New Roman"/>
+          <w:b/>
+          <w:sz w:val="38"/>
+        </w:rPr>
+        <w:t xml:space="preserve">Pengenalan </w:t>
+      </w:r>
+      <w:r>
+        <w:rPr>
+          <w:rFonts w:ascii="Times New Roman" w:hAnsi="Times New Roman" w:cs="Times New Roman"/>
+          <w:b/>
+          <w:sz w:val="38"/>
+        </w:rPr>
+        <w:t xml:space="preserve"> </w:t>
+      </w:r>
+      <w:r>
+        <w:rPr>
+          <w:rFonts w:ascii="Times New Roman" w:hAnsi="Times New Roman" w:cs="Times New Roman"/>
+          <w:b/>
+          <w:sz w:val="38"/>
+        </w:rPr>
+        <w:t xml:space="preserve">I : </w:t>
+      </w:r>
+    </w:p>
+    <w:p>
+      <w:pPr>
+        <w:rPr>
+          <w:rFonts w:ascii="Times New Roman" w:hAnsi="Times New Roman" w:cs="Times New Roman"/>
+          <w:b/>
+          <w:sz w:val="38"/>
+        </w:rPr>
+      </w:pPr>
+      <w:r>
+        <w:rPr>
+          <w:rFonts w:ascii="Times New Roman" w:hAnsi="Times New Roman" w:cs="Times New Roman"/>
+          <w:b/>
+          <w:sz w:val="38"/>
+        </w:rPr>
+        <w:t>Algoritma dan Peran Pemrograman dalam Algoritma</w:t>
+      </w:r>
+    </w:p>
+    <w:p>
+      <w:pPr>
+        <w:rPr>
+          <w:rFonts w:ascii="Times New Roman" w:hAnsi="Times New Roman" w:cs="Times New Roman"/>
+          <w:b/>
+          <w:sz w:val="38"/>
+        </w:rPr>
+      </w:pPr>
+    </w:p>
+    <w:p>
+      <w:pPr>
         <w:rPr>
           <w:rFonts w:ascii="Times New Roman" w:hAnsi="Times New Roman" w:cs="Times New Roman"/>
           <w:b/>
           <w:sz w:val="44"/>
         </w:rPr>
-        <w:t>Pengenalan Algoritma</w:t>
-      </w:r>
-    </w:p>
-    <w:p>
-      <w:pPr>
+      </w:pPr>
+      <w:r>
         <w:rPr>
           <w:rFonts w:ascii="Times New Roman" w:hAnsi="Times New Roman" w:cs="Times New Roman"/>
           <w:b/>
           <w:sz w:val="44"/>
         </w:rPr>
-      </w:pPr>
+        <w:t xml:space="preserve"> </w:t>
+      </w:r>
       <w:r>
         <w:rPr>
           <w:rFonts w:ascii="Times New Roman" w:hAnsi="Times New Roman" w:cs="Times New Roman"/>
           <w:b/>
+          <w:noProof/>
           <w:sz w:val="44"/>
-        </w:rPr>
-        <w:t xml:space="preserve"> </w:t>
-      </w:r>
-      <w:r>
-        <w:rPr>
-          <w:rFonts w:ascii="Times New Roman" w:hAnsi="Times New Roman" w:cs="Times New Roman"/>
-          <w:b/>
-          <w:sz w:val="44"/>
+          <w:lang w:eastAsia="id-ID"/>
         </w:rPr>
         <w:drawing>
           <wp:inline distT="0" distB="0" distL="0" distR="0">
@@ -94,7 +138,9 @@
         <w:rPr>
           <w:rFonts w:ascii="Times New Roman" w:hAnsi="Times New Roman" w:cs="Times New Roman"/>
           <w:b/>
+          <w:noProof/>
           <w:sz w:val="44"/>
+          <w:lang w:eastAsia="id-ID"/>
         </w:rPr>
         <w:drawing>
           <wp:inline distT="0" distB="0" distL="0" distR="0">
@@ -149,7 +195,9 @@
         <w:rPr>
           <w:rFonts w:ascii="Times New Roman" w:hAnsi="Times New Roman" w:cs="Times New Roman"/>
           <w:b/>
+          <w:noProof/>
           <w:sz w:val="44"/>
+          <w:lang w:eastAsia="id-ID"/>
         </w:rPr>
         <w:drawing>
           <wp:inline distT="0" distB="0" distL="0" distR="0">
@@ -444,6 +492,7 @@
           <w:sz w:val="24"/>
           <w:szCs w:val="24"/>
         </w:rPr>
+        <w:lastRenderedPageBreak/>
         <w:t xml:space="preserve">Pertanyaan selanjutnya adalah bagaimana program dapat menyelesaikan masalah ? Apakah ada sebuah entitas cerdas di dalamnya yang menyelesaikan masalah dan beradaptasi pada setiap permintaan – permintaan pengguna ?  </w:t>
       </w:r>
     </w:p>
@@ -462,7 +511,6 @@
           <w:sz w:val="24"/>
           <w:szCs w:val="24"/>
         </w:rPr>
-        <w:lastRenderedPageBreak/>
         <w:t>Tidak, masing - masing masalah yang diselesaikan oleh sebuah program diselesaikan oleh apa yang disebut dengan algoritma. Misal pada program Microsoft Excel, proses penggunaan rumus-rumus memiliki algoritmanya sendiri, proses membuatan laporan memiliki algoritmanya sendiri dan seterusnya.  pada game Poker, proses pengacakan memiliki algoritmanya sendiri, proses pengecekan kemenangan memiliki algoritmanya sendiri dan seterusnya. Sampai disini kita tahu bahwa, sebuah program selain menyelesaikan banyak masalah juga terdiri dari banyak algoritma(jika masalah yang diselesaikan semakin banyak)</w:t>
       </w:r>
       <w:r>
@@ -529,7 +577,7 @@
           <w:sz w:val="24"/>
           <w:szCs w:val="24"/>
         </w:rPr>
-        <w:t xml:space="preserve">1.1 Masalah </w:t>
+        <w:t>MASALAH</w:t>
       </w:r>
     </w:p>
     <w:p>
@@ -580,8 +628,10 @@
       <w:r>
         <w:rPr>
           <w:rFonts w:ascii="Times New Roman" w:hAnsi="Times New Roman" w:cs="Times New Roman"/>
-          <w:sz w:val="24"/>
-          <w:szCs w:val="24"/>
+          <w:noProof/>
+          <w:sz w:val="24"/>
+          <w:szCs w:val="24"/>
+          <w:lang w:eastAsia="id-ID"/>
         </w:rPr>
         <w:drawing>
           <wp:inline distT="0" distB="0" distL="0" distR="0">
@@ -704,9 +754,12 @@
       <w:r>
         <w:rPr>
           <w:rFonts w:ascii="Times New Roman" w:hAnsi="Times New Roman" w:cs="Times New Roman"/>
-          <w:sz w:val="24"/>
-          <w:szCs w:val="24"/>
-        </w:rPr>
+          <w:noProof/>
+          <w:sz w:val="24"/>
+          <w:szCs w:val="24"/>
+          <w:lang w:eastAsia="id-ID"/>
+        </w:rPr>
+        <w:lastRenderedPageBreak/>
         <w:drawing>
           <wp:inline distT="0" distB="0" distL="0" distR="0">
             <wp:extent cx="3375498" cy="2110902"/>
@@ -794,10 +847,11 @@
       <w:r>
         <w:rPr>
           <w:rFonts w:ascii="Times New Roman" w:hAnsi="Times New Roman" w:cs="Times New Roman"/>
-          <w:sz w:val="24"/>
-          <w:szCs w:val="24"/>
-        </w:rPr>
-        <w:lastRenderedPageBreak/>
+          <w:noProof/>
+          <w:sz w:val="24"/>
+          <w:szCs w:val="24"/>
+          <w:lang w:eastAsia="id-ID"/>
+        </w:rPr>
         <w:drawing>
           <wp:inline distT="0" distB="0" distL="0" distR="0">
             <wp:extent cx="3414408" cy="1439694"/>
@@ -902,8 +956,10 @@
       <w:r>
         <w:rPr>
           <w:rFonts w:ascii="Times New Roman" w:hAnsi="Times New Roman" w:cs="Times New Roman"/>
-          <w:sz w:val="24"/>
-          <w:szCs w:val="24"/>
+          <w:noProof/>
+          <w:sz w:val="24"/>
+          <w:szCs w:val="24"/>
+          <w:lang w:eastAsia="id-ID"/>
         </w:rPr>
         <w:drawing>
           <wp:inline distT="0" distB="0" distL="0" distR="0">
@@ -1016,8 +1072,10 @@
       <w:r>
         <w:rPr>
           <w:rFonts w:ascii="Times New Roman" w:hAnsi="Times New Roman" w:cs="Times New Roman"/>
-          <w:sz w:val="24"/>
-          <w:szCs w:val="24"/>
+          <w:noProof/>
+          <w:sz w:val="24"/>
+          <w:szCs w:val="24"/>
+          <w:lang w:eastAsia="id-ID"/>
         </w:rPr>
         <w:drawing>
           <wp:inline distT="0" distB="0" distL="0" distR="0">
@@ -1114,9 +1172,12 @@
       <w:r>
         <w:rPr>
           <w:rFonts w:ascii="Times New Roman" w:hAnsi="Times New Roman" w:cs="Times New Roman"/>
-          <w:sz w:val="24"/>
-          <w:szCs w:val="24"/>
-        </w:rPr>
+          <w:noProof/>
+          <w:sz w:val="24"/>
+          <w:szCs w:val="24"/>
+          <w:lang w:eastAsia="id-ID"/>
+        </w:rPr>
+        <w:lastRenderedPageBreak/>
         <w:drawing>
           <wp:inline distT="0" distB="0" distL="0" distR="0">
             <wp:extent cx="3414408" cy="1439694"/>
@@ -1183,6 +1244,36 @@
           <w:szCs w:val="24"/>
         </w:rPr>
       </w:pPr>
+    </w:p>
+    <w:p>
+      <w:pPr>
+        <w:jc w:val="both"/>
+        <w:rPr>
+          <w:rFonts w:ascii="Times New Roman" w:hAnsi="Times New Roman" w:cs="Times New Roman"/>
+          <w:b/>
+          <w:sz w:val="24"/>
+          <w:szCs w:val="24"/>
+        </w:rPr>
+      </w:pPr>
+      <w:r>
+        <w:rPr>
+          <w:rFonts w:ascii="Times New Roman" w:hAnsi="Times New Roman" w:cs="Times New Roman"/>
+          <w:b/>
+          <w:sz w:val="24"/>
+          <w:szCs w:val="24"/>
+        </w:rPr>
+        <w:t>ALGORITMA</w:t>
+      </w:r>
+    </w:p>
+    <w:p>
+      <w:pPr>
+        <w:jc w:val="both"/>
+        <w:rPr>
+          <w:rFonts w:ascii="Times New Roman" w:hAnsi="Times New Roman" w:cs="Times New Roman"/>
+          <w:sz w:val="24"/>
+          <w:szCs w:val="24"/>
+        </w:rPr>
+      </w:pPr>
       <w:r>
         <w:rPr>
           <w:rFonts w:ascii="Times New Roman" w:hAnsi="Times New Roman" w:cs="Times New Roman"/>
@@ -1197,16 +1288,7 @@
           <w:sz w:val="24"/>
           <w:szCs w:val="24"/>
         </w:rPr>
-        <w:t xml:space="preserve">but disadari atau tidak. Pada akhirnya, kita akan menyelesaikan proses berpikir atau langkah – langkah kita  kita </w:t>
-      </w:r>
-      <w:r>
-        <w:rPr>
-          <w:rFonts w:ascii="Times New Roman" w:hAnsi="Times New Roman" w:cs="Times New Roman"/>
-          <w:sz w:val="24"/>
-          <w:szCs w:val="24"/>
-        </w:rPr>
-        <w:lastRenderedPageBreak/>
-        <w:t xml:space="preserve">ketika kita sudah menemukan solusi. Proses berpikir atau langkah – langkah kita dalam menyelesaikan masalah inilah yang disebut dengan ALGORITMA. </w:t>
+        <w:t xml:space="preserve">but disadari atau tidak. Pada akhirnya, kita akan menyelesaikan proses berpikir atau langkah – langkah kita  kita ketika kita sudah menemukan solusi. Proses berpikir atau langkah – langkah kita dalam menyelesaikan masalah inilah yang disebut dengan ALGORITMA. </w:t>
       </w:r>
     </w:p>
     <w:p>
@@ -1231,8 +1313,10 @@
       <w:r>
         <w:rPr>
           <w:rFonts w:ascii="Times New Roman" w:hAnsi="Times New Roman" w:cs="Times New Roman"/>
-          <w:sz w:val="24"/>
-          <w:szCs w:val="24"/>
+          <w:noProof/>
+          <w:sz w:val="24"/>
+          <w:szCs w:val="24"/>
+          <w:lang w:eastAsia="id-ID"/>
         </w:rPr>
         <w:drawing>
           <wp:inline distT="0" distB="0" distL="0" distR="0">
@@ -1912,6 +1996,32 @@
     </w:p>
     <w:p>
       <w:pPr>
+        <w:jc w:val="both"/>
+        <w:rPr>
+          <w:rFonts w:ascii="Times New Roman" w:hAnsi="Times New Roman" w:cs="Times New Roman"/>
+          <w:sz w:val="24"/>
+          <w:szCs w:val="24"/>
+        </w:rPr>
+      </w:pPr>
+      <w:r>
+        <w:rPr>
+          <w:rFonts w:ascii="Times New Roman" w:hAnsi="Times New Roman" w:cs="Times New Roman"/>
+          <w:sz w:val="24"/>
+          <w:szCs w:val="24"/>
+        </w:rPr>
+        <w:t xml:space="preserve">Coba bayangkan kembali, jika sebuah Rubik Cube yang belum terselesaikan adalah sebuah masalah dan Rubik Cube yang sudah selesai adalah solusinya. Maka langkah – langkah </w:t>
+      </w:r>
+      <w:r>
+        <w:rPr>
+          <w:rFonts w:ascii="Times New Roman" w:hAnsi="Times New Roman" w:cs="Times New Roman"/>
+          <w:sz w:val="24"/>
+          <w:szCs w:val="24"/>
+        </w:rPr>
+        <w:t xml:space="preserve">penyelesaian yang dilakukan dari masalah menjadi solusi adalah algoritmanya. Perlu diingat, algoritma yang baik adalah algoritma yang terurut dan efektif.  Perhatikan kasus berikut dimana kita akan memindahkan isi dari gelas A ke  gelas B dengan bantuan  gelas kosong C, dapatkan Anda menentukan masalah awal, solusi, dan algoritmanya yang efektif ? </w:t>
+      </w:r>
+    </w:p>
+    <w:p>
+      <w:pPr>
         <w:jc w:val="center"/>
         <w:rPr>
           <w:rFonts w:ascii="Times New Roman" w:hAnsi="Times New Roman" w:cs="Times New Roman"/>
@@ -1919,6 +2029,1534 @@
           <w:szCs w:val="24"/>
         </w:rPr>
       </w:pPr>
+      <w:r>
+        <w:rPr>
+          <w:rFonts w:ascii="Times New Roman" w:hAnsi="Times New Roman" w:cs="Times New Roman"/>
+          <w:noProof/>
+          <w:sz w:val="24"/>
+          <w:szCs w:val="24"/>
+          <w:lang w:eastAsia="id-ID"/>
+        </w:rPr>
+        <w:lastRenderedPageBreak/>
+        <w:drawing>
+          <wp:inline distT="0" distB="0" distL="0" distR="0">
+            <wp:extent cx="5029200" cy="3048000"/>
+            <wp:effectExtent l="19050" t="0" r="0" b="0"/>
+            <wp:docPr id="14" name="Object 5"/>
+            <wp:cNvGraphicFramePr/>
+            <a:graphic xmlns:a="http://schemas.openxmlformats.org/drawingml/2006/main">
+              <a:graphicData uri="http://schemas.openxmlformats.org/drawingml/2006/lockedCanvas">
+                <lc:lockedCanvas xmlns:lc="http://schemas.openxmlformats.org/drawingml/2006/lockedCanvas">
+                  <a:nvGrpSpPr>
+                    <a:cNvPr id="0" name=""/>
+                    <a:cNvGrpSpPr/>
+                  </a:nvGrpSpPr>
+                  <a:grpSpPr>
+                    <a:xfrm>
+                      <a:off x="0" y="0"/>
+                      <a:ext cx="5029200" cy="3048000"/>
+                      <a:chOff x="152400" y="1600200"/>
+                      <a:chExt cx="5029200" cy="3048000"/>
+                    </a:xfrm>
+                  </a:grpSpPr>
+                  <a:grpSp>
+                    <a:nvGrpSpPr>
+                      <a:cNvPr id="20" name="Group 19"/>
+                      <a:cNvGrpSpPr/>
+                    </a:nvGrpSpPr>
+                    <a:grpSpPr>
+                      <a:xfrm>
+                        <a:off x="152400" y="1600200"/>
+                        <a:ext cx="5029200" cy="3048000"/>
+                        <a:chOff x="152400" y="1600200"/>
+                        <a:chExt cx="5029200" cy="3048000"/>
+                      </a:xfrm>
+                    </a:grpSpPr>
+                    <a:pic>
+                      <a:nvPicPr>
+                        <a:cNvPr id="1032" name="Picture 8" descr="D:\Users\GrandCross\Desktop\Transparant Bahan Ajar\gelas.png"/>
+                        <a:cNvPicPr>
+                          <a:picLocks noChangeAspect="1" noChangeArrowheads="1"/>
+                        </a:cNvPicPr>
+                      </a:nvPicPr>
+                      <a:blipFill>
+                        <a:blip r:embed="rId15"/>
+                        <a:srcRect/>
+                        <a:stretch>
+                          <a:fillRect/>
+                        </a:stretch>
+                      </a:blipFill>
+                      <a:spPr bwMode="auto">
+                        <a:xfrm>
+                          <a:off x="152400" y="2497615"/>
+                          <a:ext cx="1169068" cy="2149652"/>
+                        </a:xfrm>
+                        <a:prstGeom prst="rect">
+                          <a:avLst/>
+                        </a:prstGeom>
+                        <a:noFill/>
+                      </a:spPr>
+                    </a:pic>
+                    <a:pic>
+                      <a:nvPicPr>
+                        <a:cNvPr id="14" name="Picture 8" descr="D:\Users\GrandCross\Desktop\Transparant Bahan Ajar\gelas.png"/>
+                        <a:cNvPicPr>
+                          <a:picLocks noChangeAspect="1" noChangeArrowheads="1"/>
+                        </a:cNvPicPr>
+                      </a:nvPicPr>
+                      <a:blipFill>
+                        <a:blip r:embed="rId15">
+                          <a:duotone>
+                            <a:prstClr val="black"/>
+                            <a:schemeClr val="bg1">
+                              <a:lumMod val="95000"/>
+                              <a:tint val="45000"/>
+                              <a:satMod val="400000"/>
+                            </a:schemeClr>
+                          </a:duotone>
+                        </a:blip>
+                        <a:srcRect/>
+                        <a:stretch>
+                          <a:fillRect/>
+                        </a:stretch>
+                      </a:blipFill>
+                      <a:spPr bwMode="auto">
+                        <a:xfrm>
+                          <a:off x="1872916" y="2497615"/>
+                          <a:ext cx="1169068" cy="2149652"/>
+                        </a:xfrm>
+                        <a:prstGeom prst="rect">
+                          <a:avLst/>
+                        </a:prstGeom>
+                        <a:noFill/>
+                      </a:spPr>
+                    </a:pic>
+                    <a:sp>
+                      <a:nvSpPr>
+                        <a:cNvPr id="15" name="Rectangle 14"/>
+                        <a:cNvSpPr/>
+                      </a:nvSpPr>
+                      <a:spPr>
+                        <a:xfrm>
+                          <a:off x="417095" y="1676400"/>
+                          <a:ext cx="591829" cy="769441"/>
+                        </a:xfrm>
+                        <a:prstGeom prst="rect">
+                          <a:avLst/>
+                        </a:prstGeom>
+                      </a:spPr>
+                      <a:txSp>
+                        <a:txBody>
+                          <a:bodyPr wrap="none">
+                            <a:spAutoFit/>
+                          </a:bodyPr>
+                          <a:lstStyle>
+                            <a:defPPr>
+                              <a:defRPr lang="id-ID"/>
+                            </a:defPPr>
+                            <a:lvl1pPr marL="0" algn="l" defTabSz="914400" rtl="0" eaLnBrk="1" latinLnBrk="0" hangingPunct="1">
+                              <a:defRPr sz="1800" kern="1200">
+                                <a:solidFill>
+                                  <a:schemeClr val="tx1"/>
+                                </a:solidFill>
+                                <a:latin typeface="+mn-lt"/>
+                                <a:ea typeface="+mn-ea"/>
+                                <a:cs typeface="+mn-cs"/>
+                              </a:defRPr>
+                            </a:lvl1pPr>
+                            <a:lvl2pPr marL="457200" algn="l" defTabSz="914400" rtl="0" eaLnBrk="1" latinLnBrk="0" hangingPunct="1">
+                              <a:defRPr sz="1800" kern="1200">
+                                <a:solidFill>
+                                  <a:schemeClr val="tx1"/>
+                                </a:solidFill>
+                                <a:latin typeface="+mn-lt"/>
+                                <a:ea typeface="+mn-ea"/>
+                                <a:cs typeface="+mn-cs"/>
+                              </a:defRPr>
+                            </a:lvl2pPr>
+                            <a:lvl3pPr marL="914400" algn="l" defTabSz="914400" rtl="0" eaLnBrk="1" latinLnBrk="0" hangingPunct="1">
+                              <a:defRPr sz="1800" kern="1200">
+                                <a:solidFill>
+                                  <a:schemeClr val="tx1"/>
+                                </a:solidFill>
+                                <a:latin typeface="+mn-lt"/>
+                                <a:ea typeface="+mn-ea"/>
+                                <a:cs typeface="+mn-cs"/>
+                              </a:defRPr>
+                            </a:lvl3pPr>
+                            <a:lvl4pPr marL="1371600" algn="l" defTabSz="914400" rtl="0" eaLnBrk="1" latinLnBrk="0" hangingPunct="1">
+                              <a:defRPr sz="1800" kern="1200">
+                                <a:solidFill>
+                                  <a:schemeClr val="tx1"/>
+                                </a:solidFill>
+                                <a:latin typeface="+mn-lt"/>
+                                <a:ea typeface="+mn-ea"/>
+                                <a:cs typeface="+mn-cs"/>
+                              </a:defRPr>
+                            </a:lvl4pPr>
+                            <a:lvl5pPr marL="1828800" algn="l" defTabSz="914400" rtl="0" eaLnBrk="1" latinLnBrk="0" hangingPunct="1">
+                              <a:defRPr sz="1800" kern="1200">
+                                <a:solidFill>
+                                  <a:schemeClr val="tx1"/>
+                                </a:solidFill>
+                                <a:latin typeface="+mn-lt"/>
+                                <a:ea typeface="+mn-ea"/>
+                                <a:cs typeface="+mn-cs"/>
+                              </a:defRPr>
+                            </a:lvl5pPr>
+                            <a:lvl6pPr marL="2286000" algn="l" defTabSz="914400" rtl="0" eaLnBrk="1" latinLnBrk="0" hangingPunct="1">
+                              <a:defRPr sz="1800" kern="1200">
+                                <a:solidFill>
+                                  <a:schemeClr val="tx1"/>
+                                </a:solidFill>
+                                <a:latin typeface="+mn-lt"/>
+                                <a:ea typeface="+mn-ea"/>
+                                <a:cs typeface="+mn-cs"/>
+                              </a:defRPr>
+                            </a:lvl6pPr>
+                            <a:lvl7pPr marL="2743200" algn="l" defTabSz="914400" rtl="0" eaLnBrk="1" latinLnBrk="0" hangingPunct="1">
+                              <a:defRPr sz="1800" kern="1200">
+                                <a:solidFill>
+                                  <a:schemeClr val="tx1"/>
+                                </a:solidFill>
+                                <a:latin typeface="+mn-lt"/>
+                                <a:ea typeface="+mn-ea"/>
+                                <a:cs typeface="+mn-cs"/>
+                              </a:defRPr>
+                            </a:lvl7pPr>
+                            <a:lvl8pPr marL="3200400" algn="l" defTabSz="914400" rtl="0" eaLnBrk="1" latinLnBrk="0" hangingPunct="1">
+                              <a:defRPr sz="1800" kern="1200">
+                                <a:solidFill>
+                                  <a:schemeClr val="tx1"/>
+                                </a:solidFill>
+                                <a:latin typeface="+mn-lt"/>
+                                <a:ea typeface="+mn-ea"/>
+                                <a:cs typeface="+mn-cs"/>
+                              </a:defRPr>
+                            </a:lvl8pPr>
+                            <a:lvl9pPr marL="3657600" algn="l" defTabSz="914400" rtl="0" eaLnBrk="1" latinLnBrk="0" hangingPunct="1">
+                              <a:defRPr sz="1800" kern="1200">
+                                <a:solidFill>
+                                  <a:schemeClr val="tx1"/>
+                                </a:solidFill>
+                                <a:latin typeface="+mn-lt"/>
+                                <a:ea typeface="+mn-ea"/>
+                                <a:cs typeface="+mn-cs"/>
+                              </a:defRPr>
+                            </a:lvl9pPr>
+                          </a:lstStyle>
+                          <a:p>
+                            <a:r>
+                              <a:rPr lang="id-ID" sz="4400" smtClean="0">
+                                <a:solidFill>
+                                  <a:schemeClr val="tx2">
+                                    <a:lumMod val="75000"/>
+                                  </a:schemeClr>
+                                </a:solidFill>
+                                <a:effectLst>
+                                  <a:outerShdw blurRad="38100" dist="38100" dir="2700000" algn="tl">
+                                    <a:srgbClr val="000000">
+                                      <a:alpha val="43137"/>
+                                    </a:srgbClr>
+                                  </a:outerShdw>
+                                </a:effectLst>
+                                <a:latin typeface="Times New Roman" pitchFamily="18" charset="0"/>
+                                <a:cs typeface="Times New Roman" pitchFamily="18" charset="0"/>
+                              </a:rPr>
+                              <a:t>A</a:t>
+                            </a:r>
+                            <a:endParaRPr lang="id-ID" sz="4400"/>
+                          </a:p>
+                        </a:txBody>
+                        <a:useSpRect/>
+                      </a:txSp>
+                    </a:sp>
+                    <a:sp>
+                      <a:nvSpPr>
+                        <a:cNvPr id="16" name="Rectangle 15"/>
+                        <a:cNvSpPr/>
+                      </a:nvSpPr>
+                      <a:spPr>
+                        <a:xfrm>
+                          <a:off x="2225842" y="1676400"/>
+                          <a:ext cx="561372" cy="769441"/>
+                        </a:xfrm>
+                        <a:prstGeom prst="rect">
+                          <a:avLst/>
+                        </a:prstGeom>
+                      </a:spPr>
+                      <a:txSp>
+                        <a:txBody>
+                          <a:bodyPr wrap="none">
+                            <a:spAutoFit/>
+                          </a:bodyPr>
+                          <a:lstStyle>
+                            <a:defPPr>
+                              <a:defRPr lang="id-ID"/>
+                            </a:defPPr>
+                            <a:lvl1pPr marL="0" algn="l" defTabSz="914400" rtl="0" eaLnBrk="1" latinLnBrk="0" hangingPunct="1">
+                              <a:defRPr sz="1800" kern="1200">
+                                <a:solidFill>
+                                  <a:schemeClr val="tx1"/>
+                                </a:solidFill>
+                                <a:latin typeface="+mn-lt"/>
+                                <a:ea typeface="+mn-ea"/>
+                                <a:cs typeface="+mn-cs"/>
+                              </a:defRPr>
+                            </a:lvl1pPr>
+                            <a:lvl2pPr marL="457200" algn="l" defTabSz="914400" rtl="0" eaLnBrk="1" latinLnBrk="0" hangingPunct="1">
+                              <a:defRPr sz="1800" kern="1200">
+                                <a:solidFill>
+                                  <a:schemeClr val="tx1"/>
+                                </a:solidFill>
+                                <a:latin typeface="+mn-lt"/>
+                                <a:ea typeface="+mn-ea"/>
+                                <a:cs typeface="+mn-cs"/>
+                              </a:defRPr>
+                            </a:lvl2pPr>
+                            <a:lvl3pPr marL="914400" algn="l" defTabSz="914400" rtl="0" eaLnBrk="1" latinLnBrk="0" hangingPunct="1">
+                              <a:defRPr sz="1800" kern="1200">
+                                <a:solidFill>
+                                  <a:schemeClr val="tx1"/>
+                                </a:solidFill>
+                                <a:latin typeface="+mn-lt"/>
+                                <a:ea typeface="+mn-ea"/>
+                                <a:cs typeface="+mn-cs"/>
+                              </a:defRPr>
+                            </a:lvl3pPr>
+                            <a:lvl4pPr marL="1371600" algn="l" defTabSz="914400" rtl="0" eaLnBrk="1" latinLnBrk="0" hangingPunct="1">
+                              <a:defRPr sz="1800" kern="1200">
+                                <a:solidFill>
+                                  <a:schemeClr val="tx1"/>
+                                </a:solidFill>
+                                <a:latin typeface="+mn-lt"/>
+                                <a:ea typeface="+mn-ea"/>
+                                <a:cs typeface="+mn-cs"/>
+                              </a:defRPr>
+                            </a:lvl4pPr>
+                            <a:lvl5pPr marL="1828800" algn="l" defTabSz="914400" rtl="0" eaLnBrk="1" latinLnBrk="0" hangingPunct="1">
+                              <a:defRPr sz="1800" kern="1200">
+                                <a:solidFill>
+                                  <a:schemeClr val="tx1"/>
+                                </a:solidFill>
+                                <a:latin typeface="+mn-lt"/>
+                                <a:ea typeface="+mn-ea"/>
+                                <a:cs typeface="+mn-cs"/>
+                              </a:defRPr>
+                            </a:lvl5pPr>
+                            <a:lvl6pPr marL="2286000" algn="l" defTabSz="914400" rtl="0" eaLnBrk="1" latinLnBrk="0" hangingPunct="1">
+                              <a:defRPr sz="1800" kern="1200">
+                                <a:solidFill>
+                                  <a:schemeClr val="tx1"/>
+                                </a:solidFill>
+                                <a:latin typeface="+mn-lt"/>
+                                <a:ea typeface="+mn-ea"/>
+                                <a:cs typeface="+mn-cs"/>
+                              </a:defRPr>
+                            </a:lvl6pPr>
+                            <a:lvl7pPr marL="2743200" algn="l" defTabSz="914400" rtl="0" eaLnBrk="1" latinLnBrk="0" hangingPunct="1">
+                              <a:defRPr sz="1800" kern="1200">
+                                <a:solidFill>
+                                  <a:schemeClr val="tx1"/>
+                                </a:solidFill>
+                                <a:latin typeface="+mn-lt"/>
+                                <a:ea typeface="+mn-ea"/>
+                                <a:cs typeface="+mn-cs"/>
+                              </a:defRPr>
+                            </a:lvl7pPr>
+                            <a:lvl8pPr marL="3200400" algn="l" defTabSz="914400" rtl="0" eaLnBrk="1" latinLnBrk="0" hangingPunct="1">
+                              <a:defRPr sz="1800" kern="1200">
+                                <a:solidFill>
+                                  <a:schemeClr val="tx1"/>
+                                </a:solidFill>
+                                <a:latin typeface="+mn-lt"/>
+                                <a:ea typeface="+mn-ea"/>
+                                <a:cs typeface="+mn-cs"/>
+                              </a:defRPr>
+                            </a:lvl8pPr>
+                            <a:lvl9pPr marL="3657600" algn="l" defTabSz="914400" rtl="0" eaLnBrk="1" latinLnBrk="0" hangingPunct="1">
+                              <a:defRPr sz="1800" kern="1200">
+                                <a:solidFill>
+                                  <a:schemeClr val="tx1"/>
+                                </a:solidFill>
+                                <a:latin typeface="+mn-lt"/>
+                                <a:ea typeface="+mn-ea"/>
+                                <a:cs typeface="+mn-cs"/>
+                              </a:defRPr>
+                            </a:lvl9pPr>
+                          </a:lstStyle>
+                          <a:p>
+                            <a:r>
+                              <a:rPr lang="id-ID" sz="4400" smtClean="0">
+                                <a:solidFill>
+                                  <a:schemeClr val="tx2">
+                                    <a:lumMod val="75000"/>
+                                  </a:schemeClr>
+                                </a:solidFill>
+                                <a:effectLst>
+                                  <a:outerShdw blurRad="38100" dist="38100" dir="2700000" algn="tl">
+                                    <a:srgbClr val="000000">
+                                      <a:alpha val="43137"/>
+                                    </a:srgbClr>
+                                  </a:outerShdw>
+                                </a:effectLst>
+                                <a:latin typeface="Times New Roman" pitchFamily="18" charset="0"/>
+                                <a:cs typeface="Times New Roman" pitchFamily="18" charset="0"/>
+                              </a:rPr>
+                              <a:t>B</a:t>
+                            </a:r>
+                            <a:endParaRPr lang="id-ID" sz="4400"/>
+                          </a:p>
+                        </a:txBody>
+                        <a:useSpRect/>
+                      </a:txSp>
+                    </a:sp>
+                    <a:pic>
+                      <a:nvPicPr>
+                        <a:cNvPr id="1033" name="Picture 9" descr="D:\Users\GrandCross\Desktop\Transparant Bahan Ajar\gelaskosong.png"/>
+                        <a:cNvPicPr>
+                          <a:picLocks noChangeAspect="1" noChangeArrowheads="1"/>
+                        </a:cNvPicPr>
+                      </a:nvPicPr>
+                      <a:blipFill>
+                        <a:blip r:embed="rId16" cstate="print"/>
+                        <a:srcRect t="6529"/>
+                        <a:stretch>
+                          <a:fillRect/>
+                        </a:stretch>
+                      </a:blipFill>
+                      <a:spPr bwMode="auto">
+                        <a:xfrm>
+                          <a:off x="3461084" y="2256081"/>
+                          <a:ext cx="1720516" cy="2392119"/>
+                        </a:xfrm>
+                        <a:prstGeom prst="rect">
+                          <a:avLst/>
+                        </a:prstGeom>
+                        <a:noFill/>
+                      </a:spPr>
+                    </a:pic>
+                    <a:sp>
+                      <a:nvSpPr>
+                        <a:cNvPr id="18" name="Rectangle 17"/>
+                        <a:cNvSpPr/>
+                      </a:nvSpPr>
+                      <a:spPr>
+                        <a:xfrm>
+                          <a:off x="4114800" y="1600200"/>
+                          <a:ext cx="561372" cy="769441"/>
+                        </a:xfrm>
+                        <a:prstGeom prst="rect">
+                          <a:avLst/>
+                        </a:prstGeom>
+                      </a:spPr>
+                      <a:txSp>
+                        <a:txBody>
+                          <a:bodyPr wrap="none">
+                            <a:spAutoFit/>
+                          </a:bodyPr>
+                          <a:lstStyle>
+                            <a:defPPr>
+                              <a:defRPr lang="id-ID"/>
+                            </a:defPPr>
+                            <a:lvl1pPr marL="0" algn="l" defTabSz="914400" rtl="0" eaLnBrk="1" latinLnBrk="0" hangingPunct="1">
+                              <a:defRPr sz="1800" kern="1200">
+                                <a:solidFill>
+                                  <a:schemeClr val="tx1"/>
+                                </a:solidFill>
+                                <a:latin typeface="+mn-lt"/>
+                                <a:ea typeface="+mn-ea"/>
+                                <a:cs typeface="+mn-cs"/>
+                              </a:defRPr>
+                            </a:lvl1pPr>
+                            <a:lvl2pPr marL="457200" algn="l" defTabSz="914400" rtl="0" eaLnBrk="1" latinLnBrk="0" hangingPunct="1">
+                              <a:defRPr sz="1800" kern="1200">
+                                <a:solidFill>
+                                  <a:schemeClr val="tx1"/>
+                                </a:solidFill>
+                                <a:latin typeface="+mn-lt"/>
+                                <a:ea typeface="+mn-ea"/>
+                                <a:cs typeface="+mn-cs"/>
+                              </a:defRPr>
+                            </a:lvl2pPr>
+                            <a:lvl3pPr marL="914400" algn="l" defTabSz="914400" rtl="0" eaLnBrk="1" latinLnBrk="0" hangingPunct="1">
+                              <a:defRPr sz="1800" kern="1200">
+                                <a:solidFill>
+                                  <a:schemeClr val="tx1"/>
+                                </a:solidFill>
+                                <a:latin typeface="+mn-lt"/>
+                                <a:ea typeface="+mn-ea"/>
+                                <a:cs typeface="+mn-cs"/>
+                              </a:defRPr>
+                            </a:lvl3pPr>
+                            <a:lvl4pPr marL="1371600" algn="l" defTabSz="914400" rtl="0" eaLnBrk="1" latinLnBrk="0" hangingPunct="1">
+                              <a:defRPr sz="1800" kern="1200">
+                                <a:solidFill>
+                                  <a:schemeClr val="tx1"/>
+                                </a:solidFill>
+                                <a:latin typeface="+mn-lt"/>
+                                <a:ea typeface="+mn-ea"/>
+                                <a:cs typeface="+mn-cs"/>
+                              </a:defRPr>
+                            </a:lvl4pPr>
+                            <a:lvl5pPr marL="1828800" algn="l" defTabSz="914400" rtl="0" eaLnBrk="1" latinLnBrk="0" hangingPunct="1">
+                              <a:defRPr sz="1800" kern="1200">
+                                <a:solidFill>
+                                  <a:schemeClr val="tx1"/>
+                                </a:solidFill>
+                                <a:latin typeface="+mn-lt"/>
+                                <a:ea typeface="+mn-ea"/>
+                                <a:cs typeface="+mn-cs"/>
+                              </a:defRPr>
+                            </a:lvl5pPr>
+                            <a:lvl6pPr marL="2286000" algn="l" defTabSz="914400" rtl="0" eaLnBrk="1" latinLnBrk="0" hangingPunct="1">
+                              <a:defRPr sz="1800" kern="1200">
+                                <a:solidFill>
+                                  <a:schemeClr val="tx1"/>
+                                </a:solidFill>
+                                <a:latin typeface="+mn-lt"/>
+                                <a:ea typeface="+mn-ea"/>
+                                <a:cs typeface="+mn-cs"/>
+                              </a:defRPr>
+                            </a:lvl6pPr>
+                            <a:lvl7pPr marL="2743200" algn="l" defTabSz="914400" rtl="0" eaLnBrk="1" latinLnBrk="0" hangingPunct="1">
+                              <a:defRPr sz="1800" kern="1200">
+                                <a:solidFill>
+                                  <a:schemeClr val="tx1"/>
+                                </a:solidFill>
+                                <a:latin typeface="+mn-lt"/>
+                                <a:ea typeface="+mn-ea"/>
+                                <a:cs typeface="+mn-cs"/>
+                              </a:defRPr>
+                            </a:lvl7pPr>
+                            <a:lvl8pPr marL="3200400" algn="l" defTabSz="914400" rtl="0" eaLnBrk="1" latinLnBrk="0" hangingPunct="1">
+                              <a:defRPr sz="1800" kern="1200">
+                                <a:solidFill>
+                                  <a:schemeClr val="tx1"/>
+                                </a:solidFill>
+                                <a:latin typeface="+mn-lt"/>
+                                <a:ea typeface="+mn-ea"/>
+                                <a:cs typeface="+mn-cs"/>
+                              </a:defRPr>
+                            </a:lvl8pPr>
+                            <a:lvl9pPr marL="3657600" algn="l" defTabSz="914400" rtl="0" eaLnBrk="1" latinLnBrk="0" hangingPunct="1">
+                              <a:defRPr sz="1800" kern="1200">
+                                <a:solidFill>
+                                  <a:schemeClr val="tx1"/>
+                                </a:solidFill>
+                                <a:latin typeface="+mn-lt"/>
+                                <a:ea typeface="+mn-ea"/>
+                                <a:cs typeface="+mn-cs"/>
+                              </a:defRPr>
+                            </a:lvl9pPr>
+                          </a:lstStyle>
+                          <a:p>
+                            <a:r>
+                              <a:rPr lang="id-ID" sz="4400" smtClean="0">
+                                <a:solidFill>
+                                  <a:schemeClr val="tx2">
+                                    <a:lumMod val="75000"/>
+                                  </a:schemeClr>
+                                </a:solidFill>
+                                <a:effectLst>
+                                  <a:outerShdw blurRad="38100" dist="38100" dir="2700000" algn="tl">
+                                    <a:srgbClr val="000000">
+                                      <a:alpha val="43137"/>
+                                    </a:srgbClr>
+                                  </a:outerShdw>
+                                </a:effectLst>
+                                <a:latin typeface="Times New Roman" pitchFamily="18" charset="0"/>
+                                <a:cs typeface="Times New Roman" pitchFamily="18" charset="0"/>
+                              </a:rPr>
+                              <a:t>C</a:t>
+                            </a:r>
+                            <a:endParaRPr lang="id-ID" sz="4400"/>
+                          </a:p>
+                        </a:txBody>
+                        <a:useSpRect/>
+                      </a:txSp>
+                    </a:sp>
+                  </a:grpSp>
+                </lc:lockedCanvas>
+              </a:graphicData>
+            </a:graphic>
+          </wp:inline>
+        </w:drawing>
+      </w:r>
+      <w:r>
+        <w:rPr>
+          <w:rFonts w:ascii="Times New Roman" w:hAnsi="Times New Roman" w:cs="Times New Roman"/>
+          <w:sz w:val="24"/>
+          <w:szCs w:val="24"/>
+        </w:rPr>
+        <w:br/>
+      </w:r>
+    </w:p>
+    <w:p>
+      <w:pPr>
+        <w:jc w:val="both"/>
+        <w:rPr>
+          <w:rFonts w:ascii="Times New Roman" w:hAnsi="Times New Roman" w:cs="Times New Roman"/>
+          <w:sz w:val="24"/>
+          <w:szCs w:val="24"/>
+        </w:rPr>
+      </w:pPr>
+    </w:p>
+    <w:p>
+      <w:pPr>
+        <w:jc w:val="both"/>
+        <w:rPr>
+          <w:rFonts w:ascii="Times New Roman" w:hAnsi="Times New Roman" w:cs="Times New Roman"/>
+          <w:sz w:val="24"/>
+          <w:szCs w:val="24"/>
+        </w:rPr>
+      </w:pPr>
+    </w:p>
+    <w:p>
+      <w:pPr>
+        <w:jc w:val="both"/>
+        <w:rPr>
+          <w:rFonts w:ascii="Times New Roman" w:hAnsi="Times New Roman" w:cs="Times New Roman"/>
+          <w:sz w:val="24"/>
+          <w:szCs w:val="24"/>
+        </w:rPr>
+      </w:pPr>
+      <w:r>
+        <w:rPr>
+          <w:rFonts w:ascii="Times New Roman" w:hAnsi="Times New Roman" w:cs="Times New Roman"/>
+          <w:sz w:val="24"/>
+          <w:szCs w:val="24"/>
+        </w:rPr>
+        <w:t>Algoritma yang baik juga harus berhenti ketika sudah menemukan solusi. Sama seperti menyelesaikan pengurutan voucher atau menyelesaikan rubik cube, kita harus berhenti jika sudah menyelesaikan masalahnya.</w:t>
+      </w:r>
+    </w:p>
+    <w:p>
+      <w:pPr>
+        <w:jc w:val="both"/>
+        <w:rPr>
+          <w:rFonts w:ascii="Times New Roman" w:hAnsi="Times New Roman" w:cs="Times New Roman"/>
+          <w:sz w:val="24"/>
+          <w:szCs w:val="24"/>
+        </w:rPr>
+      </w:pPr>
+    </w:p>
+    <w:p>
+      <w:pPr>
+        <w:jc w:val="both"/>
+        <w:rPr>
+          <w:rFonts w:ascii="Times New Roman" w:hAnsi="Times New Roman" w:cs="Times New Roman"/>
+          <w:b/>
+          <w:sz w:val="24"/>
+          <w:szCs w:val="24"/>
+        </w:rPr>
+      </w:pPr>
+      <w:r>
+        <w:rPr>
+          <w:rFonts w:ascii="Times New Roman" w:hAnsi="Times New Roman" w:cs="Times New Roman"/>
+          <w:b/>
+          <w:sz w:val="24"/>
+          <w:szCs w:val="24"/>
+        </w:rPr>
+        <w:t>PERAN PROGRAMMING PADA ALGORITMA</w:t>
+      </w:r>
+    </w:p>
+    <w:p>
+      <w:pPr>
+        <w:jc w:val="both"/>
+        <w:rPr>
+          <w:rFonts w:ascii="Times New Roman" w:hAnsi="Times New Roman" w:cs="Times New Roman"/>
+          <w:sz w:val="24"/>
+          <w:szCs w:val="24"/>
+        </w:rPr>
+      </w:pPr>
+      <w:r>
+        <w:rPr>
+          <w:rFonts w:ascii="Times New Roman" w:hAnsi="Times New Roman" w:cs="Times New Roman"/>
+          <w:sz w:val="24"/>
+          <w:szCs w:val="24"/>
+        </w:rPr>
+        <w:drawing>
+          <wp:inline distT="0" distB="0" distL="0" distR="0">
+            <wp:extent cx="5731510" cy="2032971"/>
+            <wp:effectExtent l="0" t="0" r="0" b="0"/>
+            <wp:docPr id="1" name="Object 1"/>
+            <wp:cNvGraphicFramePr/>
+            <a:graphic xmlns:a="http://schemas.openxmlformats.org/drawingml/2006/main">
+              <a:graphicData uri="http://schemas.openxmlformats.org/drawingml/2006/lockedCanvas">
+                <lc:lockedCanvas xmlns:lc="http://schemas.openxmlformats.org/drawingml/2006/lockedCanvas">
+                  <a:nvGrpSpPr>
+                    <a:cNvPr id="0" name=""/>
+                    <a:cNvGrpSpPr/>
+                  </a:nvGrpSpPr>
+                  <a:grpSpPr>
+                    <a:xfrm>
+                      <a:off x="0" y="0"/>
+                      <a:ext cx="7928774" cy="2812197"/>
+                      <a:chOff x="609600" y="1371600"/>
+                      <a:chExt cx="7928774" cy="2812197"/>
+                    </a:xfrm>
+                  </a:grpSpPr>
+                  <a:pic>
+                    <a:nvPicPr>
+                      <a:cNvPr id="4" name="Picture 2"/>
+                      <a:cNvPicPr>
+                        <a:picLocks noChangeAspect="1" noChangeArrowheads="1"/>
+                      </a:cNvPicPr>
+                    </a:nvPicPr>
+                    <a:blipFill>
+                      <a:blip r:embed="rId8">
+                        <a:clrChange>
+                          <a:clrFrom>
+                            <a:srgbClr val="FFFFFF"/>
+                          </a:clrFrom>
+                          <a:clrTo>
+                            <a:srgbClr val="FFFFFF">
+                              <a:alpha val="0"/>
+                            </a:srgbClr>
+                          </a:clrTo>
+                        </a:clrChange>
+                      </a:blip>
+                      <a:srcRect/>
+                      <a:stretch>
+                        <a:fillRect/>
+                      </a:stretch>
+                    </a:blipFill>
+                    <a:spPr bwMode="auto">
+                      <a:xfrm>
+                        <a:off x="990600" y="1371600"/>
+                        <a:ext cx="7515225" cy="1029961"/>
+                      </a:xfrm>
+                      <a:prstGeom prst="rect">
+                        <a:avLst/>
+                      </a:prstGeom>
+                      <a:noFill/>
+                      <a:ln w="9525">
+                        <a:noFill/>
+                        <a:miter lim="800000"/>
+                        <a:headEnd/>
+                        <a:tailEnd/>
+                      </a:ln>
+                      <a:effectLst/>
+                    </a:spPr>
+                  </a:pic>
+                  <a:sp>
+                    <a:nvSpPr>
+                      <a:cNvPr id="5" name="Rectangle 4"/>
+                      <a:cNvSpPr/>
+                    </a:nvSpPr>
+                    <a:spPr>
+                      <a:xfrm>
+                        <a:off x="609600" y="2438400"/>
+                        <a:ext cx="7928774" cy="830997"/>
+                      </a:xfrm>
+                      <a:prstGeom prst="rect">
+                        <a:avLst/>
+                      </a:prstGeom>
+                    </a:spPr>
+                    <a:txSp>
+                      <a:txBody>
+                        <a:bodyPr wrap="none">
+                          <a:spAutoFit/>
+                        </a:bodyPr>
+                        <a:lstStyle>
+                          <a:defPPr>
+                            <a:defRPr lang="id-ID"/>
+                          </a:defPPr>
+                          <a:lvl1pPr marL="0" algn="l" defTabSz="914400" rtl="0" eaLnBrk="1" latinLnBrk="0" hangingPunct="1">
+                            <a:defRPr sz="1800" kern="1200">
+                              <a:solidFill>
+                                <a:schemeClr val="tx1"/>
+                              </a:solidFill>
+                              <a:latin typeface="+mn-lt"/>
+                              <a:ea typeface="+mn-ea"/>
+                              <a:cs typeface="+mn-cs"/>
+                            </a:defRPr>
+                          </a:lvl1pPr>
+                          <a:lvl2pPr marL="457200" algn="l" defTabSz="914400" rtl="0" eaLnBrk="1" latinLnBrk="0" hangingPunct="1">
+                            <a:defRPr sz="1800" kern="1200">
+                              <a:solidFill>
+                                <a:schemeClr val="tx1"/>
+                              </a:solidFill>
+                              <a:latin typeface="+mn-lt"/>
+                              <a:ea typeface="+mn-ea"/>
+                              <a:cs typeface="+mn-cs"/>
+                            </a:defRPr>
+                          </a:lvl2pPr>
+                          <a:lvl3pPr marL="914400" algn="l" defTabSz="914400" rtl="0" eaLnBrk="1" latinLnBrk="0" hangingPunct="1">
+                            <a:defRPr sz="1800" kern="1200">
+                              <a:solidFill>
+                                <a:schemeClr val="tx1"/>
+                              </a:solidFill>
+                              <a:latin typeface="+mn-lt"/>
+                              <a:ea typeface="+mn-ea"/>
+                              <a:cs typeface="+mn-cs"/>
+                            </a:defRPr>
+                          </a:lvl3pPr>
+                          <a:lvl4pPr marL="1371600" algn="l" defTabSz="914400" rtl="0" eaLnBrk="1" latinLnBrk="0" hangingPunct="1">
+                            <a:defRPr sz="1800" kern="1200">
+                              <a:solidFill>
+                                <a:schemeClr val="tx1"/>
+                              </a:solidFill>
+                              <a:latin typeface="+mn-lt"/>
+                              <a:ea typeface="+mn-ea"/>
+                              <a:cs typeface="+mn-cs"/>
+                            </a:defRPr>
+                          </a:lvl4pPr>
+                          <a:lvl5pPr marL="1828800" algn="l" defTabSz="914400" rtl="0" eaLnBrk="1" latinLnBrk="0" hangingPunct="1">
+                            <a:defRPr sz="1800" kern="1200">
+                              <a:solidFill>
+                                <a:schemeClr val="tx1"/>
+                              </a:solidFill>
+                              <a:latin typeface="+mn-lt"/>
+                              <a:ea typeface="+mn-ea"/>
+                              <a:cs typeface="+mn-cs"/>
+                            </a:defRPr>
+                          </a:lvl5pPr>
+                          <a:lvl6pPr marL="2286000" algn="l" defTabSz="914400" rtl="0" eaLnBrk="1" latinLnBrk="0" hangingPunct="1">
+                            <a:defRPr sz="1800" kern="1200">
+                              <a:solidFill>
+                                <a:schemeClr val="tx1"/>
+                              </a:solidFill>
+                              <a:latin typeface="+mn-lt"/>
+                              <a:ea typeface="+mn-ea"/>
+                              <a:cs typeface="+mn-cs"/>
+                            </a:defRPr>
+                          </a:lvl6pPr>
+                          <a:lvl7pPr marL="2743200" algn="l" defTabSz="914400" rtl="0" eaLnBrk="1" latinLnBrk="0" hangingPunct="1">
+                            <a:defRPr sz="1800" kern="1200">
+                              <a:solidFill>
+                                <a:schemeClr val="tx1"/>
+                              </a:solidFill>
+                              <a:latin typeface="+mn-lt"/>
+                              <a:ea typeface="+mn-ea"/>
+                              <a:cs typeface="+mn-cs"/>
+                            </a:defRPr>
+                          </a:lvl7pPr>
+                          <a:lvl8pPr marL="3200400" algn="l" defTabSz="914400" rtl="0" eaLnBrk="1" latinLnBrk="0" hangingPunct="1">
+                            <a:defRPr sz="1800" kern="1200">
+                              <a:solidFill>
+                                <a:schemeClr val="tx1"/>
+                              </a:solidFill>
+                              <a:latin typeface="+mn-lt"/>
+                              <a:ea typeface="+mn-ea"/>
+                              <a:cs typeface="+mn-cs"/>
+                            </a:defRPr>
+                          </a:lvl8pPr>
+                          <a:lvl9pPr marL="3657600" algn="l" defTabSz="914400" rtl="0" eaLnBrk="1" latinLnBrk="0" hangingPunct="1">
+                            <a:defRPr sz="1800" kern="1200">
+                              <a:solidFill>
+                                <a:schemeClr val="tx1"/>
+                              </a:solidFill>
+                              <a:latin typeface="+mn-lt"/>
+                              <a:ea typeface="+mn-ea"/>
+                              <a:cs typeface="+mn-cs"/>
+                            </a:defRPr>
+                          </a:lvl9pPr>
+                        </a:lstStyle>
+                        <a:p>
+                          <a:r>
+                            <a:rPr lang="id-ID" sz="4800" smtClean="0">
+                              <a:solidFill>
+                                <a:schemeClr val="tx2">
+                                  <a:lumMod val="75000"/>
+                                </a:schemeClr>
+                              </a:solidFill>
+                              <a:effectLst>
+                                <a:outerShdw blurRad="38100" dist="38100" dir="2700000" algn="tl">
+                                  <a:srgbClr val="000000">
+                                    <a:alpha val="43137"/>
+                                  </a:srgbClr>
+                                </a:outerShdw>
+                              </a:effectLst>
+                              <a:latin typeface="Times New Roman" pitchFamily="18" charset="0"/>
+                              <a:cs typeface="Times New Roman" pitchFamily="18" charset="0"/>
+                            </a:rPr>
+                            <a:t>S = {10, 3, 8, 5, 9, 2, 7, 1, 4, 6}</a:t>
+                          </a:r>
+                          <a:endParaRPr lang="id-ID" sz="4800"/>
+                        </a:p>
+                      </a:txBody>
+                      <a:useSpRect/>
+                    </a:txSp>
+                  </a:sp>
+                  <a:sp>
+                    <a:nvSpPr>
+                      <a:cNvPr id="6" name="Rectangle 5"/>
+                      <a:cNvSpPr/>
+                    </a:nvSpPr>
+                    <a:spPr>
+                      <a:xfrm>
+                        <a:off x="609600" y="3352800"/>
+                        <a:ext cx="1763624" cy="830997"/>
+                      </a:xfrm>
+                      <a:prstGeom prst="rect">
+                        <a:avLst/>
+                      </a:prstGeom>
+                    </a:spPr>
+                    <a:txSp>
+                      <a:txBody>
+                        <a:bodyPr wrap="none">
+                          <a:spAutoFit/>
+                        </a:bodyPr>
+                        <a:lstStyle>
+                          <a:defPPr>
+                            <a:defRPr lang="id-ID"/>
+                          </a:defPPr>
+                          <a:lvl1pPr marL="0" algn="l" defTabSz="914400" rtl="0" eaLnBrk="1" latinLnBrk="0" hangingPunct="1">
+                            <a:defRPr sz="1800" kern="1200">
+                              <a:solidFill>
+                                <a:schemeClr val="tx1"/>
+                              </a:solidFill>
+                              <a:latin typeface="+mn-lt"/>
+                              <a:ea typeface="+mn-ea"/>
+                              <a:cs typeface="+mn-cs"/>
+                            </a:defRPr>
+                          </a:lvl1pPr>
+                          <a:lvl2pPr marL="457200" algn="l" defTabSz="914400" rtl="0" eaLnBrk="1" latinLnBrk="0" hangingPunct="1">
+                            <a:defRPr sz="1800" kern="1200">
+                              <a:solidFill>
+                                <a:schemeClr val="tx1"/>
+                              </a:solidFill>
+                              <a:latin typeface="+mn-lt"/>
+                              <a:ea typeface="+mn-ea"/>
+                              <a:cs typeface="+mn-cs"/>
+                            </a:defRPr>
+                          </a:lvl2pPr>
+                          <a:lvl3pPr marL="914400" algn="l" defTabSz="914400" rtl="0" eaLnBrk="1" latinLnBrk="0" hangingPunct="1">
+                            <a:defRPr sz="1800" kern="1200">
+                              <a:solidFill>
+                                <a:schemeClr val="tx1"/>
+                              </a:solidFill>
+                              <a:latin typeface="+mn-lt"/>
+                              <a:ea typeface="+mn-ea"/>
+                              <a:cs typeface="+mn-cs"/>
+                            </a:defRPr>
+                          </a:lvl3pPr>
+                          <a:lvl4pPr marL="1371600" algn="l" defTabSz="914400" rtl="0" eaLnBrk="1" latinLnBrk="0" hangingPunct="1">
+                            <a:defRPr sz="1800" kern="1200">
+                              <a:solidFill>
+                                <a:schemeClr val="tx1"/>
+                              </a:solidFill>
+                              <a:latin typeface="+mn-lt"/>
+                              <a:ea typeface="+mn-ea"/>
+                              <a:cs typeface="+mn-cs"/>
+                            </a:defRPr>
+                          </a:lvl4pPr>
+                          <a:lvl5pPr marL="1828800" algn="l" defTabSz="914400" rtl="0" eaLnBrk="1" latinLnBrk="0" hangingPunct="1">
+                            <a:defRPr sz="1800" kern="1200">
+                              <a:solidFill>
+                                <a:schemeClr val="tx1"/>
+                              </a:solidFill>
+                              <a:latin typeface="+mn-lt"/>
+                              <a:ea typeface="+mn-ea"/>
+                              <a:cs typeface="+mn-cs"/>
+                            </a:defRPr>
+                          </a:lvl5pPr>
+                          <a:lvl6pPr marL="2286000" algn="l" defTabSz="914400" rtl="0" eaLnBrk="1" latinLnBrk="0" hangingPunct="1">
+                            <a:defRPr sz="1800" kern="1200">
+                              <a:solidFill>
+                                <a:schemeClr val="tx1"/>
+                              </a:solidFill>
+                              <a:latin typeface="+mn-lt"/>
+                              <a:ea typeface="+mn-ea"/>
+                              <a:cs typeface="+mn-cs"/>
+                            </a:defRPr>
+                          </a:lvl6pPr>
+                          <a:lvl7pPr marL="2743200" algn="l" defTabSz="914400" rtl="0" eaLnBrk="1" latinLnBrk="0" hangingPunct="1">
+                            <a:defRPr sz="1800" kern="1200">
+                              <a:solidFill>
+                                <a:schemeClr val="tx1"/>
+                              </a:solidFill>
+                              <a:latin typeface="+mn-lt"/>
+                              <a:ea typeface="+mn-ea"/>
+                              <a:cs typeface="+mn-cs"/>
+                            </a:defRPr>
+                          </a:lvl7pPr>
+                          <a:lvl8pPr marL="3200400" algn="l" defTabSz="914400" rtl="0" eaLnBrk="1" latinLnBrk="0" hangingPunct="1">
+                            <a:defRPr sz="1800" kern="1200">
+                              <a:solidFill>
+                                <a:schemeClr val="tx1"/>
+                              </a:solidFill>
+                              <a:latin typeface="+mn-lt"/>
+                              <a:ea typeface="+mn-ea"/>
+                              <a:cs typeface="+mn-cs"/>
+                            </a:defRPr>
+                          </a:lvl8pPr>
+                          <a:lvl9pPr marL="3657600" algn="l" defTabSz="914400" rtl="0" eaLnBrk="1" latinLnBrk="0" hangingPunct="1">
+                            <a:defRPr sz="1800" kern="1200">
+                              <a:solidFill>
+                                <a:schemeClr val="tx1"/>
+                              </a:solidFill>
+                              <a:latin typeface="+mn-lt"/>
+                              <a:ea typeface="+mn-ea"/>
+                              <a:cs typeface="+mn-cs"/>
+                            </a:defRPr>
+                          </a:lvl9pPr>
+                        </a:lstStyle>
+                        <a:p>
+                          <a:r>
+                            <a:rPr lang="id-ID" sz="4800" smtClean="0">
+                              <a:solidFill>
+                                <a:schemeClr val="tx2">
+                                  <a:lumMod val="75000"/>
+                                </a:schemeClr>
+                              </a:solidFill>
+                              <a:effectLst>
+                                <a:outerShdw blurRad="38100" dist="38100" dir="2700000" algn="tl">
+                                  <a:srgbClr val="000000">
+                                    <a:alpha val="43137"/>
+                                  </a:srgbClr>
+                                </a:outerShdw>
+                              </a:effectLst>
+                              <a:latin typeface="Times New Roman" pitchFamily="18" charset="0"/>
+                              <a:cs typeface="Times New Roman" pitchFamily="18" charset="0"/>
+                            </a:rPr>
+                            <a:t>n = 10</a:t>
+                          </a:r>
+                          <a:endParaRPr lang="id-ID" sz="4800"/>
+                        </a:p>
+                      </a:txBody>
+                      <a:useSpRect/>
+                    </a:txSp>
+                  </a:sp>
+                </lc:lockedCanvas>
+              </a:graphicData>
+            </a:graphic>
+          </wp:inline>
+        </w:drawing>
+      </w:r>
+    </w:p>
+    <w:p>
+      <w:pPr>
+        <w:jc w:val="both"/>
+        <w:rPr>
+          <w:rFonts w:ascii="Times New Roman" w:hAnsi="Times New Roman" w:cs="Times New Roman"/>
+          <w:sz w:val="24"/>
+          <w:szCs w:val="24"/>
+        </w:rPr>
+      </w:pPr>
+      <w:r>
+        <w:rPr>
+          <w:rFonts w:ascii="Times New Roman" w:hAnsi="Times New Roman" w:cs="Times New Roman"/>
+          <w:sz w:val="24"/>
+          <w:szCs w:val="24"/>
+        </w:rPr>
+        <w:t xml:space="preserve">Perhatikan salah satu masalah diatas yang sudah kita selesaikan sebelumnya. Anggaplah </w:t>
+      </w:r>
+      <w:r>
+        <w:rPr>
+          <w:rFonts w:ascii="Times New Roman" w:hAnsi="Times New Roman" w:cs="Times New Roman"/>
+          <w:i/>
+          <w:sz w:val="24"/>
+          <w:szCs w:val="24"/>
+        </w:rPr>
+        <w:t>S</w:t>
+      </w:r>
+      <w:r>
+        <w:rPr>
+          <w:rFonts w:ascii="Times New Roman" w:hAnsi="Times New Roman" w:cs="Times New Roman"/>
+          <w:sz w:val="24"/>
+          <w:szCs w:val="24"/>
+        </w:rPr>
+        <w:t xml:space="preserve"> merupakan himpunan masalah yang akan kita selesaikan dan </w:t>
+      </w:r>
+      <w:r>
+        <w:rPr>
+          <w:rFonts w:ascii="Times New Roman" w:hAnsi="Times New Roman" w:cs="Times New Roman"/>
+          <w:i/>
+          <w:sz w:val="24"/>
+          <w:szCs w:val="24"/>
+        </w:rPr>
+        <w:t>n</w:t>
+      </w:r>
+      <w:r>
+        <w:rPr>
+          <w:rFonts w:ascii="Times New Roman" w:hAnsi="Times New Roman" w:cs="Times New Roman"/>
+          <w:sz w:val="24"/>
+          <w:szCs w:val="24"/>
+        </w:rPr>
+        <w:t xml:space="preserve"> merupakan besar / ruang masalah yang akan diselesaikan. Dengan </w:t>
+      </w:r>
+      <w:r>
+        <w:rPr>
+          <w:rFonts w:ascii="Times New Roman" w:hAnsi="Times New Roman" w:cs="Times New Roman"/>
+          <w:i/>
+          <w:sz w:val="24"/>
+          <w:szCs w:val="24"/>
+        </w:rPr>
+        <w:t>S</w:t>
+      </w:r>
+      <w:r>
+        <w:rPr>
+          <w:rFonts w:ascii="Times New Roman" w:hAnsi="Times New Roman" w:cs="Times New Roman"/>
+          <w:sz w:val="24"/>
+          <w:szCs w:val="24"/>
+        </w:rPr>
+        <w:t xml:space="preserve"> dan </w:t>
+      </w:r>
+      <w:r>
+        <w:rPr>
+          <w:rFonts w:ascii="Times New Roman" w:hAnsi="Times New Roman" w:cs="Times New Roman"/>
+          <w:i/>
+          <w:sz w:val="24"/>
+          <w:szCs w:val="24"/>
+        </w:rPr>
+        <w:t>n</w:t>
+      </w:r>
+      <w:r>
+        <w:rPr>
+          <w:rFonts w:ascii="Times New Roman" w:hAnsi="Times New Roman" w:cs="Times New Roman"/>
+          <w:sz w:val="24"/>
+          <w:szCs w:val="24"/>
+        </w:rPr>
+        <w:t>, masalah akan cukup mudah diselesaikan oleh manusia</w:t>
+      </w:r>
+      <w:r>
+        <w:rPr>
+          <w:rFonts w:ascii="Times New Roman" w:hAnsi="Times New Roman" w:cs="Times New Roman"/>
+          <w:sz w:val="24"/>
+          <w:szCs w:val="24"/>
+        </w:rPr>
+        <w:t xml:space="preserve"> dan dengan cepat. </w:t>
+      </w:r>
+    </w:p>
+    <w:p>
+      <w:pPr>
+        <w:jc w:val="both"/>
+        <w:rPr>
+          <w:rFonts w:ascii="Times New Roman" w:hAnsi="Times New Roman" w:cs="Times New Roman"/>
+          <w:sz w:val="24"/>
+          <w:szCs w:val="24"/>
+        </w:rPr>
+      </w:pPr>
+      <w:r>
+        <w:rPr>
+          <w:rFonts w:ascii="Times New Roman" w:hAnsi="Times New Roman" w:cs="Times New Roman"/>
+          <w:sz w:val="24"/>
+          <w:szCs w:val="24"/>
+        </w:rPr>
+        <w:lastRenderedPageBreak/>
+        <w:drawing>
+          <wp:inline distT="0" distB="0" distL="0" distR="0">
+            <wp:extent cx="5731510" cy="1045878"/>
+            <wp:effectExtent l="0" t="0" r="0" b="0"/>
+            <wp:docPr id="2" name="Object 2"/>
+            <wp:cNvGraphicFramePr/>
+            <a:graphic xmlns:a="http://schemas.openxmlformats.org/drawingml/2006/main">
+              <a:graphicData uri="http://schemas.openxmlformats.org/drawingml/2006/lockedCanvas">
+                <lc:lockedCanvas xmlns:lc="http://schemas.openxmlformats.org/drawingml/2006/lockedCanvas">
+                  <a:nvGrpSpPr>
+                    <a:cNvPr id="0" name=""/>
+                    <a:cNvGrpSpPr/>
+                  </a:nvGrpSpPr>
+                  <a:grpSpPr>
+                    <a:xfrm>
+                      <a:off x="0" y="0"/>
+                      <a:ext cx="8731878" cy="1592997"/>
+                      <a:chOff x="457200" y="1600200"/>
+                      <a:chExt cx="8731878" cy="1592997"/>
+                    </a:xfrm>
+                  </a:grpSpPr>
+                  <a:sp>
+                    <a:nvSpPr>
+                      <a:cNvPr id="4" name="Content Placeholder 3"/>
+                      <a:cNvSpPr>
+                        <a:spLocks noGrp="1"/>
+                      </a:cNvSpPr>
+                    </a:nvSpPr>
+                    <a:spPr>
+                      <a:xfrm>
+                        <a:off x="457200" y="1600200"/>
+                        <a:ext cx="8731878" cy="584775"/>
+                      </a:xfrm>
+                      <a:prstGeom prst="rect">
+                        <a:avLst/>
+                      </a:prstGeom>
+                    </a:spPr>
+                    <a:txSp>
+                      <a:txBody>
+                        <a:bodyPr vert="horz" wrap="none" lIns="91440" tIns="45720" rIns="91440" bIns="45720" rtlCol="0">
+                          <a:spAutoFit/>
+                        </a:bodyPr>
+                        <a:lstStyle>
+                          <a:lvl1pPr marL="342900" indent="-342900" algn="l" defTabSz="914400" rtl="0" eaLnBrk="1" latinLnBrk="0" hangingPunct="1">
+                            <a:spcBef>
+                              <a:spcPct val="20000"/>
+                            </a:spcBef>
+                            <a:buFont typeface="Arial" pitchFamily="34" charset="0"/>
+                            <a:buChar char="•"/>
+                            <a:defRPr sz="3200" kern="1200">
+                              <a:solidFill>
+                                <a:schemeClr val="tx1"/>
+                              </a:solidFill>
+                              <a:latin typeface="+mn-lt"/>
+                              <a:ea typeface="+mn-ea"/>
+                              <a:cs typeface="+mn-cs"/>
+                            </a:defRPr>
+                          </a:lvl1pPr>
+                          <a:lvl2pPr marL="742950" indent="-285750" algn="l" defTabSz="914400" rtl="0" eaLnBrk="1" latinLnBrk="0" hangingPunct="1">
+                            <a:spcBef>
+                              <a:spcPct val="20000"/>
+                            </a:spcBef>
+                            <a:buFont typeface="Arial" pitchFamily="34" charset="0"/>
+                            <a:buChar char="–"/>
+                            <a:defRPr sz="2800" kern="1200">
+                              <a:solidFill>
+                                <a:schemeClr val="tx1"/>
+                              </a:solidFill>
+                              <a:latin typeface="+mn-lt"/>
+                              <a:ea typeface="+mn-ea"/>
+                              <a:cs typeface="+mn-cs"/>
+                            </a:defRPr>
+                          </a:lvl2pPr>
+                          <a:lvl3pPr marL="1143000" indent="-228600" algn="l" defTabSz="914400" rtl="0" eaLnBrk="1" latinLnBrk="0" hangingPunct="1">
+                            <a:spcBef>
+                              <a:spcPct val="20000"/>
+                            </a:spcBef>
+                            <a:buFont typeface="Arial" pitchFamily="34" charset="0"/>
+                            <a:buChar char="•"/>
+                            <a:defRPr sz="2400" kern="1200">
+                              <a:solidFill>
+                                <a:schemeClr val="tx1"/>
+                              </a:solidFill>
+                              <a:latin typeface="+mn-lt"/>
+                              <a:ea typeface="+mn-ea"/>
+                              <a:cs typeface="+mn-cs"/>
+                            </a:defRPr>
+                          </a:lvl3pPr>
+                          <a:lvl4pPr marL="1600200" indent="-228600" algn="l" defTabSz="914400" rtl="0" eaLnBrk="1" latinLnBrk="0" hangingPunct="1">
+                            <a:spcBef>
+                              <a:spcPct val="20000"/>
+                            </a:spcBef>
+                            <a:buFont typeface="Arial" pitchFamily="34" charset="0"/>
+                            <a:buChar char="–"/>
+                            <a:defRPr sz="2000" kern="1200">
+                              <a:solidFill>
+                                <a:schemeClr val="tx1"/>
+                              </a:solidFill>
+                              <a:latin typeface="+mn-lt"/>
+                              <a:ea typeface="+mn-ea"/>
+                              <a:cs typeface="+mn-cs"/>
+                            </a:defRPr>
+                          </a:lvl4pPr>
+                          <a:lvl5pPr marL="2057400" indent="-228600" algn="l" defTabSz="914400" rtl="0" eaLnBrk="1" latinLnBrk="0" hangingPunct="1">
+                            <a:spcBef>
+                              <a:spcPct val="20000"/>
+                            </a:spcBef>
+                            <a:buFont typeface="Arial" pitchFamily="34" charset="0"/>
+                            <a:buChar char="»"/>
+                            <a:defRPr sz="2000" kern="1200">
+                              <a:solidFill>
+                                <a:schemeClr val="tx1"/>
+                              </a:solidFill>
+                              <a:latin typeface="+mn-lt"/>
+                              <a:ea typeface="+mn-ea"/>
+                              <a:cs typeface="+mn-cs"/>
+                            </a:defRPr>
+                          </a:lvl5pPr>
+                          <a:lvl6pPr marL="2514600" indent="-228600" algn="l" defTabSz="914400" rtl="0" eaLnBrk="1" latinLnBrk="0" hangingPunct="1">
+                            <a:spcBef>
+                              <a:spcPct val="20000"/>
+                            </a:spcBef>
+                            <a:buFont typeface="Arial" pitchFamily="34" charset="0"/>
+                            <a:buChar char="•"/>
+                            <a:defRPr sz="2000" kern="1200">
+                              <a:solidFill>
+                                <a:schemeClr val="tx1"/>
+                              </a:solidFill>
+                              <a:latin typeface="+mn-lt"/>
+                              <a:ea typeface="+mn-ea"/>
+                              <a:cs typeface="+mn-cs"/>
+                            </a:defRPr>
+                          </a:lvl6pPr>
+                          <a:lvl7pPr marL="2971800" indent="-228600" algn="l" defTabSz="914400" rtl="0" eaLnBrk="1" latinLnBrk="0" hangingPunct="1">
+                            <a:spcBef>
+                              <a:spcPct val="20000"/>
+                            </a:spcBef>
+                            <a:buFont typeface="Arial" pitchFamily="34" charset="0"/>
+                            <a:buChar char="•"/>
+                            <a:defRPr sz="2000" kern="1200">
+                              <a:solidFill>
+                                <a:schemeClr val="tx1"/>
+                              </a:solidFill>
+                              <a:latin typeface="+mn-lt"/>
+                              <a:ea typeface="+mn-ea"/>
+                              <a:cs typeface="+mn-cs"/>
+                            </a:defRPr>
+                          </a:lvl7pPr>
+                          <a:lvl8pPr marL="3429000" indent="-228600" algn="l" defTabSz="914400" rtl="0" eaLnBrk="1" latinLnBrk="0" hangingPunct="1">
+                            <a:spcBef>
+                              <a:spcPct val="20000"/>
+                            </a:spcBef>
+                            <a:buFont typeface="Arial" pitchFamily="34" charset="0"/>
+                            <a:buChar char="•"/>
+                            <a:defRPr sz="2000" kern="1200">
+                              <a:solidFill>
+                                <a:schemeClr val="tx1"/>
+                              </a:solidFill>
+                              <a:latin typeface="+mn-lt"/>
+                              <a:ea typeface="+mn-ea"/>
+                              <a:cs typeface="+mn-cs"/>
+                            </a:defRPr>
+                          </a:lvl8pPr>
+                          <a:lvl9pPr marL="3886200" indent="-228600" algn="l" defTabSz="914400" rtl="0" eaLnBrk="1" latinLnBrk="0" hangingPunct="1">
+                            <a:spcBef>
+                              <a:spcPct val="20000"/>
+                            </a:spcBef>
+                            <a:buFont typeface="Arial" pitchFamily="34" charset="0"/>
+                            <a:buChar char="•"/>
+                            <a:defRPr sz="2000" kern="1200">
+                              <a:solidFill>
+                                <a:schemeClr val="tx1"/>
+                              </a:solidFill>
+                              <a:latin typeface="+mn-lt"/>
+                              <a:ea typeface="+mn-ea"/>
+                              <a:cs typeface="+mn-cs"/>
+                            </a:defRPr>
+                          </a:lvl9pPr>
+                        </a:lstStyle>
+                        <a:p>
+                          <a:pPr>
+                            <a:buNone/>
+                          </a:pPr>
+                          <a:r>
+                            <a:rPr lang="id-ID" smtClean="0">
+                              <a:solidFill>
+                                <a:schemeClr val="tx2">
+                                  <a:lumMod val="75000"/>
+                                </a:schemeClr>
+                              </a:solidFill>
+                              <a:effectLst>
+                                <a:outerShdw blurRad="38100" dist="38100" dir="2700000" algn="tl">
+                                  <a:srgbClr val="000000">
+                                    <a:alpha val="43137"/>
+                                  </a:srgbClr>
+                                </a:outerShdw>
+                              </a:effectLst>
+                              <a:latin typeface="Times New Roman" pitchFamily="18" charset="0"/>
+                              <a:cs typeface="Times New Roman" pitchFamily="18" charset="0"/>
+                            </a:rPr>
+                            <a:t>S = {20, 13, 19, 505, 79, 33, 67, 1, 4, 6, .... , 8781}</a:t>
+                          </a:r>
+                          <a:endParaRPr lang="id-ID">
+                            <a:latin typeface="Times New Roman" pitchFamily="18" charset="0"/>
+                            <a:cs typeface="Times New Roman" pitchFamily="18" charset="0"/>
+                          </a:endParaRPr>
+                        </a:p>
+                      </a:txBody>
+                      <a:useSpRect/>
+                    </a:txSp>
+                  </a:sp>
+                  <a:sp>
+                    <a:nvSpPr>
+                      <a:cNvPr id="5" name="Content Placeholder 3"/>
+                      <a:cNvSpPr txBox="1">
+                        <a:spLocks/>
+                      </a:cNvSpPr>
+                    </a:nvSpPr>
+                    <a:spPr>
+                      <a:xfrm>
+                        <a:off x="457200" y="2362200"/>
+                        <a:ext cx="2840842" cy="830997"/>
+                      </a:xfrm>
+                      <a:prstGeom prst="rect">
+                        <a:avLst/>
+                      </a:prstGeom>
+                    </a:spPr>
+                    <a:txSp>
+                      <a:txBody>
+                        <a:bodyPr vert="horz" wrap="none" lIns="91440" tIns="45720" rIns="91440" bIns="45720" rtlCol="0">
+                          <a:spAutoFit/>
+                        </a:bodyPr>
+                        <a:lstStyle>
+                          <a:defPPr>
+                            <a:defRPr lang="id-ID"/>
+                          </a:defPPr>
+                          <a:lvl1pPr marL="0" algn="l" defTabSz="914400" rtl="0" eaLnBrk="1" latinLnBrk="0" hangingPunct="1">
+                            <a:defRPr sz="1800" kern="1200">
+                              <a:solidFill>
+                                <a:schemeClr val="tx1"/>
+                              </a:solidFill>
+                              <a:latin typeface="+mn-lt"/>
+                              <a:ea typeface="+mn-ea"/>
+                              <a:cs typeface="+mn-cs"/>
+                            </a:defRPr>
+                          </a:lvl1pPr>
+                          <a:lvl2pPr marL="457200" algn="l" defTabSz="914400" rtl="0" eaLnBrk="1" latinLnBrk="0" hangingPunct="1">
+                            <a:defRPr sz="1800" kern="1200">
+                              <a:solidFill>
+                                <a:schemeClr val="tx1"/>
+                              </a:solidFill>
+                              <a:latin typeface="+mn-lt"/>
+                              <a:ea typeface="+mn-ea"/>
+                              <a:cs typeface="+mn-cs"/>
+                            </a:defRPr>
+                          </a:lvl2pPr>
+                          <a:lvl3pPr marL="914400" algn="l" defTabSz="914400" rtl="0" eaLnBrk="1" latinLnBrk="0" hangingPunct="1">
+                            <a:defRPr sz="1800" kern="1200">
+                              <a:solidFill>
+                                <a:schemeClr val="tx1"/>
+                              </a:solidFill>
+                              <a:latin typeface="+mn-lt"/>
+                              <a:ea typeface="+mn-ea"/>
+                              <a:cs typeface="+mn-cs"/>
+                            </a:defRPr>
+                          </a:lvl3pPr>
+                          <a:lvl4pPr marL="1371600" algn="l" defTabSz="914400" rtl="0" eaLnBrk="1" latinLnBrk="0" hangingPunct="1">
+                            <a:defRPr sz="1800" kern="1200">
+                              <a:solidFill>
+                                <a:schemeClr val="tx1"/>
+                              </a:solidFill>
+                              <a:latin typeface="+mn-lt"/>
+                              <a:ea typeface="+mn-ea"/>
+                              <a:cs typeface="+mn-cs"/>
+                            </a:defRPr>
+                          </a:lvl4pPr>
+                          <a:lvl5pPr marL="1828800" algn="l" defTabSz="914400" rtl="0" eaLnBrk="1" latinLnBrk="0" hangingPunct="1">
+                            <a:defRPr sz="1800" kern="1200">
+                              <a:solidFill>
+                                <a:schemeClr val="tx1"/>
+                              </a:solidFill>
+                              <a:latin typeface="+mn-lt"/>
+                              <a:ea typeface="+mn-ea"/>
+                              <a:cs typeface="+mn-cs"/>
+                            </a:defRPr>
+                          </a:lvl5pPr>
+                          <a:lvl6pPr marL="2286000" algn="l" defTabSz="914400" rtl="0" eaLnBrk="1" latinLnBrk="0" hangingPunct="1">
+                            <a:defRPr sz="1800" kern="1200">
+                              <a:solidFill>
+                                <a:schemeClr val="tx1"/>
+                              </a:solidFill>
+                              <a:latin typeface="+mn-lt"/>
+                              <a:ea typeface="+mn-ea"/>
+                              <a:cs typeface="+mn-cs"/>
+                            </a:defRPr>
+                          </a:lvl6pPr>
+                          <a:lvl7pPr marL="2743200" algn="l" defTabSz="914400" rtl="0" eaLnBrk="1" latinLnBrk="0" hangingPunct="1">
+                            <a:defRPr sz="1800" kern="1200">
+                              <a:solidFill>
+                                <a:schemeClr val="tx1"/>
+                              </a:solidFill>
+                              <a:latin typeface="+mn-lt"/>
+                              <a:ea typeface="+mn-ea"/>
+                              <a:cs typeface="+mn-cs"/>
+                            </a:defRPr>
+                          </a:lvl7pPr>
+                          <a:lvl8pPr marL="3200400" algn="l" defTabSz="914400" rtl="0" eaLnBrk="1" latinLnBrk="0" hangingPunct="1">
+                            <a:defRPr sz="1800" kern="1200">
+                              <a:solidFill>
+                                <a:schemeClr val="tx1"/>
+                              </a:solidFill>
+                              <a:latin typeface="+mn-lt"/>
+                              <a:ea typeface="+mn-ea"/>
+                              <a:cs typeface="+mn-cs"/>
+                            </a:defRPr>
+                          </a:lvl8pPr>
+                          <a:lvl9pPr marL="3657600" algn="l" defTabSz="914400" rtl="0" eaLnBrk="1" latinLnBrk="0" hangingPunct="1">
+                            <a:defRPr sz="1800" kern="1200">
+                              <a:solidFill>
+                                <a:schemeClr val="tx1"/>
+                              </a:solidFill>
+                              <a:latin typeface="+mn-lt"/>
+                              <a:ea typeface="+mn-ea"/>
+                              <a:cs typeface="+mn-cs"/>
+                            </a:defRPr>
+                          </a:lvl9pPr>
+                        </a:lstStyle>
+                        <a:p>
+                          <a:pPr marL="342900" marR="0" lvl="0" indent="-342900" algn="l" defTabSz="914400" rtl="0" eaLnBrk="1" fontAlgn="auto" latinLnBrk="0" hangingPunct="1">
+                            <a:lnSpc>
+                              <a:spcPct val="100000"/>
+                            </a:lnSpc>
+                            <a:spcBef>
+                              <a:spcPct val="20000"/>
+                            </a:spcBef>
+                            <a:spcAft>
+                              <a:spcPts val="0"/>
+                            </a:spcAft>
+                            <a:buClrTx/>
+                            <a:buSzTx/>
+                            <a:tabLst/>
+                            <a:defRPr/>
+                          </a:pPr>
+                          <a:r>
+                            <a:rPr kumimoji="0" lang="id-ID" sz="4800" b="0" i="0" u="none" strike="noStrike" kern="1200" cap="none" spc="0" normalizeH="0" baseline="0" noProof="0" smtClean="0">
+                              <a:ln>
+                                <a:noFill/>
+                              </a:ln>
+                              <a:solidFill>
+                                <a:schemeClr val="tx2">
+                                  <a:lumMod val="75000"/>
+                                </a:schemeClr>
+                              </a:solidFill>
+                              <a:effectLst>
+                                <a:outerShdw blurRad="38100" dist="38100" dir="2700000" algn="tl">
+                                  <a:srgbClr val="000000">
+                                    <a:alpha val="43137"/>
+                                  </a:srgbClr>
+                                </a:outerShdw>
+                              </a:effectLst>
+                              <a:uLnTx/>
+                              <a:uFillTx/>
+                              <a:latin typeface="Times New Roman" pitchFamily="18" charset="0"/>
+                              <a:ea typeface="+mn-ea"/>
+                              <a:cs typeface="Times New Roman" pitchFamily="18" charset="0"/>
+                            </a:rPr>
+                            <a:t>n = 10.000</a:t>
+                          </a:r>
+                          <a:endParaRPr kumimoji="0" lang="id-ID" sz="4800" b="0" i="0" u="none" strike="noStrike" kern="1200" cap="none" spc="0" normalizeH="0" baseline="0" noProof="0">
+                            <a:ln>
+                              <a:noFill/>
+                            </a:ln>
+                            <a:solidFill>
+                              <a:schemeClr val="tx1"/>
+                            </a:solidFill>
+                            <a:effectLst/>
+                            <a:uLnTx/>
+                            <a:uFillTx/>
+                            <a:latin typeface="+mn-lt"/>
+                            <a:ea typeface="+mn-ea"/>
+                            <a:cs typeface="+mn-cs"/>
+                          </a:endParaRPr>
+                        </a:p>
+                      </a:txBody>
+                      <a:useSpRect/>
+                    </a:txSp>
+                  </a:sp>
+                </lc:lockedCanvas>
+              </a:graphicData>
+            </a:graphic>
+          </wp:inline>
+        </w:drawing>
+      </w:r>
+    </w:p>
+    <w:p>
+      <w:pPr>
+        <w:jc w:val="both"/>
+        <w:rPr>
+          <w:rFonts w:ascii="Times New Roman" w:hAnsi="Times New Roman" w:cs="Times New Roman"/>
+          <w:sz w:val="24"/>
+          <w:szCs w:val="24"/>
+        </w:rPr>
+      </w:pPr>
+    </w:p>
+    <w:p>
+      <w:pPr>
+        <w:jc w:val="both"/>
+        <w:rPr>
+          <w:rFonts w:ascii="Times New Roman" w:hAnsi="Times New Roman" w:cs="Times New Roman"/>
+          <w:sz w:val="24"/>
+          <w:szCs w:val="24"/>
+        </w:rPr>
+      </w:pPr>
+      <w:r>
+        <w:rPr>
+          <w:rFonts w:ascii="Times New Roman" w:hAnsi="Times New Roman" w:cs="Times New Roman"/>
+          <w:sz w:val="24"/>
+          <w:szCs w:val="24"/>
+        </w:rPr>
+        <w:t xml:space="preserve">Tetapi bagaimana dengan S yang merupakan himpunan angka acak dari 1 sampai 10.000, tentunya dengan jumlah n sebesar 10.000 angka. Masalah ini juga bisa diselesaikan oleh manusia, tetapi akan membutuhkan waktu. Dengan perkembangan teknologi saat ini, masalah dengan ruang yang besar dapat diselesaikan oleh kekuatan komputasional (Komputer). Algoritma dapat diterjemahkan menjadi bahasa komputer untuk membantu menyelesaikan masalah. Algoritma dapat diterjemahkan menjadi bahasa komputer melalui pemrograman oleh seorang programmer. Disinilah peran pemrograman dan hubungannya dengan algoritma. </w:t>
+      </w:r>
     </w:p>
     <w:p>
       <w:pPr>
@@ -1935,8 +3573,1071 @@
           <w:sz w:val="24"/>
           <w:szCs w:val="24"/>
         </w:rPr>
-        <w:t>To Be Continue...</w:t>
-      </w:r>
+        <w:drawing>
+          <wp:inline distT="0" distB="0" distL="0" distR="0">
+            <wp:extent cx="4893418" cy="2636196"/>
+            <wp:effectExtent l="19050" t="0" r="0" b="0"/>
+            <wp:docPr id="3" name="Object 3"/>
+            <wp:cNvGraphicFramePr/>
+            <a:graphic xmlns:a="http://schemas.openxmlformats.org/drawingml/2006/main">
+              <a:graphicData uri="http://schemas.openxmlformats.org/drawingml/2006/lockedCanvas">
+                <lc:lockedCanvas xmlns:lc="http://schemas.openxmlformats.org/drawingml/2006/lockedCanvas">
+                  <a:nvGrpSpPr>
+                    <a:cNvPr id="0" name=""/>
+                    <a:cNvGrpSpPr/>
+                  </a:nvGrpSpPr>
+                  <a:grpSpPr>
+                    <a:xfrm>
+                      <a:off x="0" y="0"/>
+                      <a:ext cx="9220200" cy="4457700"/>
+                      <a:chOff x="228600" y="1219200"/>
+                      <a:chExt cx="9220200" cy="4457700"/>
+                    </a:xfrm>
+                  </a:grpSpPr>
+                  <a:grpSp>
+                    <a:nvGrpSpPr>
+                      <a:cNvPr id="10" name="Group 9"/>
+                      <a:cNvGrpSpPr/>
+                    </a:nvGrpSpPr>
+                    <a:grpSpPr>
+                      <a:xfrm>
+                        <a:off x="228600" y="1219200"/>
+                        <a:ext cx="9220200" cy="4457700"/>
+                        <a:chOff x="228600" y="1219200"/>
+                        <a:chExt cx="9220200" cy="4457700"/>
+                      </a:xfrm>
+                    </a:grpSpPr>
+                    <a:pic>
+                      <a:nvPicPr>
+                        <a:cNvPr id="4" name="Picture 2" descr="http://www.abc.net.au/tv/lawrence/cube/img/Rubiks-Cube3-STEP4.gif"/>
+                        <a:cNvPicPr>
+                          <a:picLocks noChangeAspect="1" noChangeArrowheads="1"/>
+                        </a:cNvPicPr>
+                      </a:nvPicPr>
+                      <a:blipFill>
+                        <a:blip r:embed="rId12">
+                          <a:clrChange>
+                            <a:clrFrom>
+                              <a:srgbClr val="FFFFFF"/>
+                            </a:clrFrom>
+                            <a:clrTo>
+                              <a:srgbClr val="FFFFFF">
+                                <a:alpha val="0"/>
+                              </a:srgbClr>
+                            </a:clrTo>
+                          </a:clrChange>
+                        </a:blip>
+                        <a:srcRect/>
+                        <a:stretch>
+                          <a:fillRect/>
+                        </a:stretch>
+                      </a:blipFill>
+                      <a:spPr bwMode="auto">
+                        <a:xfrm>
+                          <a:off x="228600" y="1981200"/>
+                          <a:ext cx="3200400" cy="2069593"/>
+                        </a:xfrm>
+                        <a:prstGeom prst="rect">
+                          <a:avLst/>
+                        </a:prstGeom>
+                        <a:noFill/>
+                      </a:spPr>
+                    </a:pic>
+                    <a:sp>
+                      <a:nvSpPr>
+                        <a:cNvPr id="5" name="Title 1"/>
+                        <a:cNvSpPr txBox="1">
+                          <a:spLocks/>
+                        </a:cNvSpPr>
+                      </a:nvSpPr>
+                      <a:spPr>
+                        <a:xfrm>
+                          <a:off x="228600" y="1219200"/>
+                          <a:ext cx="3200400" cy="838200"/>
+                        </a:xfrm>
+                        <a:prstGeom prst="rect">
+                          <a:avLst/>
+                        </a:prstGeom>
+                      </a:spPr>
+                      <a:txSp>
+                        <a:txBody>
+                          <a:bodyPr vert="horz" lIns="91440" tIns="45720" rIns="91440" bIns="45720" rtlCol="0" anchor="ctr">
+                            <a:normAutofit/>
+                          </a:bodyPr>
+                          <a:lstStyle>
+                            <a:defPPr>
+                              <a:defRPr lang="id-ID"/>
+                            </a:defPPr>
+                            <a:lvl1pPr marL="0" algn="l" defTabSz="914400" rtl="0" eaLnBrk="1" latinLnBrk="0" hangingPunct="1">
+                              <a:defRPr sz="1800" kern="1200">
+                                <a:solidFill>
+                                  <a:schemeClr val="tx1"/>
+                                </a:solidFill>
+                                <a:latin typeface="+mn-lt"/>
+                                <a:ea typeface="+mn-ea"/>
+                                <a:cs typeface="+mn-cs"/>
+                              </a:defRPr>
+                            </a:lvl1pPr>
+                            <a:lvl2pPr marL="457200" algn="l" defTabSz="914400" rtl="0" eaLnBrk="1" latinLnBrk="0" hangingPunct="1">
+                              <a:defRPr sz="1800" kern="1200">
+                                <a:solidFill>
+                                  <a:schemeClr val="tx1"/>
+                                </a:solidFill>
+                                <a:latin typeface="+mn-lt"/>
+                                <a:ea typeface="+mn-ea"/>
+                                <a:cs typeface="+mn-cs"/>
+                              </a:defRPr>
+                            </a:lvl2pPr>
+                            <a:lvl3pPr marL="914400" algn="l" defTabSz="914400" rtl="0" eaLnBrk="1" latinLnBrk="0" hangingPunct="1">
+                              <a:defRPr sz="1800" kern="1200">
+                                <a:solidFill>
+                                  <a:schemeClr val="tx1"/>
+                                </a:solidFill>
+                                <a:latin typeface="+mn-lt"/>
+                                <a:ea typeface="+mn-ea"/>
+                                <a:cs typeface="+mn-cs"/>
+                              </a:defRPr>
+                            </a:lvl3pPr>
+                            <a:lvl4pPr marL="1371600" algn="l" defTabSz="914400" rtl="0" eaLnBrk="1" latinLnBrk="0" hangingPunct="1">
+                              <a:defRPr sz="1800" kern="1200">
+                                <a:solidFill>
+                                  <a:schemeClr val="tx1"/>
+                                </a:solidFill>
+                                <a:latin typeface="+mn-lt"/>
+                                <a:ea typeface="+mn-ea"/>
+                                <a:cs typeface="+mn-cs"/>
+                              </a:defRPr>
+                            </a:lvl4pPr>
+                            <a:lvl5pPr marL="1828800" algn="l" defTabSz="914400" rtl="0" eaLnBrk="1" latinLnBrk="0" hangingPunct="1">
+                              <a:defRPr sz="1800" kern="1200">
+                                <a:solidFill>
+                                  <a:schemeClr val="tx1"/>
+                                </a:solidFill>
+                                <a:latin typeface="+mn-lt"/>
+                                <a:ea typeface="+mn-ea"/>
+                                <a:cs typeface="+mn-cs"/>
+                              </a:defRPr>
+                            </a:lvl5pPr>
+                            <a:lvl6pPr marL="2286000" algn="l" defTabSz="914400" rtl="0" eaLnBrk="1" latinLnBrk="0" hangingPunct="1">
+                              <a:defRPr sz="1800" kern="1200">
+                                <a:solidFill>
+                                  <a:schemeClr val="tx1"/>
+                                </a:solidFill>
+                                <a:latin typeface="+mn-lt"/>
+                                <a:ea typeface="+mn-ea"/>
+                                <a:cs typeface="+mn-cs"/>
+                              </a:defRPr>
+                            </a:lvl6pPr>
+                            <a:lvl7pPr marL="2743200" algn="l" defTabSz="914400" rtl="0" eaLnBrk="1" latinLnBrk="0" hangingPunct="1">
+                              <a:defRPr sz="1800" kern="1200">
+                                <a:solidFill>
+                                  <a:schemeClr val="tx1"/>
+                                </a:solidFill>
+                                <a:latin typeface="+mn-lt"/>
+                                <a:ea typeface="+mn-ea"/>
+                                <a:cs typeface="+mn-cs"/>
+                              </a:defRPr>
+                            </a:lvl7pPr>
+                            <a:lvl8pPr marL="3200400" algn="l" defTabSz="914400" rtl="0" eaLnBrk="1" latinLnBrk="0" hangingPunct="1">
+                              <a:defRPr sz="1800" kern="1200">
+                                <a:solidFill>
+                                  <a:schemeClr val="tx1"/>
+                                </a:solidFill>
+                                <a:latin typeface="+mn-lt"/>
+                                <a:ea typeface="+mn-ea"/>
+                                <a:cs typeface="+mn-cs"/>
+                              </a:defRPr>
+                            </a:lvl8pPr>
+                            <a:lvl9pPr marL="3657600" algn="l" defTabSz="914400" rtl="0" eaLnBrk="1" latinLnBrk="0" hangingPunct="1">
+                              <a:defRPr sz="1800" kern="1200">
+                                <a:solidFill>
+                                  <a:schemeClr val="tx1"/>
+                                </a:solidFill>
+                                <a:latin typeface="+mn-lt"/>
+                                <a:ea typeface="+mn-ea"/>
+                                <a:cs typeface="+mn-cs"/>
+                              </a:defRPr>
+                            </a:lvl9pPr>
+                          </a:lstStyle>
+                          <a:p>
+                            <a:pPr marL="0" marR="0" lvl="0" indent="0" algn="ctr" defTabSz="914400" rtl="0" eaLnBrk="1" fontAlgn="auto" latinLnBrk="0" hangingPunct="1">
+                              <a:lnSpc>
+                                <a:spcPct val="100000"/>
+                              </a:lnSpc>
+                              <a:spcBef>
+                                <a:spcPct val="0"/>
+                              </a:spcBef>
+                              <a:spcAft>
+                                <a:spcPts val="0"/>
+                              </a:spcAft>
+                              <a:buClrTx/>
+                              <a:buSzTx/>
+                              <a:buFontTx/>
+                              <a:buNone/>
+                              <a:tabLst/>
+                              <a:defRPr/>
+                            </a:pPr>
+                            <a:r>
+                              <a:rPr kumimoji="0" lang="id-ID" sz="4400" b="0" i="0" u="none" strike="noStrike" kern="1200" cap="none" spc="0" normalizeH="0" baseline="0" noProof="0" smtClean="0">
+                                <a:ln>
+                                  <a:noFill/>
+                                </a:ln>
+                                <a:solidFill>
+                                  <a:schemeClr val="tx1"/>
+                                </a:solidFill>
+                                <a:effectLst/>
+                                <a:uLnTx/>
+                                <a:uFillTx/>
+                                <a:latin typeface="Times New Roman" pitchFamily="18" charset="0"/>
+                                <a:ea typeface="+mj-ea"/>
+                                <a:cs typeface="Times New Roman" pitchFamily="18" charset="0"/>
+                              </a:rPr>
+                              <a:t>Algoritma</a:t>
+                            </a:r>
+                            <a:endParaRPr kumimoji="0" lang="id-ID" sz="4400" b="0" i="0" u="none" strike="noStrike" kern="1200" cap="none" spc="0" normalizeH="0" baseline="0" noProof="0">
+                              <a:ln>
+                                <a:noFill/>
+                              </a:ln>
+                              <a:solidFill>
+                                <a:schemeClr val="tx1"/>
+                              </a:solidFill>
+                              <a:effectLst/>
+                              <a:uLnTx/>
+                              <a:uFillTx/>
+                              <a:latin typeface="Times New Roman" pitchFamily="18" charset="0"/>
+                              <a:ea typeface="+mj-ea"/>
+                              <a:cs typeface="Times New Roman" pitchFamily="18" charset="0"/>
+                            </a:endParaRPr>
+                          </a:p>
+                        </a:txBody>
+                        <a:useSpRect/>
+                      </a:txSp>
+                    </a:sp>
+                    <a:pic>
+                      <a:nvPicPr>
+                        <a:cNvPr id="37889" name="Picture 1"/>
+                        <a:cNvPicPr>
+                          <a:picLocks noChangeAspect="1" noChangeArrowheads="1"/>
+                        </a:cNvPicPr>
+                      </a:nvPicPr>
+                      <a:blipFill>
+                        <a:blip r:embed="rId17" cstate="print"/>
+                        <a:srcRect/>
+                        <a:stretch>
+                          <a:fillRect/>
+                        </a:stretch>
+                      </a:blipFill>
+                      <a:spPr bwMode="auto">
+                        <a:xfrm>
+                          <a:off x="5410200" y="3581400"/>
+                          <a:ext cx="3352800" cy="2095500"/>
+                        </a:xfrm>
+                        <a:prstGeom prst="rect">
+                          <a:avLst/>
+                        </a:prstGeom>
+                        <a:ln>
+                          <a:noFill/>
+                        </a:ln>
+                        <a:effectLst>
+                          <a:softEdge rad="112500"/>
+                        </a:effectLst>
+                      </a:spPr>
+                    </a:pic>
+                    <a:sp>
+                      <a:nvSpPr>
+                        <a:cNvPr id="7" name="Title 1"/>
+                        <a:cNvSpPr txBox="1">
+                          <a:spLocks/>
+                        </a:cNvSpPr>
+                      </a:nvSpPr>
+                      <a:spPr>
+                        <a:xfrm>
+                          <a:off x="4495800" y="3048000"/>
+                          <a:ext cx="4953000" cy="685800"/>
+                        </a:xfrm>
+                        <a:prstGeom prst="rect">
+                          <a:avLst/>
+                        </a:prstGeom>
+                      </a:spPr>
+                      <a:txSp>
+                        <a:txBody>
+                          <a:bodyPr vert="horz" lIns="91440" tIns="45720" rIns="91440" bIns="45720" rtlCol="0" anchor="ctr">
+                            <a:noAutofit/>
+                          </a:bodyPr>
+                          <a:lstStyle>
+                            <a:defPPr>
+                              <a:defRPr lang="id-ID"/>
+                            </a:defPPr>
+                            <a:lvl1pPr marL="0" algn="l" defTabSz="914400" rtl="0" eaLnBrk="1" latinLnBrk="0" hangingPunct="1">
+                              <a:defRPr sz="1800" kern="1200">
+                                <a:solidFill>
+                                  <a:schemeClr val="tx1"/>
+                                </a:solidFill>
+                                <a:latin typeface="+mn-lt"/>
+                                <a:ea typeface="+mn-ea"/>
+                                <a:cs typeface="+mn-cs"/>
+                              </a:defRPr>
+                            </a:lvl1pPr>
+                            <a:lvl2pPr marL="457200" algn="l" defTabSz="914400" rtl="0" eaLnBrk="1" latinLnBrk="0" hangingPunct="1">
+                              <a:defRPr sz="1800" kern="1200">
+                                <a:solidFill>
+                                  <a:schemeClr val="tx1"/>
+                                </a:solidFill>
+                                <a:latin typeface="+mn-lt"/>
+                                <a:ea typeface="+mn-ea"/>
+                                <a:cs typeface="+mn-cs"/>
+                              </a:defRPr>
+                            </a:lvl2pPr>
+                            <a:lvl3pPr marL="914400" algn="l" defTabSz="914400" rtl="0" eaLnBrk="1" latinLnBrk="0" hangingPunct="1">
+                              <a:defRPr sz="1800" kern="1200">
+                                <a:solidFill>
+                                  <a:schemeClr val="tx1"/>
+                                </a:solidFill>
+                                <a:latin typeface="+mn-lt"/>
+                                <a:ea typeface="+mn-ea"/>
+                                <a:cs typeface="+mn-cs"/>
+                              </a:defRPr>
+                            </a:lvl3pPr>
+                            <a:lvl4pPr marL="1371600" algn="l" defTabSz="914400" rtl="0" eaLnBrk="1" latinLnBrk="0" hangingPunct="1">
+                              <a:defRPr sz="1800" kern="1200">
+                                <a:solidFill>
+                                  <a:schemeClr val="tx1"/>
+                                </a:solidFill>
+                                <a:latin typeface="+mn-lt"/>
+                                <a:ea typeface="+mn-ea"/>
+                                <a:cs typeface="+mn-cs"/>
+                              </a:defRPr>
+                            </a:lvl4pPr>
+                            <a:lvl5pPr marL="1828800" algn="l" defTabSz="914400" rtl="0" eaLnBrk="1" latinLnBrk="0" hangingPunct="1">
+                              <a:defRPr sz="1800" kern="1200">
+                                <a:solidFill>
+                                  <a:schemeClr val="tx1"/>
+                                </a:solidFill>
+                                <a:latin typeface="+mn-lt"/>
+                                <a:ea typeface="+mn-ea"/>
+                                <a:cs typeface="+mn-cs"/>
+                              </a:defRPr>
+                            </a:lvl5pPr>
+                            <a:lvl6pPr marL="2286000" algn="l" defTabSz="914400" rtl="0" eaLnBrk="1" latinLnBrk="0" hangingPunct="1">
+                              <a:defRPr sz="1800" kern="1200">
+                                <a:solidFill>
+                                  <a:schemeClr val="tx1"/>
+                                </a:solidFill>
+                                <a:latin typeface="+mn-lt"/>
+                                <a:ea typeface="+mn-ea"/>
+                                <a:cs typeface="+mn-cs"/>
+                              </a:defRPr>
+                            </a:lvl6pPr>
+                            <a:lvl7pPr marL="2743200" algn="l" defTabSz="914400" rtl="0" eaLnBrk="1" latinLnBrk="0" hangingPunct="1">
+                              <a:defRPr sz="1800" kern="1200">
+                                <a:solidFill>
+                                  <a:schemeClr val="tx1"/>
+                                </a:solidFill>
+                                <a:latin typeface="+mn-lt"/>
+                                <a:ea typeface="+mn-ea"/>
+                                <a:cs typeface="+mn-cs"/>
+                              </a:defRPr>
+                            </a:lvl7pPr>
+                            <a:lvl8pPr marL="3200400" algn="l" defTabSz="914400" rtl="0" eaLnBrk="1" latinLnBrk="0" hangingPunct="1">
+                              <a:defRPr sz="1800" kern="1200">
+                                <a:solidFill>
+                                  <a:schemeClr val="tx1"/>
+                                </a:solidFill>
+                                <a:latin typeface="+mn-lt"/>
+                                <a:ea typeface="+mn-ea"/>
+                                <a:cs typeface="+mn-cs"/>
+                              </a:defRPr>
+                            </a:lvl8pPr>
+                            <a:lvl9pPr marL="3657600" algn="l" defTabSz="914400" rtl="0" eaLnBrk="1" latinLnBrk="0" hangingPunct="1">
+                              <a:defRPr sz="1800" kern="1200">
+                                <a:solidFill>
+                                  <a:schemeClr val="tx1"/>
+                                </a:solidFill>
+                                <a:latin typeface="+mn-lt"/>
+                                <a:ea typeface="+mn-ea"/>
+                                <a:cs typeface="+mn-cs"/>
+                              </a:defRPr>
+                            </a:lvl9pPr>
+                          </a:lstStyle>
+                          <a:p>
+                            <a:pPr marL="0" marR="0" lvl="0" indent="0" algn="ctr" defTabSz="914400" rtl="0" eaLnBrk="1" fontAlgn="auto" latinLnBrk="0" hangingPunct="1">
+                              <a:lnSpc>
+                                <a:spcPct val="100000"/>
+                              </a:lnSpc>
+                              <a:spcBef>
+                                <a:spcPct val="0"/>
+                              </a:spcBef>
+                              <a:spcAft>
+                                <a:spcPts val="0"/>
+                              </a:spcAft>
+                              <a:buClrTx/>
+                              <a:buSzTx/>
+                              <a:buFontTx/>
+                              <a:buNone/>
+                              <a:tabLst/>
+                              <a:defRPr/>
+                            </a:pPr>
+                            <a:r>
+                              <a:rPr kumimoji="0" lang="id-ID" sz="4400" b="0" i="0" u="none" strike="noStrike" kern="1200" cap="none" spc="0" normalizeH="0" baseline="0" noProof="0" smtClean="0">
+                                <a:ln>
+                                  <a:noFill/>
+                                </a:ln>
+                                <a:solidFill>
+                                  <a:schemeClr val="tx1"/>
+                                </a:solidFill>
+                                <a:effectLst/>
+                                <a:uLnTx/>
+                                <a:uFillTx/>
+                                <a:latin typeface="Times New Roman" pitchFamily="18" charset="0"/>
+                                <a:ea typeface="+mj-ea"/>
+                                <a:cs typeface="Times New Roman" pitchFamily="18" charset="0"/>
+                              </a:rPr>
+                              <a:t>Program</a:t>
+                            </a:r>
+                            <a:endParaRPr kumimoji="0" lang="id-ID" sz="4400" b="0" i="0" u="none" strike="noStrike" kern="1200" cap="none" spc="0" normalizeH="0" baseline="0" noProof="0">
+                              <a:ln>
+                                <a:noFill/>
+                              </a:ln>
+                              <a:solidFill>
+                                <a:schemeClr val="tx1"/>
+                              </a:solidFill>
+                              <a:effectLst/>
+                              <a:uLnTx/>
+                              <a:uFillTx/>
+                              <a:latin typeface="Times New Roman" pitchFamily="18" charset="0"/>
+                              <a:ea typeface="+mj-ea"/>
+                              <a:cs typeface="Times New Roman" pitchFamily="18" charset="0"/>
+                            </a:endParaRPr>
+                          </a:p>
+                        </a:txBody>
+                        <a:useSpRect/>
+                      </a:txSp>
+                    </a:sp>
+                    <a:sp>
+                      <a:nvSpPr>
+                        <a:cNvPr id="8" name="Right Arrow 7"/>
+                        <a:cNvSpPr/>
+                      </a:nvSpPr>
+                      <a:spPr>
+                        <a:xfrm rot="2052942">
+                          <a:off x="3730734" y="2979220"/>
+                          <a:ext cx="1741832" cy="955198"/>
+                        </a:xfrm>
+                        <a:prstGeom prst="rightArrow">
+                          <a:avLst/>
+                        </a:prstGeom>
+                        <a:gradFill>
+                          <a:gsLst>
+                            <a:gs pos="0">
+                              <a:srgbClr val="000082"/>
+                            </a:gs>
+                            <a:gs pos="13000">
+                              <a:srgbClr val="0047FF"/>
+                            </a:gs>
+                            <a:gs pos="28000">
+                              <a:srgbClr val="000082"/>
+                            </a:gs>
+                            <a:gs pos="42999">
+                              <a:srgbClr val="0047FF"/>
+                            </a:gs>
+                            <a:gs pos="58000">
+                              <a:srgbClr val="000082"/>
+                            </a:gs>
+                            <a:gs pos="72000">
+                              <a:srgbClr val="0047FF"/>
+                            </a:gs>
+                            <a:gs pos="87000">
+                              <a:srgbClr val="000082"/>
+                            </a:gs>
+                            <a:gs pos="100000">
+                              <a:srgbClr val="0047FF"/>
+                            </a:gs>
+                          </a:gsLst>
+                          <a:lin ang="11400000" scaled="0"/>
+                        </a:gradFill>
+                        <a:ln>
+                          <a:solidFill>
+                            <a:schemeClr val="tx1"/>
+                          </a:solidFill>
+                        </a:ln>
+                      </a:spPr>
+                      <a:txSp>
+                        <a:txBody>
+                          <a:bodyPr rtlCol="0" anchor="ctr"/>
+                          <a:lstStyle>
+                            <a:defPPr>
+                              <a:defRPr lang="id-ID"/>
+                            </a:defPPr>
+                            <a:lvl1pPr marL="0" algn="l" defTabSz="914400" rtl="0" eaLnBrk="1" latinLnBrk="0" hangingPunct="1">
+                              <a:defRPr sz="1800" kern="1200">
+                                <a:solidFill>
+                                  <a:schemeClr val="lt1"/>
+                                </a:solidFill>
+                                <a:latin typeface="+mn-lt"/>
+                                <a:ea typeface="+mn-ea"/>
+                                <a:cs typeface="+mn-cs"/>
+                              </a:defRPr>
+                            </a:lvl1pPr>
+                            <a:lvl2pPr marL="457200" algn="l" defTabSz="914400" rtl="0" eaLnBrk="1" latinLnBrk="0" hangingPunct="1">
+                              <a:defRPr sz="1800" kern="1200">
+                                <a:solidFill>
+                                  <a:schemeClr val="lt1"/>
+                                </a:solidFill>
+                                <a:latin typeface="+mn-lt"/>
+                                <a:ea typeface="+mn-ea"/>
+                                <a:cs typeface="+mn-cs"/>
+                              </a:defRPr>
+                            </a:lvl2pPr>
+                            <a:lvl3pPr marL="914400" algn="l" defTabSz="914400" rtl="0" eaLnBrk="1" latinLnBrk="0" hangingPunct="1">
+                              <a:defRPr sz="1800" kern="1200">
+                                <a:solidFill>
+                                  <a:schemeClr val="lt1"/>
+                                </a:solidFill>
+                                <a:latin typeface="+mn-lt"/>
+                                <a:ea typeface="+mn-ea"/>
+                                <a:cs typeface="+mn-cs"/>
+                              </a:defRPr>
+                            </a:lvl3pPr>
+                            <a:lvl4pPr marL="1371600" algn="l" defTabSz="914400" rtl="0" eaLnBrk="1" latinLnBrk="0" hangingPunct="1">
+                              <a:defRPr sz="1800" kern="1200">
+                                <a:solidFill>
+                                  <a:schemeClr val="lt1"/>
+                                </a:solidFill>
+                                <a:latin typeface="+mn-lt"/>
+                                <a:ea typeface="+mn-ea"/>
+                                <a:cs typeface="+mn-cs"/>
+                              </a:defRPr>
+                            </a:lvl4pPr>
+                            <a:lvl5pPr marL="1828800" algn="l" defTabSz="914400" rtl="0" eaLnBrk="1" latinLnBrk="0" hangingPunct="1">
+                              <a:defRPr sz="1800" kern="1200">
+                                <a:solidFill>
+                                  <a:schemeClr val="lt1"/>
+                                </a:solidFill>
+                                <a:latin typeface="+mn-lt"/>
+                                <a:ea typeface="+mn-ea"/>
+                                <a:cs typeface="+mn-cs"/>
+                              </a:defRPr>
+                            </a:lvl5pPr>
+                            <a:lvl6pPr marL="2286000" algn="l" defTabSz="914400" rtl="0" eaLnBrk="1" latinLnBrk="0" hangingPunct="1">
+                              <a:defRPr sz="1800" kern="1200">
+                                <a:solidFill>
+                                  <a:schemeClr val="lt1"/>
+                                </a:solidFill>
+                                <a:latin typeface="+mn-lt"/>
+                                <a:ea typeface="+mn-ea"/>
+                                <a:cs typeface="+mn-cs"/>
+                              </a:defRPr>
+                            </a:lvl6pPr>
+                            <a:lvl7pPr marL="2743200" algn="l" defTabSz="914400" rtl="0" eaLnBrk="1" latinLnBrk="0" hangingPunct="1">
+                              <a:defRPr sz="1800" kern="1200">
+                                <a:solidFill>
+                                  <a:schemeClr val="lt1"/>
+                                </a:solidFill>
+                                <a:latin typeface="+mn-lt"/>
+                                <a:ea typeface="+mn-ea"/>
+                                <a:cs typeface="+mn-cs"/>
+                              </a:defRPr>
+                            </a:lvl7pPr>
+                            <a:lvl8pPr marL="3200400" algn="l" defTabSz="914400" rtl="0" eaLnBrk="1" latinLnBrk="0" hangingPunct="1">
+                              <a:defRPr sz="1800" kern="1200">
+                                <a:solidFill>
+                                  <a:schemeClr val="lt1"/>
+                                </a:solidFill>
+                                <a:latin typeface="+mn-lt"/>
+                                <a:ea typeface="+mn-ea"/>
+                                <a:cs typeface="+mn-cs"/>
+                              </a:defRPr>
+                            </a:lvl8pPr>
+                            <a:lvl9pPr marL="3657600" algn="l" defTabSz="914400" rtl="0" eaLnBrk="1" latinLnBrk="0" hangingPunct="1">
+                              <a:defRPr sz="1800" kern="1200">
+                                <a:solidFill>
+                                  <a:schemeClr val="lt1"/>
+                                </a:solidFill>
+                                <a:latin typeface="+mn-lt"/>
+                                <a:ea typeface="+mn-ea"/>
+                                <a:cs typeface="+mn-cs"/>
+                              </a:defRPr>
+                            </a:lvl9pPr>
+                          </a:lstStyle>
+                          <a:p>
+                            <a:pPr algn="ctr"/>
+                            <a:endParaRPr lang="id-ID"/>
+                          </a:p>
+                        </a:txBody>
+                        <a:useSpRect/>
+                      </a:txSp>
+                      <a:style>
+                        <a:lnRef idx="2">
+                          <a:schemeClr val="accent1">
+                            <a:shade val="50000"/>
+                          </a:schemeClr>
+                        </a:lnRef>
+                        <a:fillRef idx="1">
+                          <a:schemeClr val="accent1"/>
+                        </a:fillRef>
+                        <a:effectRef idx="0">
+                          <a:schemeClr val="accent1"/>
+                        </a:effectRef>
+                        <a:fontRef idx="minor">
+                          <a:schemeClr val="lt1"/>
+                        </a:fontRef>
+                      </a:style>
+                    </a:sp>
+                  </a:grpSp>
+                </lc:lockedCanvas>
+              </a:graphicData>
+            </a:graphic>
+          </wp:inline>
+        </w:drawing>
+      </w:r>
+    </w:p>
+    <w:p>
+      <w:pPr>
+        <w:jc w:val="both"/>
+        <w:rPr>
+          <w:rFonts w:ascii="Times New Roman" w:hAnsi="Times New Roman" w:cs="Times New Roman"/>
+          <w:sz w:val="24"/>
+          <w:szCs w:val="24"/>
+        </w:rPr>
+      </w:pPr>
+      <w:r>
+        <w:rPr>
+          <w:rFonts w:ascii="Times New Roman" w:hAnsi="Times New Roman" w:cs="Times New Roman"/>
+          <w:sz w:val="24"/>
+          <w:szCs w:val="24"/>
+        </w:rPr>
+        <w:t xml:space="preserve">Terdapat banyak bahasa pemrograman dalam dunia Computer Science, kita dapat memilih salah satu yang paling kita sukai dan sesuai dengan tujuan untuk mengakomodasi kita dalam menyelesaikan masalah. Bedasarkan “kemanusiawian”, bahasa pemrograman dikategorikan menjadi dua jenis : </w:t>
+      </w:r>
+    </w:p>
+    <w:p>
+      <w:pPr>
+        <w:numPr>
+          <w:ilvl w:val="0"/>
+          <w:numId w:val="2"/>
+        </w:numPr>
+        <w:jc w:val="both"/>
+        <w:rPr>
+          <w:rFonts w:ascii="Times New Roman" w:hAnsi="Times New Roman" w:cs="Times New Roman"/>
+          <w:sz w:val="24"/>
+          <w:szCs w:val="24"/>
+        </w:rPr>
+      </w:pPr>
+      <w:r>
+        <w:rPr>
+          <w:rFonts w:ascii="Times New Roman" w:hAnsi="Times New Roman" w:cs="Times New Roman"/>
+          <w:b/>
+          <w:bCs/>
+          <w:sz w:val="24"/>
+          <w:szCs w:val="24"/>
+        </w:rPr>
+        <w:t>Low – Level Programming Language</w:t>
+      </w:r>
+      <w:r>
+        <w:rPr>
+          <w:rFonts w:ascii="Times New Roman" w:hAnsi="Times New Roman" w:cs="Times New Roman"/>
+          <w:b/>
+          <w:bCs/>
+          <w:sz w:val="24"/>
+          <w:szCs w:val="24"/>
+        </w:rPr>
+        <w:t xml:space="preserve">, merupakan bahasa pemrograman yang lebih dekat dengan bahasa mesin. Bahasa pemrograman ini masih berupa instruksi – instruksi yang terkadang tidak memiliki arti dengan bahasa manusia normalnya. </w:t>
+      </w:r>
+    </w:p>
+    <w:p>
+      <w:pPr>
+        <w:numPr>
+          <w:ilvl w:val="1"/>
+          <w:numId w:val="2"/>
+        </w:numPr>
+        <w:jc w:val="both"/>
+        <w:rPr>
+          <w:rFonts w:ascii="Times New Roman" w:hAnsi="Times New Roman" w:cs="Times New Roman"/>
+          <w:sz w:val="24"/>
+          <w:szCs w:val="24"/>
+        </w:rPr>
+      </w:pPr>
+      <w:r>
+        <w:rPr>
+          <w:rFonts w:ascii="Times New Roman" w:hAnsi="Times New Roman" w:cs="Times New Roman"/>
+          <w:sz w:val="24"/>
+          <w:szCs w:val="24"/>
+        </w:rPr>
+        <w:t>Assembly, OPCODE</w:t>
+      </w:r>
+    </w:p>
+    <w:p>
+      <w:pPr>
+        <w:numPr>
+          <w:ilvl w:val="0"/>
+          <w:numId w:val="2"/>
+        </w:numPr>
+        <w:jc w:val="both"/>
+        <w:rPr>
+          <w:rFonts w:ascii="Times New Roman" w:hAnsi="Times New Roman" w:cs="Times New Roman"/>
+          <w:sz w:val="24"/>
+          <w:szCs w:val="24"/>
+        </w:rPr>
+      </w:pPr>
+      <w:r>
+        <w:rPr>
+          <w:rFonts w:ascii="Times New Roman" w:hAnsi="Times New Roman" w:cs="Times New Roman"/>
+          <w:b/>
+          <w:bCs/>
+          <w:sz w:val="24"/>
+          <w:szCs w:val="24"/>
+        </w:rPr>
+        <w:t>High – Level Programming Language</w:t>
+      </w:r>
+      <w:r>
+        <w:rPr>
+          <w:rFonts w:ascii="Times New Roman" w:hAnsi="Times New Roman" w:cs="Times New Roman"/>
+          <w:b/>
+          <w:bCs/>
+          <w:sz w:val="24"/>
+          <w:szCs w:val="24"/>
+        </w:rPr>
+        <w:t xml:space="preserve">, merupakan bahasa – bahasa pemrograman yang dibangun diatas Low – Level Programming Language, namun memiliki bahasa yang lebih masuk akal dan lebih bisa dimengerti karena mengikuti kaidah – kaidah bahasa yang ada. </w:t>
+      </w:r>
+    </w:p>
+    <w:p>
+      <w:pPr>
+        <w:numPr>
+          <w:ilvl w:val="1"/>
+          <w:numId w:val="2"/>
+        </w:numPr>
+        <w:jc w:val="both"/>
+        <w:rPr>
+          <w:rFonts w:ascii="Times New Roman" w:hAnsi="Times New Roman" w:cs="Times New Roman"/>
+          <w:sz w:val="24"/>
+          <w:szCs w:val="24"/>
+        </w:rPr>
+      </w:pPr>
+      <w:r>
+        <w:rPr>
+          <w:rFonts w:ascii="Times New Roman" w:hAnsi="Times New Roman" w:cs="Times New Roman"/>
+          <w:sz w:val="24"/>
+          <w:szCs w:val="24"/>
+        </w:rPr>
+        <w:lastRenderedPageBreak/>
+        <w:t xml:space="preserve">Pascal, Ada, Cobol, Basic, Fortran, C, C++, </w:t>
+      </w:r>
+      <w:r>
+        <w:rPr>
+          <w:rFonts w:ascii="Times New Roman" w:hAnsi="Times New Roman" w:cs="Times New Roman"/>
+          <w:b/>
+          <w:bCs/>
+          <w:sz w:val="24"/>
+          <w:szCs w:val="24"/>
+          <w:u w:val="single"/>
+        </w:rPr>
+        <w:t>Python</w:t>
+      </w:r>
+    </w:p>
+    <w:p>
+      <w:pPr>
+        <w:jc w:val="both"/>
+        <w:rPr>
+          <w:rFonts w:ascii="Times New Roman" w:hAnsi="Times New Roman" w:cs="Times New Roman"/>
+          <w:sz w:val="24"/>
+          <w:szCs w:val="24"/>
+        </w:rPr>
+      </w:pPr>
+    </w:p>
+    <w:p>
+      <w:pPr>
+        <w:jc w:val="both"/>
+        <w:rPr>
+          <w:rFonts w:ascii="Times New Roman" w:hAnsi="Times New Roman" w:cs="Times New Roman"/>
+          <w:sz w:val="24"/>
+          <w:szCs w:val="24"/>
+        </w:rPr>
+      </w:pPr>
+      <w:r>
+        <w:rPr>
+          <w:rFonts w:ascii="Times New Roman" w:hAnsi="Times New Roman" w:cs="Times New Roman"/>
+          <w:sz w:val="24"/>
+          <w:szCs w:val="24"/>
+        </w:rPr>
+        <w:t>Pada mata kuliah ini, kita akan menggunakan bahasa pemrogrman Python. Perlu diingat bahwa, kita bukan mempelajari bahasa pemrograman Python, namun menggunakan Python sebagai alat untuk membantu kita mempelajari penyelesaian masalah melalui pembuatan algoritma dalam bahasa pemrograman.</w:t>
+      </w:r>
+    </w:p>
+    <w:p>
+      <w:pPr>
+        <w:jc w:val="both"/>
+        <w:rPr>
+          <w:rFonts w:ascii="Times New Roman" w:hAnsi="Times New Roman" w:cs="Times New Roman"/>
+          <w:sz w:val="24"/>
+          <w:szCs w:val="24"/>
+        </w:rPr>
+      </w:pPr>
+      <w:r>
+        <w:rPr>
+          <w:rFonts w:ascii="Times New Roman" w:hAnsi="Times New Roman" w:cs="Times New Roman"/>
+          <w:sz w:val="24"/>
+          <w:szCs w:val="24"/>
+        </w:rPr>
+        <w:t xml:space="preserve">Tentunya sebagai bahasa pemrograman pertama yang dipelajari, kita perlu tahu bagaimana menginstalasi Python, menggunakan Python dan menjalankan algoritma pertama kita dengan menggunakan Python. Latihan pada bab ini dapat dikerjakan untuk membantu pemahaman penggunaan Python sebelum masuk ke pemahaman algoritma lebih lanjut. </w:t>
+      </w:r>
+    </w:p>
+    <w:p>
+      <w:pPr>
+        <w:jc w:val="both"/>
+        <w:rPr>
+          <w:rFonts w:ascii="Times New Roman" w:hAnsi="Times New Roman" w:cs="Times New Roman"/>
+          <w:sz w:val="24"/>
+          <w:szCs w:val="24"/>
+        </w:rPr>
+      </w:pPr>
+    </w:p>
+    <w:p>
+      <w:pPr>
+        <w:jc w:val="both"/>
+        <w:rPr>
+          <w:rFonts w:ascii="Times New Roman" w:hAnsi="Times New Roman" w:cs="Times New Roman"/>
+          <w:sz w:val="24"/>
+          <w:szCs w:val="24"/>
+        </w:rPr>
+      </w:pPr>
+      <w:r>
+        <w:rPr>
+          <w:rFonts w:ascii="Times New Roman" w:hAnsi="Times New Roman" w:cs="Times New Roman"/>
+          <w:sz w:val="24"/>
+          <w:szCs w:val="24"/>
+        </w:rPr>
+        <w:t xml:space="preserve">Latihan </w:t>
+      </w:r>
+    </w:p>
+    <w:p>
+      <w:pPr>
+        <w:jc w:val="both"/>
+        <w:rPr>
+          <w:rFonts w:ascii="Times New Roman" w:hAnsi="Times New Roman" w:cs="Times New Roman"/>
+          <w:sz w:val="24"/>
+          <w:szCs w:val="24"/>
+        </w:rPr>
+      </w:pPr>
+      <w:r>
+        <w:rPr>
+          <w:rFonts w:ascii="Times New Roman" w:hAnsi="Times New Roman" w:cs="Times New Roman"/>
+          <w:sz w:val="24"/>
+          <w:szCs w:val="24"/>
+        </w:rPr>
+        <w:t xml:space="preserve">1. Pada latihan ini, Dosen akan mendemokan instalasi Python versi 3.3. Silahkan melakukan pencatatan dan mengajukan pertanyaan untuk mendapatkan informasi lebih lanjut mengenai instalasi Python. </w:t>
+      </w:r>
+    </w:p>
+    <w:p>
+      <w:pPr>
+        <w:jc w:val="both"/>
+        <w:rPr>
+          <w:rFonts w:ascii="Times New Roman" w:hAnsi="Times New Roman" w:cs="Times New Roman"/>
+          <w:sz w:val="24"/>
+          <w:szCs w:val="24"/>
+        </w:rPr>
+      </w:pPr>
+      <w:r>
+        <w:rPr>
+          <w:rFonts w:ascii="Times New Roman" w:hAnsi="Times New Roman" w:cs="Times New Roman"/>
+          <w:sz w:val="24"/>
+          <w:szCs w:val="24"/>
+        </w:rPr>
+        <w:t xml:space="preserve">2. Pada latihan ini, Dosen akan menjelaskan dan mendemokan konsep IDE pada pemrograman. Silahkan melakukan pencatatan dan mengajukan pertanyaan untuk mendapatkan informasi lebih lanjut mengenai penggunaan IDE Python. </w:t>
+      </w:r>
+    </w:p>
+    <w:p>
+      <w:pPr>
+        <w:jc w:val="both"/>
+        <w:rPr>
+          <w:rFonts w:ascii="Times New Roman" w:hAnsi="Times New Roman" w:cs="Times New Roman"/>
+          <w:sz w:val="24"/>
+          <w:szCs w:val="24"/>
+        </w:rPr>
+      </w:pPr>
+      <w:r>
+        <w:rPr>
+          <w:rFonts w:ascii="Times New Roman" w:hAnsi="Times New Roman" w:cs="Times New Roman"/>
+          <w:sz w:val="24"/>
+          <w:szCs w:val="24"/>
+        </w:rPr>
+        <w:t xml:space="preserve">3. Pada latihan ini, Dosen akan mendemokan beberapa algoritma sederhana yang ditulis dalam bahasa Python. </w:t>
+      </w:r>
+    </w:p>
+    <w:p>
+      <w:pPr>
+        <w:jc w:val="both"/>
+        <w:rPr>
+          <w:rFonts w:ascii="Times New Roman" w:hAnsi="Times New Roman" w:cs="Times New Roman"/>
+          <w:sz w:val="24"/>
+          <w:szCs w:val="24"/>
+        </w:rPr>
+      </w:pPr>
+      <w:r>
+        <w:rPr>
+          <w:rFonts w:ascii="Times New Roman" w:hAnsi="Times New Roman" w:cs="Times New Roman"/>
+          <w:sz w:val="24"/>
+          <w:szCs w:val="24"/>
+        </w:rPr>
+        <w:t xml:space="preserve">4. Pada latihan ini, Dosen akan menjelaskan dan mendemokan konsep Compiling dan Running bahasa pemrograman Python. Silahkan melakukan pencatatan dan mengajukan pertanyaan untuk mendapatkan informasi lebih lanjut mengenai penggunaan IDE Python. </w:t>
+      </w:r>
+    </w:p>
+    <w:p>
+      <w:pPr>
+        <w:rPr>
+          <w:rFonts w:ascii="Times New Roman" w:hAnsi="Times New Roman" w:cs="Times New Roman"/>
+          <w:sz w:val="24"/>
+          <w:szCs w:val="24"/>
+        </w:rPr>
+      </w:pPr>
+      <w:r>
+        <w:rPr>
+          <w:rFonts w:ascii="Times New Roman" w:hAnsi="Times New Roman" w:cs="Times New Roman"/>
+          <w:sz w:val="24"/>
+          <w:szCs w:val="24"/>
+        </w:rPr>
+        <w:br w:type="page"/>
+      </w:r>
+    </w:p>
+    <w:p>
+      <w:pPr>
+        <w:rPr>
+          <w:rFonts w:ascii="Times New Roman" w:hAnsi="Times New Roman" w:cs="Times New Roman"/>
+          <w:b/>
+          <w:sz w:val="38"/>
+        </w:rPr>
+      </w:pPr>
+      <w:r>
+        <w:rPr>
+          <w:rFonts w:ascii="Times New Roman" w:hAnsi="Times New Roman" w:cs="Times New Roman"/>
+          <w:b/>
+          <w:sz w:val="38"/>
+        </w:rPr>
+        <w:lastRenderedPageBreak/>
+        <w:t xml:space="preserve">Pengenalan </w:t>
+      </w:r>
+      <w:r>
+        <w:rPr>
+          <w:rFonts w:ascii="Times New Roman" w:hAnsi="Times New Roman" w:cs="Times New Roman"/>
+          <w:b/>
+          <w:sz w:val="38"/>
+        </w:rPr>
+        <w:t xml:space="preserve"> II </w:t>
+      </w:r>
+      <w:r>
+        <w:rPr>
+          <w:rFonts w:ascii="Times New Roman" w:hAnsi="Times New Roman" w:cs="Times New Roman"/>
+          <w:b/>
+          <w:sz w:val="38"/>
+        </w:rPr>
+        <w:t xml:space="preserve">: </w:t>
+      </w:r>
+      <w:r>
+        <w:rPr>
+          <w:rFonts w:ascii="Times New Roman" w:hAnsi="Times New Roman" w:cs="Times New Roman"/>
+          <w:b/>
+          <w:sz w:val="38"/>
+        </w:rPr>
+        <w:t xml:space="preserve">Struktur Dasar Algoritma </w:t>
+      </w:r>
+    </w:p>
+    <w:p>
+      <w:pPr>
+        <w:rPr>
+          <w:rFonts w:ascii="Times New Roman" w:hAnsi="Times New Roman" w:cs="Times New Roman"/>
+          <w:b/>
+          <w:sz w:val="38"/>
+        </w:rPr>
+      </w:pPr>
+    </w:p>
+    <w:p>
+      <w:pPr>
+        <w:rPr>
+          <w:rFonts w:ascii="Times New Roman" w:hAnsi="Times New Roman" w:cs="Times New Roman"/>
+          <w:b/>
+          <w:sz w:val="38"/>
+        </w:rPr>
+      </w:pPr>
+      <w:r>
+        <w:rPr>
+          <w:rFonts w:ascii="Times New Roman" w:hAnsi="Times New Roman" w:cs="Times New Roman"/>
+          <w:b/>
+          <w:sz w:val="38"/>
+        </w:rPr>
+        <w:t xml:space="preserve">Pengenalan </w:t>
+      </w:r>
+      <w:r>
+        <w:rPr>
+          <w:rFonts w:ascii="Times New Roman" w:hAnsi="Times New Roman" w:cs="Times New Roman"/>
+          <w:b/>
+          <w:sz w:val="38"/>
+        </w:rPr>
+        <w:t xml:space="preserve"> III </w:t>
+      </w:r>
+      <w:r>
+        <w:rPr>
+          <w:rFonts w:ascii="Times New Roman" w:hAnsi="Times New Roman" w:cs="Times New Roman"/>
+          <w:b/>
+          <w:sz w:val="38"/>
+        </w:rPr>
+        <w:t xml:space="preserve">: </w:t>
+      </w:r>
+      <w:r>
+        <w:rPr>
+          <w:rFonts w:ascii="Times New Roman" w:hAnsi="Times New Roman" w:cs="Times New Roman"/>
+          <w:b/>
+          <w:sz w:val="38"/>
+        </w:rPr>
+        <w:t>Variabel, Tipe Data &amp; Operator</w:t>
+      </w:r>
+    </w:p>
+    <w:p>
+      <w:pPr>
+        <w:rPr>
+          <w:rFonts w:ascii="Times New Roman" w:hAnsi="Times New Roman" w:cs="Times New Roman"/>
+          <w:b/>
+          <w:sz w:val="38"/>
+        </w:rPr>
+      </w:pPr>
+      <w:r>
+        <w:rPr>
+          <w:rFonts w:ascii="Times New Roman" w:hAnsi="Times New Roman" w:cs="Times New Roman"/>
+          <w:b/>
+          <w:sz w:val="38"/>
+        </w:rPr>
+        <w:t xml:space="preserve">Pengenalan </w:t>
+      </w:r>
+      <w:r>
+        <w:rPr>
+          <w:rFonts w:ascii="Times New Roman" w:hAnsi="Times New Roman" w:cs="Times New Roman"/>
+          <w:b/>
+          <w:sz w:val="38"/>
+        </w:rPr>
+        <w:t xml:space="preserve"> IV </w:t>
+      </w:r>
+      <w:r>
+        <w:rPr>
+          <w:rFonts w:ascii="Times New Roman" w:hAnsi="Times New Roman" w:cs="Times New Roman"/>
+          <w:b/>
+          <w:sz w:val="38"/>
+        </w:rPr>
+        <w:t xml:space="preserve">: </w:t>
+      </w:r>
+      <w:r>
+        <w:rPr>
+          <w:rFonts w:ascii="Times New Roman" w:hAnsi="Times New Roman" w:cs="Times New Roman"/>
+          <w:b/>
+          <w:sz w:val="38"/>
+        </w:rPr>
+        <w:t>Input Proses Output</w:t>
+      </w:r>
+    </w:p>
+    <w:p>
+      <w:pPr>
+        <w:jc w:val="both"/>
+        <w:rPr>
+          <w:rFonts w:ascii="Times New Roman" w:hAnsi="Times New Roman" w:cs="Times New Roman"/>
+          <w:sz w:val="24"/>
+          <w:szCs w:val="24"/>
+        </w:rPr>
+      </w:pPr>
     </w:p>
     <w:sectPr>
       <w:pgSz w:w="11906" w:h="16838"/>
@@ -1951,6 +4652,146 @@
 <file path=word/numbering.xml><?xml version="1.0" encoding="utf-8"?>
 <w:numbering xmlns:ve="http://schemas.openxmlformats.org/markup-compatibility/2006" xmlns:o="urn:schemas-microsoft-com:office:office" xmlns:r="http://schemas.openxmlformats.org/officeDocument/2006/relationships" xmlns:m="http://schemas.openxmlformats.org/officeDocument/2006/math" xmlns:v="urn:schemas-microsoft-com:vml" xmlns:wp="http://schemas.openxmlformats.org/drawingml/2006/wordprocessingDrawing" xmlns:w10="urn:schemas-microsoft-com:office:word" xmlns:w="http://schemas.openxmlformats.org/wordprocessingml/2006/main" xmlns:wne="http://schemas.microsoft.com/office/word/2006/wordml">
   <w:abstractNum w:abstractNumId="0">
+    <w:nsid w:val="07B137D5"/>
+    <w:multiLevelType w:val="hybridMultilevel"/>
+    <w:tmpl w:val="66182DC6"/>
+    <w:lvl w:ilvl="0" w:tplc="70ACE778">
+      <w:start w:val="1"/>
+      <w:numFmt w:val="bullet"/>
+      <w:lvlText w:val="•"/>
+      <w:lvlJc w:val="left"/>
+      <w:pPr>
+        <w:tabs>
+          <w:tab w:val="num" w:pos="720"/>
+        </w:tabs>
+        <w:ind w:left="720" w:hanging="360"/>
+      </w:pPr>
+      <w:rPr>
+        <w:rFonts w:ascii="Arial" w:hAnsi="Arial" w:hint="default"/>
+      </w:rPr>
+    </w:lvl>
+    <w:lvl w:ilvl="1" w:tplc="AAF2AC1A">
+      <w:start w:val="1056"/>
+      <w:numFmt w:val="bullet"/>
+      <w:lvlText w:val="–"/>
+      <w:lvlJc w:val="left"/>
+      <w:pPr>
+        <w:tabs>
+          <w:tab w:val="num" w:pos="1440"/>
+        </w:tabs>
+        <w:ind w:left="1440" w:hanging="360"/>
+      </w:pPr>
+      <w:rPr>
+        <w:rFonts w:ascii="Arial" w:hAnsi="Arial" w:hint="default"/>
+      </w:rPr>
+    </w:lvl>
+    <w:lvl w:ilvl="2" w:tplc="F13886A2" w:tentative="1">
+      <w:start w:val="1"/>
+      <w:numFmt w:val="bullet"/>
+      <w:lvlText w:val="•"/>
+      <w:lvlJc w:val="left"/>
+      <w:pPr>
+        <w:tabs>
+          <w:tab w:val="num" w:pos="2160"/>
+        </w:tabs>
+        <w:ind w:left="2160" w:hanging="360"/>
+      </w:pPr>
+      <w:rPr>
+        <w:rFonts w:ascii="Arial" w:hAnsi="Arial" w:hint="default"/>
+      </w:rPr>
+    </w:lvl>
+    <w:lvl w:ilvl="3" w:tplc="5AB0A8E0" w:tentative="1">
+      <w:start w:val="1"/>
+      <w:numFmt w:val="bullet"/>
+      <w:lvlText w:val="•"/>
+      <w:lvlJc w:val="left"/>
+      <w:pPr>
+        <w:tabs>
+          <w:tab w:val="num" w:pos="2880"/>
+        </w:tabs>
+        <w:ind w:left="2880" w:hanging="360"/>
+      </w:pPr>
+      <w:rPr>
+        <w:rFonts w:ascii="Arial" w:hAnsi="Arial" w:hint="default"/>
+      </w:rPr>
+    </w:lvl>
+    <w:lvl w:ilvl="4" w:tplc="3746F6B4" w:tentative="1">
+      <w:start w:val="1"/>
+      <w:numFmt w:val="bullet"/>
+      <w:lvlText w:val="•"/>
+      <w:lvlJc w:val="left"/>
+      <w:pPr>
+        <w:tabs>
+          <w:tab w:val="num" w:pos="3600"/>
+        </w:tabs>
+        <w:ind w:left="3600" w:hanging="360"/>
+      </w:pPr>
+      <w:rPr>
+        <w:rFonts w:ascii="Arial" w:hAnsi="Arial" w:hint="default"/>
+      </w:rPr>
+    </w:lvl>
+    <w:lvl w:ilvl="5" w:tplc="2070D386" w:tentative="1">
+      <w:start w:val="1"/>
+      <w:numFmt w:val="bullet"/>
+      <w:lvlText w:val="•"/>
+      <w:lvlJc w:val="left"/>
+      <w:pPr>
+        <w:tabs>
+          <w:tab w:val="num" w:pos="4320"/>
+        </w:tabs>
+        <w:ind w:left="4320" w:hanging="360"/>
+      </w:pPr>
+      <w:rPr>
+        <w:rFonts w:ascii="Arial" w:hAnsi="Arial" w:hint="default"/>
+      </w:rPr>
+    </w:lvl>
+    <w:lvl w:ilvl="6" w:tplc="5F8E214C" w:tentative="1">
+      <w:start w:val="1"/>
+      <w:numFmt w:val="bullet"/>
+      <w:lvlText w:val="•"/>
+      <w:lvlJc w:val="left"/>
+      <w:pPr>
+        <w:tabs>
+          <w:tab w:val="num" w:pos="5040"/>
+        </w:tabs>
+        <w:ind w:left="5040" w:hanging="360"/>
+      </w:pPr>
+      <w:rPr>
+        <w:rFonts w:ascii="Arial" w:hAnsi="Arial" w:hint="default"/>
+      </w:rPr>
+    </w:lvl>
+    <w:lvl w:ilvl="7" w:tplc="AD44A39A" w:tentative="1">
+      <w:start w:val="1"/>
+      <w:numFmt w:val="bullet"/>
+      <w:lvlText w:val="•"/>
+      <w:lvlJc w:val="left"/>
+      <w:pPr>
+        <w:tabs>
+          <w:tab w:val="num" w:pos="5760"/>
+        </w:tabs>
+        <w:ind w:left="5760" w:hanging="360"/>
+      </w:pPr>
+      <w:rPr>
+        <w:rFonts w:ascii="Arial" w:hAnsi="Arial" w:hint="default"/>
+      </w:rPr>
+    </w:lvl>
+    <w:lvl w:ilvl="8" w:tplc="F7841F5E" w:tentative="1">
+      <w:start w:val="1"/>
+      <w:numFmt w:val="bullet"/>
+      <w:lvlText w:val="•"/>
+      <w:lvlJc w:val="left"/>
+      <w:pPr>
+        <w:tabs>
+          <w:tab w:val="num" w:pos="6480"/>
+        </w:tabs>
+        <w:ind w:left="6480" w:hanging="360"/>
+      </w:pPr>
+      <w:rPr>
+        <w:rFonts w:ascii="Arial" w:hAnsi="Arial" w:hint="default"/>
+      </w:rPr>
+    </w:lvl>
+  </w:abstractNum>
+  <w:abstractNum w:abstractNumId="1">
     <w:nsid w:val="13BA0C64"/>
     <w:multiLevelType w:val="hybridMultilevel"/>
     <w:tmpl w:val="0EC4FBB0"/>
@@ -2091,6 +4932,9 @@
     </w:lvl>
   </w:abstractNum>
   <w:num w:numId="1">
+    <w:abstractNumId w:val="1"/>
+  </w:num>
+  <w:num w:numId="2">
     <w:abstractNumId w:val="0"/>
   </w:num>
 </w:numbering>
@@ -2255,7 +5099,7 @@
   <w:style w:type="paragraph" w:default="1" w:styleId="Normal">
     <w:name w:val="Normal"/>
     <w:qFormat/>
-    <w:rsid w:val="002E5C95"/>
+    <w:rsid w:val="005B267F"/>
   </w:style>
   <w:style w:type="character" w:default="1" w:styleId="DefaultParagraphFont">
     <w:name w:val="Default Paragraph Font"/>

</xml_diff>

<commit_message>
Final Dari Andrew untuk Pertemuan 1 & 2(Butuh Masukkan lagi)
</commit_message>
<xml_diff>
--- a/Textbook Raw(word)/Pertemuan 1 Pengenalan Algoritma.docx
+++ b/Textbook Raw(word)/Pertemuan 1 Pengenalan Algoritma.docx
@@ -147,7 +147,55 @@
           <w:sz w:val="24"/>
           <w:szCs w:val="24"/>
         </w:rPr>
-        <w:t>Seiring perkembangan teknologi, muncul juga berbagai perangkat – perangkat yang menemani kehidupan sehari – hari seperti Smartphone, PC, Laptop dan lainnya. Perangkat – perangkat ini tidak akan</w:t>
+        <w:t>Seiring perkembangan teknologi, muncul juga berbagai perangkat</w:t>
+      </w:r>
+      <w:r>
+        <w:rPr>
+          <w:rFonts w:ascii="Times New Roman" w:hAnsi="Times New Roman" w:cs="Times New Roman"/>
+          <w:sz w:val="24"/>
+          <w:szCs w:val="24"/>
+        </w:rPr>
+        <w:t>-</w:t>
+      </w:r>
+      <w:r>
+        <w:rPr>
+          <w:rFonts w:ascii="Times New Roman" w:hAnsi="Times New Roman" w:cs="Times New Roman"/>
+          <w:sz w:val="24"/>
+          <w:szCs w:val="24"/>
+        </w:rPr>
+        <w:t>perangkat yang menemani kehidupan sehari</w:t>
+      </w:r>
+      <w:r>
+        <w:rPr>
+          <w:rFonts w:ascii="Times New Roman" w:hAnsi="Times New Roman" w:cs="Times New Roman"/>
+          <w:sz w:val="24"/>
+          <w:szCs w:val="24"/>
+        </w:rPr>
+        <w:t>-</w:t>
+      </w:r>
+      <w:r>
+        <w:rPr>
+          <w:rFonts w:ascii="Times New Roman" w:hAnsi="Times New Roman" w:cs="Times New Roman"/>
+          <w:sz w:val="24"/>
+          <w:szCs w:val="24"/>
+        </w:rPr>
+        <w:t>hari seperti Smartphone, PC, Laptop dan lainnya. Perangkat</w:t>
+      </w:r>
+      <w:r>
+        <w:rPr>
+          <w:rFonts w:ascii="Times New Roman" w:hAnsi="Times New Roman" w:cs="Times New Roman"/>
+          <w:sz w:val="24"/>
+          <w:szCs w:val="24"/>
+        </w:rPr>
+        <w:t>-</w:t>
+      </w:r>
+      <w:r>
+        <w:rPr>
+          <w:rFonts w:ascii="Times New Roman" w:hAnsi="Times New Roman" w:cs="Times New Roman"/>
+          <w:sz w:val="24"/>
+          <w:szCs w:val="24"/>
+        </w:rPr>
+        <w:t>perangkat ini tidak akan</w:t>
       </w:r>
       <w:r>
         <w:rPr>
@@ -179,7 +227,39 @@
           <w:sz w:val="24"/>
           <w:szCs w:val="24"/>
         </w:rPr>
-        <w:t>program. Program – program yang terdapat di dalamnya diantaranya sistem operasi sebagai basis dari berjalannya program – program lain, perangkat lunak spesifik / produktifitas (seperti text processor atau spreadsheet</w:t>
+        <w:t>program. Program</w:t>
+      </w:r>
+      <w:r>
+        <w:rPr>
+          <w:rFonts w:ascii="Times New Roman" w:hAnsi="Times New Roman" w:cs="Times New Roman"/>
+          <w:sz w:val="24"/>
+          <w:szCs w:val="24"/>
+        </w:rPr>
+        <w:t>-</w:t>
+      </w:r>
+      <w:r>
+        <w:rPr>
+          <w:rFonts w:ascii="Times New Roman" w:hAnsi="Times New Roman" w:cs="Times New Roman"/>
+          <w:sz w:val="24"/>
+          <w:szCs w:val="24"/>
+        </w:rPr>
+        <w:t>program yang terdapat di dalamnya diantaranya sistem operasi sebagai basis dari berjalannya program</w:t>
+      </w:r>
+      <w:r>
+        <w:rPr>
+          <w:rFonts w:ascii="Times New Roman" w:hAnsi="Times New Roman" w:cs="Times New Roman"/>
+          <w:sz w:val="24"/>
+          <w:szCs w:val="24"/>
+        </w:rPr>
+        <w:t>-</w:t>
+      </w:r>
+      <w:r>
+        <w:rPr>
+          <w:rFonts w:ascii="Times New Roman" w:hAnsi="Times New Roman" w:cs="Times New Roman"/>
+          <w:sz w:val="24"/>
+          <w:szCs w:val="24"/>
+        </w:rPr>
+        <w:t>program lain, perangkat lunak spesifik / produktifitas (seperti text processor atau spreadsheet</w:t>
       </w:r>
       <w:r>
         <w:rPr>
@@ -221,7 +301,39 @@
           <w:sz w:val="24"/>
           <w:szCs w:val="24"/>
         </w:rPr>
-        <w:t xml:space="preserve">Sebagai pengguna, kita hanya tinggal menikmati keseluruhan dari apa yang ada di dalam perangkat – perangkat tersebut. Pada smartphone di zaman sekarang, kita hanya tinggal menuju store untuk mencari apa perangkat yang diinginkan kemudian melakukan instalasi.  Tetapi pernahkah pengguna berpikir, bagaimana sebenarnya program – program itu dibuat ? Sebagai mahasiswa informatika, tentunya kita harus tahu lebih dalam dari pengguna awam. </w:t>
+        <w:t>Sebagai pengguna, kita hanya tinggal menikmati keseluruhan dari apa yang ada di dalam perangkat</w:t>
+      </w:r>
+      <w:r>
+        <w:rPr>
+          <w:rFonts w:ascii="Times New Roman" w:hAnsi="Times New Roman" w:cs="Times New Roman"/>
+          <w:sz w:val="24"/>
+          <w:szCs w:val="24"/>
+        </w:rPr>
+        <w:t>-</w:t>
+      </w:r>
+      <w:r>
+        <w:rPr>
+          <w:rFonts w:ascii="Times New Roman" w:hAnsi="Times New Roman" w:cs="Times New Roman"/>
+          <w:sz w:val="24"/>
+          <w:szCs w:val="24"/>
+        </w:rPr>
+        <w:t>perangkat tersebut. Pada smartphone di zaman sekarang, kita hanya tinggal menuju store untuk mencari apa perangkat yang diinginkan kemudian melakukan instalasi.  Tetapi pernahkah pengguna berpikir, bagaimana sebenarnya program</w:t>
+      </w:r>
+      <w:r>
+        <w:rPr>
+          <w:rFonts w:ascii="Times New Roman" w:hAnsi="Times New Roman" w:cs="Times New Roman"/>
+          <w:sz w:val="24"/>
+          <w:szCs w:val="24"/>
+        </w:rPr>
+        <w:t>-</w:t>
+      </w:r>
+      <w:r>
+        <w:rPr>
+          <w:rFonts w:ascii="Times New Roman" w:hAnsi="Times New Roman" w:cs="Times New Roman"/>
+          <w:sz w:val="24"/>
+          <w:szCs w:val="24"/>
+        </w:rPr>
+        <w:t xml:space="preserve">program itu dibuat ? Sebagai mahasiswa informatika, tentunya kita harus tahu lebih dalam dari pengguna awam. </w:t>
       </w:r>
     </w:p>
     <w:p>
@@ -334,23 +446,71 @@
           <w:szCs w:val="24"/>
         </w:rPr>
         <w:lastRenderedPageBreak/>
-        <w:t xml:space="preserve">Kita ambil lagi sebuah contoh program game Poker, apakah ada masalah yang diselesaikan ? Walaupun Poker cuma merupakan program Game, tetapi dibelakangnya banyak masalah – masalah yang diselesaikan agar dapat menjadi sebuah permainan yang menyenangkan untuk dimainkan. </w:t>
-      </w:r>
-      <w:r>
-        <w:rPr>
-          <w:rFonts w:ascii="Times New Roman" w:hAnsi="Times New Roman" w:cs="Times New Roman"/>
-          <w:sz w:val="24"/>
-          <w:szCs w:val="24"/>
-        </w:rPr>
-        <w:t xml:space="preserve">Berbagai masalah – masalah yang diselesaikan oleh poker misalnya adalah : pengacakan kartu, pembagian kartu, pengecekan kemenangan kartu, bagaimana agar AI selalu menang. </w:t>
-      </w:r>
-      <w:r>
-        <w:rPr>
-          <w:rFonts w:ascii="Times New Roman" w:hAnsi="Times New Roman" w:cs="Times New Roman"/>
-          <w:sz w:val="24"/>
-          <w:szCs w:val="24"/>
-        </w:rPr>
-        <w:t>Poker tentunya tidak akan menyenangkan jika ternyata pada pembagian kartu, terdapat kartu yang berulang, proses pembagian kartu yang tidak acak / berulang – ulang, dan pembayaran hadiah kemenangan yang salah)</w:t>
+        <w:t>Kita ambil lagi sebuah contoh program game Poker, apakah ada masalah yang diselesaikan ? Walaupun Poker cuma merupakan program Game, tetapi dibelakangnya banyak masalah</w:t>
+      </w:r>
+      <w:r>
+        <w:rPr>
+          <w:rFonts w:ascii="Times New Roman" w:hAnsi="Times New Roman" w:cs="Times New Roman"/>
+          <w:sz w:val="24"/>
+          <w:szCs w:val="24"/>
+        </w:rPr>
+        <w:t>-</w:t>
+      </w:r>
+      <w:r>
+        <w:rPr>
+          <w:rFonts w:ascii="Times New Roman" w:hAnsi="Times New Roman" w:cs="Times New Roman"/>
+          <w:sz w:val="24"/>
+          <w:szCs w:val="24"/>
+        </w:rPr>
+        <w:t xml:space="preserve">masalah yang diselesaikan agar dapat menjadi sebuah permainan yang menyenangkan untuk dimainkan. </w:t>
+      </w:r>
+      <w:r>
+        <w:rPr>
+          <w:rFonts w:ascii="Times New Roman" w:hAnsi="Times New Roman" w:cs="Times New Roman"/>
+          <w:sz w:val="24"/>
+          <w:szCs w:val="24"/>
+        </w:rPr>
+        <w:t>Berbagai masalah</w:t>
+      </w:r>
+      <w:r>
+        <w:rPr>
+          <w:rFonts w:ascii="Times New Roman" w:hAnsi="Times New Roman" w:cs="Times New Roman"/>
+          <w:sz w:val="24"/>
+          <w:szCs w:val="24"/>
+        </w:rPr>
+        <w:t>-</w:t>
+      </w:r>
+      <w:r>
+        <w:rPr>
+          <w:rFonts w:ascii="Times New Roman" w:hAnsi="Times New Roman" w:cs="Times New Roman"/>
+          <w:sz w:val="24"/>
+          <w:szCs w:val="24"/>
+        </w:rPr>
+        <w:t xml:space="preserve">masalah yang diselesaikan oleh poker misalnya adalah : pengacakan kartu, pembagian kartu, pengecekan kemenangan kartu, bagaimana agar AI selalu menang. </w:t>
+      </w:r>
+      <w:r>
+        <w:rPr>
+          <w:rFonts w:ascii="Times New Roman" w:hAnsi="Times New Roman" w:cs="Times New Roman"/>
+          <w:sz w:val="24"/>
+          <w:szCs w:val="24"/>
+        </w:rPr>
+        <w:t>Poker tentunya tidak akan menyenangkan jika ternyata pada pembagian kartu, terdapat kartu yang berulang, proses pembagian kartu yang tidak acak / berulang</w:t>
+      </w:r>
+      <w:r>
+        <w:rPr>
+          <w:rFonts w:ascii="Times New Roman" w:hAnsi="Times New Roman" w:cs="Times New Roman"/>
+          <w:sz w:val="24"/>
+          <w:szCs w:val="24"/>
+        </w:rPr>
+        <w:t>-</w:t>
+      </w:r>
+      <w:r>
+        <w:rPr>
+          <w:rFonts w:ascii="Times New Roman" w:hAnsi="Times New Roman" w:cs="Times New Roman"/>
+          <w:sz w:val="24"/>
+          <w:szCs w:val="24"/>
+        </w:rPr>
+        <w:t>ulang, dan pembayaran hadiah kemenangan yang salah)</w:t>
       </w:r>
       <w:r>
         <w:rPr>
@@ -376,7 +536,23 @@
           <w:sz w:val="24"/>
           <w:szCs w:val="24"/>
         </w:rPr>
-        <w:t xml:space="preserve">Pertanyaan selanjutnya adalah bagaimana program dapat menyelesaikan masalah ? Apakah ada sebuah entitas cerdas di dalamnya yang menyelesaikan masalah dan beradaptasi pada setiap permintaan – permintaan pengguna ?  </w:t>
+        <w:t>Pertanyaan selanjutnya adalah bagaimana program dapat menyelesaikan masalah ? Apakah ada sebuah entitas cerdas di dalamnya yang menyelesaikan masalah dan beradaptasi pada setiap permintaan</w:t>
+      </w:r>
+      <w:r>
+        <w:rPr>
+          <w:rFonts w:ascii="Times New Roman" w:hAnsi="Times New Roman" w:cs="Times New Roman"/>
+          <w:sz w:val="24"/>
+          <w:szCs w:val="24"/>
+        </w:rPr>
+        <w:t>-</w:t>
+      </w:r>
+      <w:r>
+        <w:rPr>
+          <w:rFonts w:ascii="Times New Roman" w:hAnsi="Times New Roman" w:cs="Times New Roman"/>
+          <w:sz w:val="24"/>
+          <w:szCs w:val="24"/>
+        </w:rPr>
+        <w:t xml:space="preserve">permintaan pengguna ?  </w:t>
       </w:r>
     </w:p>
     <w:p>
@@ -394,7 +570,23 @@
           <w:sz w:val="24"/>
           <w:szCs w:val="24"/>
         </w:rPr>
-        <w:t>Tidak, masing - masing masalah yang diselesaikan oleh sebuah program diselesaikan oleh apa yang disebut dengan algoritma. Misal pada program Microsoft Excel, proses penggunaan rumus-rumus memiliki algoritmanya sendiri, proses membuatan laporan memiliki algoritmanya sendiri dan seterusnya.  pada game Poker, proses pengacakan memiliki algoritmanya sendiri, proses pengecekan kemenangan memiliki algoritmanya sendiri dan seterusnya. Sampai disini kita tahu bahwa, sebuah program selain menyelesaikan banyak masalah juga terdiri dari banyak algoritma(jika masalah yang diselesaikan semakin banyak)</w:t>
+        <w:t>Tidak, masing</w:t>
+      </w:r>
+      <w:r>
+        <w:rPr>
+          <w:rFonts w:ascii="Times New Roman" w:hAnsi="Times New Roman" w:cs="Times New Roman"/>
+          <w:sz w:val="24"/>
+          <w:szCs w:val="24"/>
+        </w:rPr>
+        <w:t>-</w:t>
+      </w:r>
+      <w:r>
+        <w:rPr>
+          <w:rFonts w:ascii="Times New Roman" w:hAnsi="Times New Roman" w:cs="Times New Roman"/>
+          <w:sz w:val="24"/>
+          <w:szCs w:val="24"/>
+        </w:rPr>
+        <w:t>masing masalah yang diselesaikan oleh sebuah program diselesaikan oleh apa yang disebut dengan algoritma. Misal pada program Microsoft Excel, proses penggunaan rumus-rumus memiliki algoritmanya sendiri, proses membuatan laporan memiliki algoritmanya sendiri dan seterusnya.  pada game Poker, proses pengacakan memiliki algoritmanya sendiri, proses pengecekan kemenangan memiliki algoritmanya sendiri dan seterusnya. Sampai disini kita tahu bahwa, sebuah program selain menyelesaikan banyak masalah juga terdiri dari banyak algoritma(jika masalah yang diselesaikan semakin banyak)</w:t>
       </w:r>
       <w:r>
         <w:rPr>
@@ -468,7 +660,39 @@
           <w:sz w:val="24"/>
           <w:szCs w:val="24"/>
         </w:rPr>
-        <w:t>Jika sebelumnya diceritakan mengenai masalah dari sisi program, pada bab ini kita akan melihat masalah pada kehidupan sehari  - hari. Coba perhatikan berbagai masalah kehidupan sehari – hari  berikut ini  :</w:t>
+        <w:t xml:space="preserve">Jika sebelumnya diceritakan mengenai masalah dari sisi program, pada bab ini kita akan melihat masalah pada kehidupan sehari </w:t>
+      </w:r>
+      <w:r>
+        <w:rPr>
+          <w:rFonts w:ascii="Times New Roman" w:hAnsi="Times New Roman" w:cs="Times New Roman"/>
+          <w:sz w:val="24"/>
+          <w:szCs w:val="24"/>
+        </w:rPr>
+        <w:t>-</w:t>
+      </w:r>
+      <w:r>
+        <w:rPr>
+          <w:rFonts w:ascii="Times New Roman" w:hAnsi="Times New Roman" w:cs="Times New Roman"/>
+          <w:sz w:val="24"/>
+          <w:szCs w:val="24"/>
+        </w:rPr>
+        <w:t>hari. Coba perhatikan berbagai masalah kehidupan sehari</w:t>
+      </w:r>
+      <w:r>
+        <w:rPr>
+          <w:rFonts w:ascii="Times New Roman" w:hAnsi="Times New Roman" w:cs="Times New Roman"/>
+          <w:sz w:val="24"/>
+          <w:szCs w:val="24"/>
+        </w:rPr>
+        <w:t>-</w:t>
+      </w:r>
+      <w:r>
+        <w:rPr>
+          <w:rFonts w:ascii="Times New Roman" w:hAnsi="Times New Roman" w:cs="Times New Roman"/>
+          <w:sz w:val="24"/>
+          <w:szCs w:val="24"/>
+        </w:rPr>
+        <w:t>hari  berikut ini  :</w:t>
       </w:r>
     </w:p>
     <w:p>
@@ -486,7 +710,23 @@
           <w:sz w:val="24"/>
           <w:szCs w:val="24"/>
         </w:rPr>
-        <w:t xml:space="preserve">a. Anda diminta untuk menyusun voucher – voucher berikut ini menjadi terurut, sehingga pihak panitia akan mudah melakukan tracking terhadap voucher yang sudah masuk.  </w:t>
+        <w:t>a. Anda diminta untuk menyusun voucher</w:t>
+      </w:r>
+      <w:r>
+        <w:rPr>
+          <w:rFonts w:ascii="Times New Roman" w:hAnsi="Times New Roman" w:cs="Times New Roman"/>
+          <w:sz w:val="24"/>
+          <w:szCs w:val="24"/>
+        </w:rPr>
+        <w:t>-</w:t>
+      </w:r>
+      <w:r>
+        <w:rPr>
+          <w:rFonts w:ascii="Times New Roman" w:hAnsi="Times New Roman" w:cs="Times New Roman"/>
+          <w:sz w:val="24"/>
+          <w:szCs w:val="24"/>
+        </w:rPr>
+        <w:t xml:space="preserve">voucher berikut ini menjadi terurut, sehingga pihak panitia akan mudah melakukan tracking terhadap voucher yang sudah masuk.  </w:t>
       </w:r>
     </w:p>
     <w:p>
@@ -811,7 +1051,39 @@
           <w:sz w:val="24"/>
           <w:szCs w:val="24"/>
         </w:rPr>
-        <w:t xml:space="preserve">Berikut adalah solusi – solusi masalah – masalah diatas : </w:t>
+        <w:t>Berikut adalah solusi</w:t>
+      </w:r>
+      <w:r>
+        <w:rPr>
+          <w:rFonts w:ascii="Times New Roman" w:hAnsi="Times New Roman" w:cs="Times New Roman"/>
+          <w:sz w:val="24"/>
+          <w:szCs w:val="24"/>
+        </w:rPr>
+        <w:t>-</w:t>
+      </w:r>
+      <w:r>
+        <w:rPr>
+          <w:rFonts w:ascii="Times New Roman" w:hAnsi="Times New Roman" w:cs="Times New Roman"/>
+          <w:sz w:val="24"/>
+          <w:szCs w:val="24"/>
+        </w:rPr>
+        <w:t>solusi masalah</w:t>
+      </w:r>
+      <w:r>
+        <w:rPr>
+          <w:rFonts w:ascii="Times New Roman" w:hAnsi="Times New Roman" w:cs="Times New Roman"/>
+          <w:sz w:val="24"/>
+          <w:szCs w:val="24"/>
+        </w:rPr>
+        <w:t>-</w:t>
+      </w:r>
+      <w:r>
+        <w:rPr>
+          <w:rFonts w:ascii="Times New Roman" w:hAnsi="Times New Roman" w:cs="Times New Roman"/>
+          <w:sz w:val="24"/>
+          <w:szCs w:val="24"/>
+        </w:rPr>
+        <w:t xml:space="preserve">masalah diatas : </w:t>
       </w:r>
     </w:p>
     <w:p>
@@ -1240,15 +1512,95 @@
           <w:sz w:val="24"/>
           <w:szCs w:val="24"/>
         </w:rPr>
-        <w:t>Sepintas melihat pada masalah – masalah diatas, secara manusiawi kita dapat dengan mudah atau bahkan luar kepala menyelesaikan masalah – masalah diatas. Tetapi jika jumlah masalah lebih besar atau rumit, kita akan merasakan bahwa sebenarnya kita berpikir keras, kita melakukan langkah – langkah dalam menyelesaikan masalah terse</w:t>
-      </w:r>
-      <w:r>
-        <w:rPr>
-          <w:rFonts w:ascii="Times New Roman" w:hAnsi="Times New Roman" w:cs="Times New Roman"/>
-          <w:sz w:val="24"/>
-          <w:szCs w:val="24"/>
-        </w:rPr>
-        <w:t xml:space="preserve">but disadari atau tidak. Pada akhirnya, kita akan menyelesaikan proses berpikir atau langkah – langkah kita  kita ketika kita sudah menemukan solusi. Proses berpikir atau langkah – langkah kita dalam menyelesaikan masalah inilah yang disebut dengan ALGORITMA. </w:t>
+        <w:t>Sepintas melihat pada masalah</w:t>
+      </w:r>
+      <w:r>
+        <w:rPr>
+          <w:rFonts w:ascii="Times New Roman" w:hAnsi="Times New Roman" w:cs="Times New Roman"/>
+          <w:sz w:val="24"/>
+          <w:szCs w:val="24"/>
+        </w:rPr>
+        <w:t>-</w:t>
+      </w:r>
+      <w:r>
+        <w:rPr>
+          <w:rFonts w:ascii="Times New Roman" w:hAnsi="Times New Roman" w:cs="Times New Roman"/>
+          <w:sz w:val="24"/>
+          <w:szCs w:val="24"/>
+        </w:rPr>
+        <w:t>masalah diatas, secara manusiawi kita dapat dengan mudah atau bahkan luar kepala menyelesaikan masalah</w:t>
+      </w:r>
+      <w:r>
+        <w:rPr>
+          <w:rFonts w:ascii="Times New Roman" w:hAnsi="Times New Roman" w:cs="Times New Roman"/>
+          <w:sz w:val="24"/>
+          <w:szCs w:val="24"/>
+        </w:rPr>
+        <w:t>-</w:t>
+      </w:r>
+      <w:r>
+        <w:rPr>
+          <w:rFonts w:ascii="Times New Roman" w:hAnsi="Times New Roman" w:cs="Times New Roman"/>
+          <w:sz w:val="24"/>
+          <w:szCs w:val="24"/>
+        </w:rPr>
+        <w:t>masalah diatas. Tetapi jika jumlah masalah lebih besar atau rumit, kita akan merasakan bahwa sebenarnya kita berpikir keras, kita melakukan langkah</w:t>
+      </w:r>
+      <w:r>
+        <w:rPr>
+          <w:rFonts w:ascii="Times New Roman" w:hAnsi="Times New Roman" w:cs="Times New Roman"/>
+          <w:sz w:val="24"/>
+          <w:szCs w:val="24"/>
+        </w:rPr>
+        <w:t>-</w:t>
+      </w:r>
+      <w:r>
+        <w:rPr>
+          <w:rFonts w:ascii="Times New Roman" w:hAnsi="Times New Roman" w:cs="Times New Roman"/>
+          <w:sz w:val="24"/>
+          <w:szCs w:val="24"/>
+        </w:rPr>
+        <w:t>langkah dalam menyelesaikan masalah terse</w:t>
+      </w:r>
+      <w:r>
+        <w:rPr>
+          <w:rFonts w:ascii="Times New Roman" w:hAnsi="Times New Roman" w:cs="Times New Roman"/>
+          <w:sz w:val="24"/>
+          <w:szCs w:val="24"/>
+        </w:rPr>
+        <w:t>but disadari atau tidak. Pada akhirnya, kita akan menyelesaikan proses berpikir atau langkah</w:t>
+      </w:r>
+      <w:r>
+        <w:rPr>
+          <w:rFonts w:ascii="Times New Roman" w:hAnsi="Times New Roman" w:cs="Times New Roman"/>
+          <w:sz w:val="24"/>
+          <w:szCs w:val="24"/>
+        </w:rPr>
+        <w:t>-</w:t>
+      </w:r>
+      <w:r>
+        <w:rPr>
+          <w:rFonts w:ascii="Times New Roman" w:hAnsi="Times New Roman" w:cs="Times New Roman"/>
+          <w:sz w:val="24"/>
+          <w:szCs w:val="24"/>
+        </w:rPr>
+        <w:t>langkah kita  kita ketika kita sudah menemukan solusi. Proses berpikir atau langkah</w:t>
+      </w:r>
+      <w:r>
+        <w:rPr>
+          <w:rFonts w:ascii="Times New Roman" w:hAnsi="Times New Roman" w:cs="Times New Roman"/>
+          <w:sz w:val="24"/>
+          <w:szCs w:val="24"/>
+        </w:rPr>
+        <w:t>-</w:t>
+      </w:r>
+      <w:r>
+        <w:rPr>
+          <w:rFonts w:ascii="Times New Roman" w:hAnsi="Times New Roman" w:cs="Times New Roman"/>
+          <w:sz w:val="24"/>
+          <w:szCs w:val="24"/>
+        </w:rPr>
+        <w:t xml:space="preserve">langkah kita dalam menyelesaikan masalah inilah yang disebut dengan ALGORITMA. </w:t>
       </w:r>
     </w:p>
     <w:p>
@@ -1359,7 +1711,23 @@
           <w:sz w:val="24"/>
           <w:szCs w:val="24"/>
         </w:rPr>
-        <w:t xml:space="preserve">Coba bayangkan kembali, jika sebuah Rubik Cube yang belum terselesaikan adalah sebuah masalah dan Rubik Cube yang sudah selesai adalah solusinya. Maka langkah – langkah </w:t>
+        <w:t>Coba bayangkan kembali, jika sebuah Rubik Cube yang belum terselesaikan adalah sebuah masalah dan Rubik Cube yang sudah selesai adalah solusinya. Maka langkah</w:t>
+      </w:r>
+      <w:r>
+        <w:rPr>
+          <w:rFonts w:ascii="Times New Roman" w:hAnsi="Times New Roman" w:cs="Times New Roman"/>
+          <w:sz w:val="24"/>
+          <w:szCs w:val="24"/>
+        </w:rPr>
+        <w:t>-</w:t>
+      </w:r>
+      <w:r>
+        <w:rPr>
+          <w:rFonts w:ascii="Times New Roman" w:hAnsi="Times New Roman" w:cs="Times New Roman"/>
+          <w:sz w:val="24"/>
+          <w:szCs w:val="24"/>
+        </w:rPr>
+        <w:t xml:space="preserve">langkah </w:t>
       </w:r>
       <w:r>
         <w:rPr>
@@ -3063,7 +3431,7 @@
           <w:sz w:val="24"/>
           <w:szCs w:val="24"/>
         </w:rPr>
-        <w:t>Low – Level Programming Language</w:t>
+        <w:t>Low</w:t>
       </w:r>
       <w:r>
         <w:rPr>
@@ -3073,6 +3441,26 @@
           <w:sz w:val="24"/>
           <w:szCs w:val="24"/>
         </w:rPr>
+        <w:t>-</w:t>
+      </w:r>
+      <w:r>
+        <w:rPr>
+          <w:rFonts w:ascii="Times New Roman" w:hAnsi="Times New Roman" w:cs="Times New Roman"/>
+          <w:b/>
+          <w:bCs/>
+          <w:sz w:val="24"/>
+          <w:szCs w:val="24"/>
+        </w:rPr>
+        <w:t>Level Programming Language</w:t>
+      </w:r>
+      <w:r>
+        <w:rPr>
+          <w:rFonts w:ascii="Times New Roman" w:hAnsi="Times New Roman" w:cs="Times New Roman"/>
+          <w:b/>
+          <w:bCs/>
+          <w:sz w:val="24"/>
+          <w:szCs w:val="24"/>
+        </w:rPr>
         <w:t>,</w:t>
       </w:r>
       <w:r>
@@ -3082,7 +3470,25 @@
           <w:sz w:val="24"/>
           <w:szCs w:val="24"/>
         </w:rPr>
-        <w:t xml:space="preserve"> merupakan bahasa pemrograman yang lebih dekat dengan bahasa mesin. Bahasa pemrograman ini masih berupa instruksi – instruksi yang terkadang tidak memiliki arti dengan bahasa manusia normalnya.</w:t>
+        <w:t xml:space="preserve"> merupakan bahasa pemrograman yang lebih dekat dengan bahasa mesin. Bahasa pemrograman ini masih berupa instruksi</w:t>
+      </w:r>
+      <w:r>
+        <w:rPr>
+          <w:rFonts w:ascii="Times New Roman" w:hAnsi="Times New Roman" w:cs="Times New Roman"/>
+          <w:bCs/>
+          <w:sz w:val="24"/>
+          <w:szCs w:val="24"/>
+        </w:rPr>
+        <w:t>-</w:t>
+      </w:r>
+      <w:r>
+        <w:rPr>
+          <w:rFonts w:ascii="Times New Roman" w:hAnsi="Times New Roman" w:cs="Times New Roman"/>
+          <w:bCs/>
+          <w:sz w:val="24"/>
+          <w:szCs w:val="24"/>
+        </w:rPr>
+        <w:t>instruksi yang terkadang tidak memiliki arti dengan bahasa manusia normalnya.</w:t>
       </w:r>
       <w:r>
         <w:rPr>
@@ -3138,7 +3544,7 @@
           <w:sz w:val="24"/>
           <w:szCs w:val="24"/>
         </w:rPr>
-        <w:t>High – Level Programming Language</w:t>
+        <w:t>High</w:t>
       </w:r>
       <w:r>
         <w:rPr>
@@ -3148,6 +3554,26 @@
           <w:sz w:val="24"/>
           <w:szCs w:val="24"/>
         </w:rPr>
+        <w:t>-</w:t>
+      </w:r>
+      <w:r>
+        <w:rPr>
+          <w:rFonts w:ascii="Times New Roman" w:hAnsi="Times New Roman" w:cs="Times New Roman"/>
+          <w:b/>
+          <w:bCs/>
+          <w:sz w:val="24"/>
+          <w:szCs w:val="24"/>
+        </w:rPr>
+        <w:t>Level Programming Language</w:t>
+      </w:r>
+      <w:r>
+        <w:rPr>
+          <w:rFonts w:ascii="Times New Roman" w:hAnsi="Times New Roman" w:cs="Times New Roman"/>
+          <w:b/>
+          <w:bCs/>
+          <w:sz w:val="24"/>
+          <w:szCs w:val="24"/>
+        </w:rPr>
         <w:t xml:space="preserve">, </w:t>
       </w:r>
       <w:r>
@@ -3157,7 +3583,61 @@
           <w:sz w:val="24"/>
           <w:szCs w:val="24"/>
         </w:rPr>
-        <w:t xml:space="preserve">merupakan bahasa – bahasa pemrograman yang dibangun diatas Low – Level Programming Language, namun memiliki bahasa yang lebih masuk akal dan lebih bisa dimengerti karena mengikuti kaidah – kaidah bahasa yang ada. </w:t>
+        <w:t>merupakan bahasa</w:t>
+      </w:r>
+      <w:r>
+        <w:rPr>
+          <w:rFonts w:ascii="Times New Roman" w:hAnsi="Times New Roman" w:cs="Times New Roman"/>
+          <w:bCs/>
+          <w:sz w:val="24"/>
+          <w:szCs w:val="24"/>
+        </w:rPr>
+        <w:t>-</w:t>
+      </w:r>
+      <w:r>
+        <w:rPr>
+          <w:rFonts w:ascii="Times New Roman" w:hAnsi="Times New Roman" w:cs="Times New Roman"/>
+          <w:bCs/>
+          <w:sz w:val="24"/>
+          <w:szCs w:val="24"/>
+        </w:rPr>
+        <w:t>bahasa pemrograman yang dibangun diatas Low</w:t>
+      </w:r>
+      <w:r>
+        <w:rPr>
+          <w:rFonts w:ascii="Times New Roman" w:hAnsi="Times New Roman" w:cs="Times New Roman"/>
+          <w:bCs/>
+          <w:sz w:val="24"/>
+          <w:szCs w:val="24"/>
+        </w:rPr>
+        <w:t>-</w:t>
+      </w:r>
+      <w:r>
+        <w:rPr>
+          <w:rFonts w:ascii="Times New Roman" w:hAnsi="Times New Roman" w:cs="Times New Roman"/>
+          <w:bCs/>
+          <w:sz w:val="24"/>
+          <w:szCs w:val="24"/>
+        </w:rPr>
+        <w:t>Level Programming Language, namun memiliki bahasa yang lebih masuk akal dan lebih bisa dimengerti karena mengikuti kaidah</w:t>
+      </w:r>
+      <w:r>
+        <w:rPr>
+          <w:rFonts w:ascii="Times New Roman" w:hAnsi="Times New Roman" w:cs="Times New Roman"/>
+          <w:bCs/>
+          <w:sz w:val="24"/>
+          <w:szCs w:val="24"/>
+        </w:rPr>
+        <w:t>-</w:t>
+      </w:r>
+      <w:r>
+        <w:rPr>
+          <w:rFonts w:ascii="Times New Roman" w:hAnsi="Times New Roman" w:cs="Times New Roman"/>
+          <w:bCs/>
+          <w:sz w:val="24"/>
+          <w:szCs w:val="24"/>
+        </w:rPr>
+        <w:t xml:space="preserve">kaidah bahasa yang ada. </w:t>
       </w:r>
     </w:p>
     <w:p>
@@ -3429,7 +3909,35 @@
           <w:rFonts w:ascii="Times New Roman" w:hAnsi="Times New Roman" w:cs="Times New Roman"/>
           <w:sz w:val="24"/>
         </w:rPr>
-        <w:t xml:space="preserve">Pada bab sebelumnya, kita mengetahui bahwa Program merupakan kumpulan dari algoritma – algoritma. Algoritma sendiri di dalamnya juga merupakan kumpulan dari struktur – struktur dasar pembangun algoritma. Terdapat tiga jenis utama struktur algoritma yaitu : </w:t>
+        <w:t>Pada bab sebelumnya, kita mengetahui bahwa Program merupakan kumpulan dari algoritma</w:t>
+      </w:r>
+      <w:r>
+        <w:rPr>
+          <w:rFonts w:ascii="Times New Roman" w:hAnsi="Times New Roman" w:cs="Times New Roman"/>
+          <w:sz w:val="24"/>
+        </w:rPr>
+        <w:t>-</w:t>
+      </w:r>
+      <w:r>
+        <w:rPr>
+          <w:rFonts w:ascii="Times New Roman" w:hAnsi="Times New Roman" w:cs="Times New Roman"/>
+          <w:sz w:val="24"/>
+        </w:rPr>
+        <w:t>algoritma. Algoritma sendiri di dalamnya juga merupakan kumpulan dari struktur</w:t>
+      </w:r>
+      <w:r>
+        <w:rPr>
+          <w:rFonts w:ascii="Times New Roman" w:hAnsi="Times New Roman" w:cs="Times New Roman"/>
+          <w:sz w:val="24"/>
+        </w:rPr>
+        <w:t>-</w:t>
+      </w:r>
+      <w:r>
+        <w:rPr>
+          <w:rFonts w:ascii="Times New Roman" w:hAnsi="Times New Roman" w:cs="Times New Roman"/>
+          <w:sz w:val="24"/>
+        </w:rPr>
+        <w:t xml:space="preserve">struktur dasar pembangun algoritma. Terdapat tiga jenis utama struktur algoritma yaitu : </w:t>
       </w:r>
     </w:p>
     <w:p>
@@ -3782,7 +4290,21 @@
           <w:rFonts w:ascii="Times New Roman" w:hAnsi="Times New Roman" w:cs="Times New Roman"/>
           <w:sz w:val="24"/>
         </w:rPr>
-        <w:t xml:space="preserve"> merupakan struktur algoritma yang akan digunakan dimana jika terdapat pengulangan terhadap satu pernyataan atau sequence (runtunan) tertentu. Beberapa contoh nyata penggunaan pengulangan misalnya pada saat harus melakukan penelusuran angka – angka voucher dari awal sampai akhir. Contoh lain yang lebih dekat dengan dunia nyata misalnya adalah algoritma “pembagian permen” berikut ini : </w:t>
+        <w:t xml:space="preserve"> merupakan struktur algoritma yang akan digunakan dimana jika terdapat pengulangan terhadap satu pernyataan atau sequence (runtunan) tertentu. Beberapa contoh nyata penggunaan pengulangan misalnya pada saat harus melakukan penelusuran angka</w:t>
+      </w:r>
+      <w:r>
+        <w:rPr>
+          <w:rFonts w:ascii="Times New Roman" w:hAnsi="Times New Roman" w:cs="Times New Roman"/>
+          <w:sz w:val="24"/>
+        </w:rPr>
+        <w:t>-</w:t>
+      </w:r>
+      <w:r>
+        <w:rPr>
+          <w:rFonts w:ascii="Times New Roman" w:hAnsi="Times New Roman" w:cs="Times New Roman"/>
+          <w:sz w:val="24"/>
+        </w:rPr>
+        <w:t xml:space="preserve">angka voucher dari awal sampai akhir. Contoh lain yang lebih dekat dengan dunia nyata misalnya adalah algoritma “pembagian permen” berikut ini : </w:t>
       </w:r>
     </w:p>
     <w:p>
@@ -4012,7 +4534,23 @@
           <w:sz w:val="24"/>
           <w:szCs w:val="24"/>
         </w:rPr>
-        <w:t xml:space="preserve">Perlu diperhatikan bahwa masing – masing dari struktur dasar ini tidak berdiri sendiri dan terpisah. Pada kasus pembuatan algoritma sebenarnya, struktur dasar ini akan saling dipasangkan satu sama lain. Beberapa kasus dari penggabungan struktur dasar ini adalah sebagai berikut : </w:t>
+        <w:t>Perlu diperhatikan bahwa masing</w:t>
+      </w:r>
+      <w:r>
+        <w:rPr>
+          <w:rFonts w:ascii="Times New Roman" w:hAnsi="Times New Roman" w:cs="Times New Roman"/>
+          <w:sz w:val="24"/>
+          <w:szCs w:val="24"/>
+        </w:rPr>
+        <w:t>-</w:t>
+      </w:r>
+      <w:r>
+        <w:rPr>
+          <w:rFonts w:ascii="Times New Roman" w:hAnsi="Times New Roman" w:cs="Times New Roman"/>
+          <w:sz w:val="24"/>
+          <w:szCs w:val="24"/>
+        </w:rPr>
+        <w:t xml:space="preserve">masing dari struktur dasar ini tidak berdiri sendiri dan terpisah. Pada kasus pembuatan algoritma sebenarnya, struktur dasar ini akan saling dipasangkan satu sama lain. Beberapa kasus dari penggabungan struktur dasar ini adalah sebagai berikut : </w:t>
       </w:r>
     </w:p>
     <w:p>
@@ -4299,7 +4837,35 @@
           <w:rFonts w:ascii="Times New Roman" w:hAnsi="Times New Roman" w:cs="Times New Roman"/>
           <w:sz w:val="24"/>
         </w:rPr>
-        <w:t>Dalam mengubah masalah sehari – hari menjadi algoritma, kemudian dari algoritma menjadi bahasa program, kita harus melakukan proses penyederhanaan informasi – informasi dari masalah tersebut. Misalnya,</w:t>
+        <w:t>Dalam mengubah masalah sehari</w:t>
+      </w:r>
+      <w:r>
+        <w:rPr>
+          <w:rFonts w:ascii="Times New Roman" w:hAnsi="Times New Roman" w:cs="Times New Roman"/>
+          <w:sz w:val="24"/>
+        </w:rPr>
+        <w:t>-</w:t>
+      </w:r>
+      <w:r>
+        <w:rPr>
+          <w:rFonts w:ascii="Times New Roman" w:hAnsi="Times New Roman" w:cs="Times New Roman"/>
+          <w:sz w:val="24"/>
+        </w:rPr>
+        <w:t>hari menjadi algoritma, kemudian dari algoritma menjadi bahasa program, kita harus melakukan proses penyederhanaan informasi</w:t>
+      </w:r>
+      <w:r>
+        <w:rPr>
+          <w:rFonts w:ascii="Times New Roman" w:hAnsi="Times New Roman" w:cs="Times New Roman"/>
+          <w:sz w:val="24"/>
+        </w:rPr>
+        <w:t>-</w:t>
+      </w:r>
+      <w:r>
+        <w:rPr>
+          <w:rFonts w:ascii="Times New Roman" w:hAnsi="Times New Roman" w:cs="Times New Roman"/>
+          <w:sz w:val="24"/>
+        </w:rPr>
+        <w:t>informasi dari masalah tersebut. Misalnya,</w:t>
       </w:r>
       <w:r>
         <w:rPr>
@@ -4451,7 +5017,35 @@
           <w:rFonts w:ascii="Times New Roman" w:hAnsi="Times New Roman" w:cs="Times New Roman"/>
           <w:sz w:val="24"/>
         </w:rPr>
-        <w:t xml:space="preserve">Secara umum, tipe data – tipe data inilah yang digunakan untuk mewakiliki kasus – kasus dunia nyata yang akan diterjemahkan menjadi algoritma kemudian menjadi bahasa program. </w:t>
+        <w:t>Secara umum, tipe data</w:t>
+      </w:r>
+      <w:r>
+        <w:rPr>
+          <w:rFonts w:ascii="Times New Roman" w:hAnsi="Times New Roman" w:cs="Times New Roman"/>
+          <w:sz w:val="24"/>
+        </w:rPr>
+        <w:t>-</w:t>
+      </w:r>
+      <w:r>
+        <w:rPr>
+          <w:rFonts w:ascii="Times New Roman" w:hAnsi="Times New Roman" w:cs="Times New Roman"/>
+          <w:sz w:val="24"/>
+        </w:rPr>
+        <w:t>tipe data inilah yang digunakan untuk mewakiliki kasus</w:t>
+      </w:r>
+      <w:r>
+        <w:rPr>
+          <w:rFonts w:ascii="Times New Roman" w:hAnsi="Times New Roman" w:cs="Times New Roman"/>
+          <w:sz w:val="24"/>
+        </w:rPr>
+        <w:t>-</w:t>
+      </w:r>
+      <w:r>
+        <w:rPr>
+          <w:rFonts w:ascii="Times New Roman" w:hAnsi="Times New Roman" w:cs="Times New Roman"/>
+          <w:sz w:val="24"/>
+        </w:rPr>
+        <w:t xml:space="preserve">kasus dunia nyata yang akan diterjemahkan menjadi algoritma kemudian menjadi bahasa program. </w:t>
       </w:r>
     </w:p>
     <w:p>
@@ -4500,7 +5094,49 @@
           <w:rFonts w:ascii="Times New Roman" w:hAnsi="Times New Roman" w:cs="Times New Roman"/>
           <w:sz w:val="24"/>
         </w:rPr>
-        <w:t xml:space="preserve">Sebagai wadah untuk merepresentasikan dunia nyata pada algoritma, tipe data sendiri tidak cukup. Dengan adanya tipe data saja, maka dalam merepresentasikan masalah kita hanya terbatas pada pembentukan KONSTANTA saja. Misal : “Sirup”, “86,6”, “151”.  Padahal pada kasusnya, informasi – informasi pada masalah sehari – sehari memiliki nilai yang mungkin berubah – ubah. </w:t>
+        <w:t>Sebagai wadah untuk merepresentasikan dunia nyata pada algoritma, tipe data sendiri tidak cukup. Dengan adanya tipe data saja, maka dalam merepresentasikan masalah kita hanya terbatas pada pembentukan KONSTANTA saja. Misal : “Sirup”, “86,6”, “151”.  Padahal pada kasusnya, informasi</w:t>
+      </w:r>
+      <w:r>
+        <w:rPr>
+          <w:rFonts w:ascii="Times New Roman" w:hAnsi="Times New Roman" w:cs="Times New Roman"/>
+          <w:sz w:val="24"/>
+        </w:rPr>
+        <w:t>-</w:t>
+      </w:r>
+      <w:r>
+        <w:rPr>
+          <w:rFonts w:ascii="Times New Roman" w:hAnsi="Times New Roman" w:cs="Times New Roman"/>
+          <w:sz w:val="24"/>
+        </w:rPr>
+        <w:t>informasi pada masalah sehari</w:t>
+      </w:r>
+      <w:r>
+        <w:rPr>
+          <w:rFonts w:ascii="Times New Roman" w:hAnsi="Times New Roman" w:cs="Times New Roman"/>
+          <w:sz w:val="24"/>
+        </w:rPr>
+        <w:t>-</w:t>
+      </w:r>
+      <w:r>
+        <w:rPr>
+          <w:rFonts w:ascii="Times New Roman" w:hAnsi="Times New Roman" w:cs="Times New Roman"/>
+          <w:sz w:val="24"/>
+        </w:rPr>
+        <w:t>sehari memiliki nilai yang mungkin berubah</w:t>
+      </w:r>
+      <w:r>
+        <w:rPr>
+          <w:rFonts w:ascii="Times New Roman" w:hAnsi="Times New Roman" w:cs="Times New Roman"/>
+          <w:sz w:val="24"/>
+        </w:rPr>
+        <w:t>-</w:t>
+      </w:r>
+      <w:r>
+        <w:rPr>
+          <w:rFonts w:ascii="Times New Roman" w:hAnsi="Times New Roman" w:cs="Times New Roman"/>
+          <w:sz w:val="24"/>
+        </w:rPr>
+        <w:t xml:space="preserve">ubah. </w:t>
       </w:r>
       <w:r>
         <w:rPr>
@@ -4671,7 +5307,6 @@
           <w:rFonts w:ascii="Times New Roman" w:hAnsi="Times New Roman" w:cs="Times New Roman"/>
           <w:sz w:val="24"/>
         </w:rPr>
-        <w:lastRenderedPageBreak/>
         <w:t xml:space="preserve">Pada bahasa pemrograman tertentu, penamaan variabel biasanya case-sensitive. </w:t>
       </w:r>
     </w:p>
@@ -4689,6 +5324,7 @@
           <w:rFonts w:ascii="Times New Roman" w:hAnsi="Times New Roman" w:cs="Times New Roman"/>
           <w:sz w:val="24"/>
         </w:rPr>
+        <w:lastRenderedPageBreak/>
         <w:tab/>
         <w:t>Contoh : nama berbeda dengan Nama berbeda dengan NAMA berbeda dengan namA</w:t>
       </w:r>
@@ -5051,7 +5687,21 @@
           <w:rFonts w:ascii="Times New Roman" w:hAnsi="Times New Roman" w:cs="Times New Roman"/>
           <w:sz w:val="24"/>
         </w:rPr>
-        <w:t xml:space="preserve">Variabel – variabel yang turut serta dalam sebuah operator disebut operand. Beberapa jenis operator dasar pada pemrograman adalah sebagai berikut :  </w:t>
+        <w:t>Variabel</w:t>
+      </w:r>
+      <w:r>
+        <w:rPr>
+          <w:rFonts w:ascii="Times New Roman" w:hAnsi="Times New Roman" w:cs="Times New Roman"/>
+          <w:sz w:val="24"/>
+        </w:rPr>
+        <w:t>-</w:t>
+      </w:r>
+      <w:r>
+        <w:rPr>
+          <w:rFonts w:ascii="Times New Roman" w:hAnsi="Times New Roman" w:cs="Times New Roman"/>
+          <w:sz w:val="24"/>
+        </w:rPr>
+        <w:t xml:space="preserve">variabel yang turut serta dalam sebuah operator disebut operand. Beberapa jenis operator dasar pada pemrograman adalah sebagai berikut :  </w:t>
       </w:r>
     </w:p>
     <w:p>
@@ -5144,6 +5794,7 @@
           <w:rFonts w:ascii="Times New Roman" w:hAnsi="Times New Roman" w:cs="Times New Roman"/>
           <w:sz w:val="24"/>
         </w:rPr>
+        <w:lastRenderedPageBreak/>
         <w:t>Operator Aritmatika</w:t>
       </w:r>
     </w:p>
@@ -5416,7 +6067,39 @@
           <w:sz w:val="24"/>
           <w:szCs w:val="24"/>
         </w:rPr>
-        <w:t>merupakan kekuatan operator pada bahasa pemrograman Python : (Tidak masalah jika terdapat operator – operator yang belum diketahui, Anda cukup mengetahui urutan prioritas operator – operator dasar sebelumnya dari tabel dibawah)</w:t>
+        <w:t>merupakan kekuatan operator pada bahasa pemrograman Python : (Tidak masalah jika terdapat operator</w:t>
+      </w:r>
+      <w:r>
+        <w:rPr>
+          <w:rFonts w:ascii="Times New Roman" w:hAnsi="Times New Roman" w:cs="Times New Roman"/>
+          <w:sz w:val="24"/>
+          <w:szCs w:val="24"/>
+        </w:rPr>
+        <w:t>-</w:t>
+      </w:r>
+      <w:r>
+        <w:rPr>
+          <w:rFonts w:ascii="Times New Roman" w:hAnsi="Times New Roman" w:cs="Times New Roman"/>
+          <w:sz w:val="24"/>
+          <w:szCs w:val="24"/>
+        </w:rPr>
+        <w:t>operator yang belum diketahui, Anda cukup mengetahui urutan prioritas operator</w:t>
+      </w:r>
+      <w:r>
+        <w:rPr>
+          <w:rFonts w:ascii="Times New Roman" w:hAnsi="Times New Roman" w:cs="Times New Roman"/>
+          <w:sz w:val="24"/>
+          <w:szCs w:val="24"/>
+        </w:rPr>
+        <w:t>-</w:t>
+      </w:r>
+      <w:r>
+        <w:rPr>
+          <w:rFonts w:ascii="Times New Roman" w:hAnsi="Times New Roman" w:cs="Times New Roman"/>
+          <w:sz w:val="24"/>
+          <w:szCs w:val="24"/>
+        </w:rPr>
+        <w:t>operator dasar sebelumnya dari tabel dibawah)</w:t>
       </w:r>
     </w:p>
     <w:p>
@@ -5589,14 +6272,28 @@
           <w:b/>
           <w:sz w:val="24"/>
         </w:rPr>
-        <w:t>input</w:t>
-      </w:r>
-      <w:r>
-        <w:rPr>
-          <w:rFonts w:ascii="Times New Roman" w:hAnsi="Times New Roman" w:cs="Times New Roman"/>
-          <w:sz w:val="24"/>
-        </w:rPr>
-        <w:t xml:space="preserve"> dari masalah ini ? Ini berhubungan dengan bentuk awal dari  masalah. Pertanyaan – pertanyaan ini selanjutnya boleh diperluas dengan memikirkan, berapa variabel yang dibutuhkan di awal? tipe variabel apa saja yang dibutuhkan  di awal ?</w:t>
+        <w:t>masukkan</w:t>
+      </w:r>
+      <w:r>
+        <w:rPr>
+          <w:rFonts w:ascii="Times New Roman" w:hAnsi="Times New Roman" w:cs="Times New Roman"/>
+          <w:sz w:val="24"/>
+        </w:rPr>
+        <w:t xml:space="preserve"> dari masalah ini ? Ini berhubungan dengan bentuk awal dari  masalah. Pertanyaan</w:t>
+      </w:r>
+      <w:r>
+        <w:rPr>
+          <w:rFonts w:ascii="Times New Roman" w:hAnsi="Times New Roman" w:cs="Times New Roman"/>
+          <w:sz w:val="24"/>
+        </w:rPr>
+        <w:t>-</w:t>
+      </w:r>
+      <w:r>
+        <w:rPr>
+          <w:rFonts w:ascii="Times New Roman" w:hAnsi="Times New Roman" w:cs="Times New Roman"/>
+          <w:sz w:val="24"/>
+        </w:rPr>
+        <w:t>pertanyaan ini selanjutnya boleh diperluas dengan memikirkan, berapa variabel yang dibutuhkan di awal? tipe variabel apa saja yang dibutuhkan  di awal ?</w:t>
       </w:r>
     </w:p>
     <w:p>
@@ -5624,7 +6321,7 @@
           <w:b/>
           <w:sz w:val="24"/>
         </w:rPr>
-        <w:t>output</w:t>
+        <w:t>keluaran</w:t>
       </w:r>
       <w:r>
         <w:rPr>
@@ -5672,22 +6369,59 @@
           <w:rFonts w:ascii="Times New Roman" w:hAnsi="Times New Roman" w:cs="Times New Roman"/>
           <w:sz w:val="24"/>
         </w:rPr>
-        <w:t>Terakhir, bagaimana saya mem-</w:t>
-      </w:r>
-      <w:r>
-        <w:rPr>
-          <w:rFonts w:ascii="Times New Roman" w:hAnsi="Times New Roman" w:cs="Times New Roman"/>
-          <w:b/>
-          <w:sz w:val="24"/>
-        </w:rPr>
-        <w:t>proses</w:t>
-      </w:r>
-      <w:r>
-        <w:rPr>
-          <w:rFonts w:ascii="Times New Roman" w:hAnsi="Times New Roman" w:cs="Times New Roman"/>
-          <w:sz w:val="24"/>
-        </w:rPr>
-        <w:t xml:space="preserve"> masalah ini ? Apakah saya cukup menggunakan runtunan ? Apakah perlu struktur dasar lainnya (Pertemuan berikut !) ? Operator – operator apa saja yang perlu saya gunakan.</w:t>
+        <w:t xml:space="preserve">Terakhir, </w:t>
+      </w:r>
+      <w:r>
+        <w:rPr>
+          <w:rFonts w:ascii="Times New Roman" w:hAnsi="Times New Roman" w:cs="Times New Roman"/>
+          <w:sz w:val="24"/>
+        </w:rPr>
+        <w:t xml:space="preserve">apa </w:t>
+      </w:r>
+      <w:r>
+        <w:rPr>
+          <w:rFonts w:ascii="Times New Roman" w:hAnsi="Times New Roman" w:cs="Times New Roman"/>
+          <w:b/>
+          <w:sz w:val="24"/>
+        </w:rPr>
+        <w:t>p</w:t>
+      </w:r>
+      <w:r>
+        <w:rPr>
+          <w:rFonts w:ascii="Times New Roman" w:hAnsi="Times New Roman" w:cs="Times New Roman"/>
+          <w:b/>
+          <w:sz w:val="24"/>
+        </w:rPr>
+        <w:t>roses</w:t>
+      </w:r>
+      <w:r>
+        <w:rPr>
+          <w:rFonts w:ascii="Times New Roman" w:hAnsi="Times New Roman" w:cs="Times New Roman"/>
+          <w:b/>
+          <w:sz w:val="24"/>
+        </w:rPr>
+        <w:t>(algoritma inti) dari</w:t>
+      </w:r>
+      <w:r>
+        <w:rPr>
+          <w:rFonts w:ascii="Times New Roman" w:hAnsi="Times New Roman" w:cs="Times New Roman"/>
+          <w:sz w:val="24"/>
+        </w:rPr>
+        <w:t xml:space="preserve"> masalah ini ? Apakah saya cukup menggunakan runtunan ? Apakah perlu struktur dasar lainnya (Pertemuan berikut !) ? Operator</w:t>
+      </w:r>
+      <w:r>
+        <w:rPr>
+          <w:rFonts w:ascii="Times New Roman" w:hAnsi="Times New Roman" w:cs="Times New Roman"/>
+          <w:sz w:val="24"/>
+        </w:rPr>
+        <w:t>-</w:t>
+      </w:r>
+      <w:r>
+        <w:rPr>
+          <w:rFonts w:ascii="Times New Roman" w:hAnsi="Times New Roman" w:cs="Times New Roman"/>
+          <w:sz w:val="24"/>
+        </w:rPr>
+        <w:t>operator apa saja yang perlu saya gunakan.</w:t>
       </w:r>
       <w:r>
         <w:rPr>
@@ -6255,7 +6989,23 @@
           <w:sz w:val="24"/>
           <w:szCs w:val="24"/>
         </w:rPr>
-        <w:t xml:space="preserve"> dari masalah ini ? Output dari masalah ini adalah kita cukup mencetak isi dari masing – masing gelas tersebut. Secara intuitif kita akan tahu bahwa algoritma sudah benar ketika isi dari GelasA dan GelasB sudah tertukar. Program juga akan berhenti ketika seluruh proses sudah dijalankan, bisa jadi program berhenti dalam keadaan GelasA dan GelasB tidak tertukar. Hal ini dikarenakan terdapat kesalahan pada proses. Tetapi mari kita simpulkan bahwa output yang diharapkan adalah : </w:t>
+        <w:t xml:space="preserve"> dari masalah ini ? Output dari masalah ini adalah kita cukup mencetak isi dari masing</w:t>
+      </w:r>
+      <w:r>
+        <w:rPr>
+          <w:rFonts w:ascii="Times New Roman" w:hAnsi="Times New Roman" w:cs="Times New Roman"/>
+          <w:sz w:val="24"/>
+          <w:szCs w:val="24"/>
+        </w:rPr>
+        <w:t>-</w:t>
+      </w:r>
+      <w:r>
+        <w:rPr>
+          <w:rFonts w:ascii="Times New Roman" w:hAnsi="Times New Roman" w:cs="Times New Roman"/>
+          <w:sz w:val="24"/>
+          <w:szCs w:val="24"/>
+        </w:rPr>
+        <w:t xml:space="preserve">masing gelas tersebut. Secara intuitif kita akan tahu bahwa algoritma sudah benar ketika isi dari GelasA dan GelasB sudah tertukar. Program juga akan berhenti ketika seluruh proses sudah dijalankan, bisa jadi program berhenti dalam keadaan GelasA dan GelasB tidak tertukar. Hal ini dikarenakan terdapat kesalahan pada proses. Tetapi mari kita simpulkan bahwa output yang diharapkan adalah : </w:t>
       </w:r>
     </w:p>
     <w:p>
@@ -7111,7 +7861,23 @@
           <w:sz w:val="24"/>
           <w:szCs w:val="24"/>
         </w:rPr>
-        <w:t xml:space="preserve">2. Sesuai petunjuk Dosen, catatlah petunjuk bagaimana input – output berbeda </w:t>
+        <w:t>2. Sesuai petunjuk Dosen, catatlah petunjuk bagaimana input</w:t>
+      </w:r>
+      <w:r>
+        <w:rPr>
+          <w:rFonts w:ascii="Times New Roman" w:hAnsi="Times New Roman" w:cs="Times New Roman"/>
+          <w:sz w:val="24"/>
+          <w:szCs w:val="24"/>
+        </w:rPr>
+        <w:t>-</w:t>
+      </w:r>
+      <w:r>
+        <w:rPr>
+          <w:rFonts w:ascii="Times New Roman" w:hAnsi="Times New Roman" w:cs="Times New Roman"/>
+          <w:sz w:val="24"/>
+          <w:szCs w:val="24"/>
+        </w:rPr>
+        <w:t xml:space="preserve">output berbeda </w:t>
       </w:r>
       <w:r>
         <w:rPr>

</xml_diff>